<commit_message>
forsok o kobble filer
</commit_message>
<xml_diff>
--- a/eksamen_innfprog2025/eksamen_innfprog2025/mappedokument.docx
+++ b/eksamen_innfprog2025/eksamen_innfprog2025/mappedokument.docx
@@ -186,6 +186,180 @@
           <w:lang w:val="nb-NO"/>
         </w:rPr>
       </w:pPr>
+    </w:p>
+    <w:p>
+      <w:pPr>
+        <w:pStyle w:val="Heading1"/>
+        <w:rPr>
+          <w:lang w:val="nb-NO"/>
+        </w:rPr>
+      </w:pPr>
+      <w:r>
+        <w:rPr>
+          <w:lang w:val="nb-NO"/>
+        </w:rPr>
+        <w:t>Anteckningar som ska tas bort</w:t>
+      </w:r>
+    </w:p>
+    <w:p>
+      <w:pPr>
+        <w:rPr>
+          <w:lang w:val="sv-SE"/>
+        </w:rPr>
+      </w:pPr>
+      <w:r>
+        <w:rPr>
+          <w:lang w:val="sv-SE"/>
+        </w:rPr>
+        <w:t>Oppgave 1: Bara undervisare(lektorer och p</w:t>
+      </w:r>
+      <w:r>
+        <w:rPr>
+          <w:lang w:val="sv-SE"/>
+        </w:rPr>
+        <w:t>rofessorer) har kursansvar</w:t>
+      </w:r>
+    </w:p>
+    <w:p>
+      <w:pPr>
+        <w:rPr>
+          <w:lang w:val="sv-SE"/>
+        </w:rPr>
+      </w:pPr>
+      <w:r>
+        <w:rPr>
+          <w:lang w:val="sv-SE"/>
+        </w:rPr>
+        <w:t xml:space="preserve">Det ska finnas en rektor, två dekaner, tre vaktmästare, fem professorer och tio lektorer. </w:t>
+      </w:r>
+      <w:r>
+        <w:rPr>
+          <w:lang w:val="sv-SE"/>
+        </w:rPr>
+        <w:t>Alla undervisare(professorer och lektorer) ska ha kursansvar</w:t>
+      </w:r>
+      <w:r>
+        <w:rPr>
+          <w:lang w:val="sv-SE"/>
+        </w:rPr>
+        <w:t xml:space="preserve">. Rektorn, dekanerna och </w:t>
+      </w:r>
+      <w:r>
+        <w:rPr>
+          <w:lang w:val="sv-SE"/>
+        </w:rPr>
+        <w:t xml:space="preserve">vaktmästarna </w:t>
+      </w:r>
+      <w:r>
+        <w:rPr>
+          <w:lang w:val="sv-SE"/>
+        </w:rPr>
+        <w:t xml:space="preserve">ska ha följande </w:t>
+      </w:r>
+      <w:r>
+        <w:rPr>
+          <w:lang w:val="sv-SE"/>
+        </w:rPr>
+        <w:t>str</w:t>
+      </w:r>
+      <w:r>
+        <w:rPr>
+          <w:lang w:val="sv-SE"/>
+        </w:rPr>
+        <w:t>i</w:t>
+      </w:r>
+      <w:r>
+        <w:rPr>
+          <w:lang w:val="sv-SE"/>
+        </w:rPr>
+        <w:t>ng</w:t>
+      </w:r>
+      <w:r>
+        <w:rPr>
+          <w:lang w:val="sv-SE"/>
+        </w:rPr>
+        <w:t xml:space="preserve"> </w:t>
+      </w:r>
+      <w:r>
+        <w:rPr>
+          <w:lang w:val="sv-SE"/>
+        </w:rPr>
+        <w:t xml:space="preserve">som värde för kursansvar: </w:t>
+      </w:r>
+      <w:r>
+        <w:rPr>
+          <w:lang w:val="sv-SE"/>
+        </w:rPr>
+        <w:t xml:space="preserve">”Ingen kursansvar”. </w:t>
+      </w:r>
+      <w:r>
+        <w:rPr>
+          <w:lang w:val="sv-SE"/>
+        </w:rPr>
+        <w:t>Minst tre undervisare ska ha ansvar för minst två kurser.</w:t>
+      </w:r>
+      <w:r>
+        <w:rPr>
+          <w:lang w:val="sv-SE"/>
+        </w:rPr>
+        <w:t xml:space="preserve"> </w:t>
+      </w:r>
+      <w:r>
+        <w:rPr>
+          <w:lang w:val="sv-SE"/>
+        </w:rPr>
+        <w:t>Där en undervisare har två eller fler kurser så</w:t>
+      </w:r>
+      <w:r>
+        <w:rPr>
+          <w:lang w:val="sv-SE"/>
+        </w:rPr>
+        <w:t xml:space="preserve"> ska </w:t>
+      </w:r>
+      <w:r>
+        <w:rPr>
+          <w:lang w:val="sv-SE"/>
+        </w:rPr>
+        <w:t xml:space="preserve">det </w:t>
+      </w:r>
+      <w:r>
+        <w:rPr>
+          <w:lang w:val="sv-SE"/>
+        </w:rPr>
+        <w:t xml:space="preserve">visas med ett kommatecken </w:t>
+      </w:r>
+      <w:r>
+        <w:rPr>
+          <w:lang w:val="sv-SE"/>
+        </w:rPr>
+        <w:t>följt av ett</w:t>
+      </w:r>
+      <w:r>
+        <w:rPr>
+          <w:lang w:val="sv-SE"/>
+        </w:rPr>
+        <w:t xml:space="preserve"> mellanslag mellan varandra. </w:t>
+      </w:r>
+    </w:p>
+    <w:p>
+      <w:pPr>
+        <w:rPr>
+          <w:lang w:val="sv-SE"/>
+        </w:rPr>
+      </w:pPr>
+      <w:r>
+        <w:rPr>
+          <w:lang w:val="sv-SE"/>
+        </w:rPr>
+        <w:lastRenderedPageBreak/>
+        <w:t>(Kom ihåg att ta bort Kursansvar: där det inte finns kursansvar</w:t>
+      </w:r>
+      <w:r>
+        <w:rPr>
+          <w:lang w:val="sv-SE"/>
+        </w:rPr>
+        <w:t>)</w:t>
+      </w:r>
     </w:p>
     <w:sectPr>
       <w:pgSz w:w="12240" w:h="15840"/>
@@ -799,7 +973,6 @@
   <w:style w:type="character" w:default="1" w:styleId="DefaultParagraphFont">
     <w:name w:val="Default Paragraph Font"/>
     <w:uiPriority w:val="1"/>
-    <w:semiHidden/>
     <w:unhideWhenUsed/>
   </w:style>
   <w:style w:type="table" w:default="1" w:styleId="TableNormal">

</xml_diff>

<commit_message>
nästan färdig med funktion 1
</commit_message>
<xml_diff>
--- a/eksamen_innfprog2025/eksamen_innfprog2025/mappedokument.docx
+++ b/eksamen_innfprog2025/eksamen_innfprog2025/mappedokument.docx
@@ -153,21 +153,7 @@
         <w:rPr>
           <w:lang w:val="sv-SE"/>
         </w:rPr>
-        <w:t xml:space="preserve">ör att skapa objekt med information om anställda i </w:t>
-      </w:r>
-      <w:proofErr w:type="spellStart"/>
-      <w:r>
-        <w:rPr>
-          <w:lang w:val="sv-SE"/>
-        </w:rPr>
-        <w:t>arrayen</w:t>
-      </w:r>
-      <w:proofErr w:type="spellEnd"/>
-      <w:r>
-        <w:rPr>
-          <w:lang w:val="sv-SE"/>
-        </w:rPr>
-        <w:t xml:space="preserve"> </w:t>
+        <w:t xml:space="preserve">ör att skapa objekt med information om anställda i arrayen </w:t>
       </w:r>
       <w:r>
         <w:rPr>
@@ -216,19 +202,187 @@
     </w:p>
     <w:p>
       <w:pPr>
+        <w:rPr>
+          <w:lang w:val="sv-SE"/>
+        </w:rPr>
+      </w:pPr>
+      <w:r>
+        <w:rPr>
+          <w:lang w:val="sv-SE"/>
+        </w:rPr>
+        <w:t>”Rektors kontor” och ”Vaktemesterens kontor” ändrades till en kombination av siffror och bokstäver på liknande sätt som de andra anställda för att göra det fiktiva personalregistret mer</w:t>
+      </w:r>
+      <w:r>
+        <w:rPr>
+          <w:lang w:val="sv-SE"/>
+        </w:rPr>
+        <w:t xml:space="preserve"> enhetligt</w:t>
+      </w:r>
+      <w:r>
+        <w:rPr>
+          <w:lang w:val="sv-SE"/>
+        </w:rPr>
+        <w:t>,</w:t>
+      </w:r>
+      <w:r>
+        <w:rPr>
+          <w:lang w:val="sv-SE"/>
+        </w:rPr>
+        <w:t xml:space="preserve"> </w:t>
+      </w:r>
+      <w:r>
+        <w:rPr>
+          <w:lang w:val="sv-SE"/>
+        </w:rPr>
+        <w:t>samt informativt</w:t>
+      </w:r>
+      <w:r>
+        <w:rPr>
+          <w:lang w:val="sv-SE"/>
+        </w:rPr>
+        <w:t>,</w:t>
+      </w:r>
+      <w:r>
+        <w:rPr>
+          <w:lang w:val="sv-SE"/>
+        </w:rPr>
+        <w:t xml:space="preserve"> och därmed</w:t>
+      </w:r>
+      <w:r>
+        <w:rPr>
+          <w:lang w:val="sv-SE"/>
+        </w:rPr>
+        <w:t xml:space="preserve"> mer</w:t>
+      </w:r>
+      <w:r>
+        <w:rPr>
+          <w:lang w:val="sv-SE"/>
+        </w:rPr>
+        <w:t xml:space="preserve"> verklighetstroget. </w:t>
+      </w:r>
+    </w:p>
+    <w:p>
+      <w:pPr>
+        <w:rPr>
+          <w:lang w:val="sv-SE"/>
+        </w:rPr>
+      </w:pPr>
+      <w:r>
+        <w:rPr>
+          <w:highlight w:val="magenta"/>
+          <w:lang w:val="sv-SE"/>
+        </w:rPr>
+        <w:t>Jag kan använda sort() om jag vill sortera artiklarna i alfabetisk ordning</w:t>
+      </w:r>
+      <w:r>
+        <w:rPr>
+          <w:highlight w:val="magenta"/>
+          <w:lang w:val="sv-SE"/>
+        </w:rPr>
+        <w:t>()</w:t>
+      </w:r>
+    </w:p>
+    <w:p>
+      <w:pPr>
+        <w:rPr>
+          <w:lang w:val="sv-SE"/>
+        </w:rPr>
+      </w:pPr>
+      <w:r>
+        <w:rPr>
+          <w:highlight w:val="magenta"/>
+          <w:lang w:val="sv-SE"/>
+        </w:rPr>
+        <w:t xml:space="preserve">En funktion som ger en viss utskrift utan </w:t>
+      </w:r>
+      <w:r>
+        <w:rPr>
+          <w:i/>
+          <w:iCs/>
+          <w:highlight w:val="magenta"/>
+          <w:lang w:val="sv-SE"/>
+        </w:rPr>
+        <w:t xml:space="preserve">Kursansvar </w:t>
+      </w:r>
+      <w:r>
+        <w:rPr>
+          <w:highlight w:val="magenta"/>
+          <w:lang w:val="sv-SE"/>
+        </w:rPr>
+        <w:t xml:space="preserve">och en med </w:t>
+      </w:r>
+      <w:r>
+        <w:rPr>
+          <w:i/>
+          <w:iCs/>
+          <w:highlight w:val="magenta"/>
+          <w:lang w:val="sv-SE"/>
+        </w:rPr>
+        <w:t xml:space="preserve">Kursansvar </w:t>
+      </w:r>
+      <w:r>
+        <w:rPr>
+          <w:highlight w:val="magenta"/>
+          <w:lang w:val="sv-SE"/>
+        </w:rPr>
+        <w:t>beroende på deras stilling, alltså index i</w:t>
+      </w:r>
+      <w:r>
+        <w:rPr>
+          <w:highlight w:val="magenta"/>
+          <w:lang w:val="sv-SE"/>
+        </w:rPr>
+        <w:t xml:space="preserve"> befattningslista</w:t>
+      </w:r>
+    </w:p>
+    <w:p>
+      <w:pPr>
+        <w:pStyle w:val="Heading2"/>
+        <w:rPr>
+          <w:lang w:val="sv-SE"/>
+        </w:rPr>
+      </w:pPr>
+      <w:r>
+        <w:rPr>
+          <w:lang w:val="sv-SE"/>
+        </w:rPr>
+        <w:t>Oppgave 3</w:t>
+      </w:r>
+    </w:p>
+    <w:p>
+      <w:pPr>
+        <w:rPr>
+          <w:lang w:val="sv-SE"/>
+        </w:rPr>
+      </w:pPr>
+      <w:r>
+        <w:rPr>
+          <w:highlight w:val="magenta"/>
+          <w:lang w:val="sv-SE"/>
+        </w:rPr>
+        <w:t>Jag MÅSTE skriva hur jag hittade defer till src för att js-koden ska köras efter att all HTML ”lästs genom”.</w:t>
+      </w:r>
+      <w:r>
+        <w:rPr>
+          <w:lang w:val="sv-SE"/>
+        </w:rPr>
+        <w:t xml:space="preserve"> </w:t>
+      </w:r>
+    </w:p>
+    <w:p>
+      <w:pPr>
         <w:pStyle w:val="Heading1"/>
         <w:rPr>
           <w:lang w:val="sv-SE"/>
         </w:rPr>
       </w:pPr>
-      <w:proofErr w:type="spellStart"/>
-      <w:r>
-        <w:rPr>
-          <w:lang w:val="sv-SE"/>
-        </w:rPr>
+      <w:r>
+        <w:rPr>
+          <w:lang w:val="sv-SE"/>
+        </w:rPr>
+        <w:lastRenderedPageBreak/>
         <w:t>Referanseliste</w:t>
       </w:r>
-      <w:proofErr w:type="spellEnd"/>
     </w:p>
     <w:p>
       <w:pPr>
@@ -291,7 +445,6 @@
         <w:rPr>
           <w:lang w:val="sv-SE"/>
         </w:rPr>
-        <w:lastRenderedPageBreak/>
         <w:t>Anteckningar som ska tas bort</w:t>
       </w:r>
     </w:p>
@@ -301,33 +454,11 @@
           <w:lang w:val="sv-SE"/>
         </w:rPr>
       </w:pPr>
-      <w:proofErr w:type="spellStart"/>
-      <w:r>
-        <w:rPr>
-          <w:lang w:val="sv-SE"/>
-        </w:rPr>
-        <w:t>Oppgave</w:t>
-      </w:r>
-      <w:proofErr w:type="spellEnd"/>
-      <w:r>
-        <w:rPr>
-          <w:lang w:val="sv-SE"/>
-        </w:rPr>
-        <w:t xml:space="preserve"> 1: Bara </w:t>
-      </w:r>
-      <w:proofErr w:type="gramStart"/>
-      <w:r>
-        <w:rPr>
-          <w:lang w:val="sv-SE"/>
-        </w:rPr>
-        <w:t>undervisare(</w:t>
-      </w:r>
-      <w:proofErr w:type="gramEnd"/>
-      <w:r>
-        <w:rPr>
-          <w:lang w:val="sv-SE"/>
-        </w:rPr>
-        <w:t>lektorer och p</w:t>
+      <w:r>
+        <w:rPr>
+          <w:lang w:val="sv-SE"/>
+        </w:rPr>
+        <w:t>Oppgave 1: Bara undervisare(lektorer och p</w:t>
       </w:r>
       <w:r>
         <w:rPr>
@@ -339,21 +470,7 @@
         <w:rPr>
           <w:lang w:val="sv-SE"/>
         </w:rPr>
-        <w:t xml:space="preserve">. (En datastruktur för </w:t>
-      </w:r>
-      <w:proofErr w:type="spellStart"/>
-      <w:r>
-        <w:rPr>
-          <w:lang w:val="sv-SE"/>
-        </w:rPr>
-        <w:t>stilling</w:t>
-      </w:r>
-      <w:proofErr w:type="spellEnd"/>
-      <w:r>
-        <w:rPr>
-          <w:lang w:val="sv-SE"/>
-        </w:rPr>
-        <w:t xml:space="preserve"> och en datastruktur för</w:t>
+        <w:t>. (En datastruktur för stilling och en datastruktur för</w:t>
       </w:r>
       <w:r>
         <w:rPr>
@@ -377,36 +494,14 @@
         <w:rPr>
           <w:lang w:val="sv-SE"/>
         </w:rPr>
-        <w:t xml:space="preserve"> där datastrukturen för </w:t>
-      </w:r>
-      <w:proofErr w:type="spellStart"/>
-      <w:r>
-        <w:rPr>
-          <w:lang w:val="sv-SE"/>
-        </w:rPr>
-        <w:t>stilling</w:t>
-      </w:r>
-      <w:proofErr w:type="spellEnd"/>
-      <w:r>
-        <w:rPr>
-          <w:lang w:val="sv-SE"/>
-        </w:rPr>
-        <w:t xml:space="preserve"> används</w:t>
-      </w:r>
-      <w:r>
-        <w:rPr>
-          <w:lang w:val="sv-SE"/>
-        </w:rPr>
-        <w:t xml:space="preserve"> – separat </w:t>
-      </w:r>
-      <w:proofErr w:type="spellStart"/>
-      <w:r>
-        <w:rPr>
-          <w:lang w:val="sv-SE"/>
-        </w:rPr>
-        <w:t>array</w:t>
-      </w:r>
-      <w:proofErr w:type="spellEnd"/>
+        <w:t xml:space="preserve"> där datastrukturen för stilling används</w:t>
+      </w:r>
+      <w:r>
+        <w:rPr>
+          <w:lang w:val="sv-SE"/>
+        </w:rPr>
+        <w:t xml:space="preserve"> – separat array</w:t>
+      </w:r>
       <w:r>
         <w:rPr>
           <w:lang w:val="sv-SE"/>
@@ -429,21 +524,7 @@
         <w:rPr>
           <w:lang w:val="sv-SE"/>
         </w:rPr>
-        <w:t xml:space="preserve">. </w:t>
-      </w:r>
-      <w:proofErr w:type="spellStart"/>
-      <w:r>
-        <w:rPr>
-          <w:lang w:val="sv-SE"/>
-        </w:rPr>
-        <w:t>Stilling</w:t>
-      </w:r>
-      <w:proofErr w:type="spellEnd"/>
-      <w:r>
-        <w:rPr>
-          <w:lang w:val="sv-SE"/>
-        </w:rPr>
-        <w:t xml:space="preserve"> SKA vara en egen lista</w:t>
+        <w:t>. Stilling SKA vara en egen lista</w:t>
       </w:r>
       <w:r>
         <w:rPr>
@@ -468,21 +549,7 @@
         <w:rPr>
           <w:lang w:val="sv-SE"/>
         </w:rPr>
-        <w:t xml:space="preserve">Alla </w:t>
-      </w:r>
-      <w:proofErr w:type="gramStart"/>
-      <w:r>
-        <w:rPr>
-          <w:lang w:val="sv-SE"/>
-        </w:rPr>
-        <w:t>undervisare(</w:t>
-      </w:r>
-      <w:proofErr w:type="gramEnd"/>
-      <w:r>
-        <w:rPr>
-          <w:lang w:val="sv-SE"/>
-        </w:rPr>
-        <w:t>professorer och lektorer) ska ha kursansvar</w:t>
+        <w:t>Alla undervisare(professorer och lektorer) ska ha kursansvar</w:t>
       </w:r>
       <w:r>
         <w:rPr>
@@ -536,21 +603,7 @@
         <w:rPr>
           <w:lang w:val="sv-SE"/>
         </w:rPr>
-        <w:t>”</w:t>
-      </w:r>
-      <w:proofErr w:type="gramStart"/>
-      <w:r>
-        <w:rPr>
-          <w:lang w:val="sv-SE"/>
-        </w:rPr>
-        <w:t>Ingen kursansvar</w:t>
-      </w:r>
-      <w:proofErr w:type="gramEnd"/>
-      <w:r>
-        <w:rPr>
-          <w:lang w:val="sv-SE"/>
-        </w:rPr>
-        <w:t xml:space="preserve">”. </w:t>
+        <w:t xml:space="preserve">”Ingen kursansvar”. </w:t>
       </w:r>
       <w:r>
         <w:rPr>
@@ -699,35 +752,7 @@
         <w:rPr>
           <w:lang w:val="sv-SE"/>
         </w:rPr>
-        <w:t xml:space="preserve">arameter som </w:t>
-      </w:r>
-      <w:proofErr w:type="spellStart"/>
-      <w:r>
-        <w:rPr>
-          <w:lang w:val="sv-SE"/>
-        </w:rPr>
-        <w:t>angir</w:t>
-      </w:r>
-      <w:proofErr w:type="spellEnd"/>
-      <w:r>
-        <w:rPr>
-          <w:lang w:val="sv-SE"/>
-        </w:rPr>
-        <w:t xml:space="preserve"> </w:t>
-      </w:r>
-      <w:proofErr w:type="spellStart"/>
-      <w:r>
-        <w:rPr>
-          <w:lang w:val="sv-SE"/>
-        </w:rPr>
-        <w:t>stilling</w:t>
-      </w:r>
-      <w:proofErr w:type="spellEnd"/>
-      <w:r>
-        <w:rPr>
-          <w:lang w:val="sv-SE"/>
-        </w:rPr>
-        <w:t>(jobb), och filtrerar därmed listan utifrån de som har det jobbet</w:t>
+        <w:t>arameter som angir stilling(jobb), och filtrerar därmed listan utifrån de som har det jobbet</w:t>
       </w:r>
     </w:p>
     <w:p>
@@ -766,39 +791,15 @@
         <w:rPr>
           <w:lang w:val="sv-SE"/>
         </w:rPr>
-        <w:t xml:space="preserve">En funktion: Om tom sträng för </w:t>
-      </w:r>
-      <w:proofErr w:type="spellStart"/>
-      <w:r>
-        <w:rPr>
-          <w:lang w:val="sv-SE"/>
-        </w:rPr>
-        <w:t>stilling</w:t>
-      </w:r>
-      <w:proofErr w:type="spellEnd"/>
-      <w:r>
-        <w:rPr>
-          <w:lang w:val="sv-SE"/>
-        </w:rPr>
-        <w:t xml:space="preserve">, print </w:t>
-      </w:r>
-      <w:proofErr w:type="gramStart"/>
+        <w:t xml:space="preserve">En funktion: Om tom sträng för stilling, print </w:t>
+      </w:r>
       <w:r>
         <w:rPr>
           <w:i/>
           <w:iCs/>
           <w:lang w:val="sv-SE"/>
         </w:rPr>
-        <w:t>Ingen kursansvar</w:t>
-      </w:r>
-      <w:proofErr w:type="gramEnd"/>
-      <w:r>
-        <w:rPr>
-          <w:i/>
-          <w:iCs/>
-          <w:lang w:val="sv-SE"/>
-        </w:rPr>
-        <w:t xml:space="preserve"> </w:t>
+        <w:t xml:space="preserve">Ingen kursansvar </w:t>
       </w:r>
     </w:p>
     <w:p>
@@ -1426,6 +1427,7 @@
   <w:style w:type="character" w:default="1" w:styleId="DefaultParagraphFont">
     <w:name w:val="Default Paragraph Font"/>
     <w:uiPriority w:val="1"/>
+    <w:semiHidden/>
     <w:unhideWhenUsed/>
   </w:style>
   <w:style w:type="table" w:default="1" w:styleId="TableNormal">

</xml_diff>

<commit_message>
börjar med funktion 3
</commit_message>
<xml_diff>
--- a/eksamen_innfprog2025/eksamen_innfprog2025/mappedokument.docx
+++ b/eksamen_innfprog2025/eksamen_innfprog2025/mappedokument.docx
@@ -127,14 +127,22 @@
       <w:pPr>
         <w:pStyle w:val="Heading2"/>
         <w:rPr>
-          <w:lang w:val="nb-NO"/>
-        </w:rPr>
-      </w:pPr>
-      <w:r>
-        <w:rPr>
-          <w:lang w:val="nb-NO"/>
-        </w:rPr>
-        <w:t>Oppgave 1</w:t>
+          <w:lang w:val="sv-SE"/>
+        </w:rPr>
+      </w:pPr>
+      <w:proofErr w:type="spellStart"/>
+      <w:r>
+        <w:rPr>
+          <w:lang w:val="sv-SE"/>
+        </w:rPr>
+        <w:t>Oppgave</w:t>
+      </w:r>
+      <w:proofErr w:type="spellEnd"/>
+      <w:r>
+        <w:rPr>
+          <w:lang w:val="sv-SE"/>
+        </w:rPr>
+        <w:t xml:space="preserve"> 1</w:t>
       </w:r>
     </w:p>
     <w:p>
@@ -153,7 +161,21 @@
         <w:rPr>
           <w:lang w:val="sv-SE"/>
         </w:rPr>
-        <w:t xml:space="preserve">ör att skapa objekt med information om anställda i arrayen </w:t>
+        <w:t xml:space="preserve">ör att skapa objekt med information om anställda i </w:t>
+      </w:r>
+      <w:proofErr w:type="spellStart"/>
+      <w:r>
+        <w:rPr>
+          <w:lang w:val="sv-SE"/>
+        </w:rPr>
+        <w:t>arrayen</w:t>
+      </w:r>
+      <w:proofErr w:type="spellEnd"/>
+      <w:r>
+        <w:rPr>
+          <w:lang w:val="sv-SE"/>
+        </w:rPr>
+        <w:t xml:space="preserve"> </w:t>
       </w:r>
       <w:r>
         <w:rPr>
@@ -210,7 +232,21 @@
         <w:rPr>
           <w:lang w:val="sv-SE"/>
         </w:rPr>
-        <w:t>”Rektors kontor” och ”Vaktemesterens kontor” ändrades till en kombination av siffror och bokstäver på liknande sätt som de andra anställda för att göra det fiktiva personalregistret mer</w:t>
+        <w:t>”Rektors kontor” och ”</w:t>
+      </w:r>
+      <w:proofErr w:type="spellStart"/>
+      <w:r>
+        <w:rPr>
+          <w:lang w:val="sv-SE"/>
+        </w:rPr>
+        <w:t>Vaktemesterens</w:t>
+      </w:r>
+      <w:proofErr w:type="spellEnd"/>
+      <w:r>
+        <w:rPr>
+          <w:lang w:val="sv-SE"/>
+        </w:rPr>
+        <w:t xml:space="preserve"> kontor” ändrades till en kombination av siffror och bokstäver på liknande sätt som de andra anställda för att göra det fiktiva personalregistret mer</w:t>
       </w:r>
       <w:r>
         <w:rPr>
@@ -325,7 +361,23 @@
           <w:highlight w:val="magenta"/>
           <w:lang w:val="sv-SE"/>
         </w:rPr>
-        <w:t>beroende på deras stilling, alltså index i</w:t>
+        <w:t xml:space="preserve">beroende på deras </w:t>
+      </w:r>
+      <w:proofErr w:type="spellStart"/>
+      <w:r>
+        <w:rPr>
+          <w:highlight w:val="magenta"/>
+          <w:lang w:val="sv-SE"/>
+        </w:rPr>
+        <w:t>stilling</w:t>
+      </w:r>
+      <w:proofErr w:type="spellEnd"/>
+      <w:r>
+        <w:rPr>
+          <w:highlight w:val="magenta"/>
+          <w:lang w:val="sv-SE"/>
+        </w:rPr>
+        <w:t>, alltså index i</w:t>
       </w:r>
       <w:r>
         <w:rPr>
@@ -342,25 +394,148 @@
           <w:lang w:val="sv-SE"/>
         </w:rPr>
       </w:pPr>
-      <w:r>
-        <w:rPr>
-          <w:lang w:val="sv-SE"/>
-        </w:rPr>
-        <w:t>Oppgave 3</w:t>
-      </w:r>
-    </w:p>
-    <w:p>
-      <w:pPr>
-        <w:rPr>
-          <w:lang w:val="sv-SE"/>
-        </w:rPr>
-      </w:pPr>
-      <w:r>
-        <w:rPr>
-          <w:highlight w:val="magenta"/>
-          <w:lang w:val="sv-SE"/>
-        </w:rPr>
-        <w:t>Jag MÅSTE skriva hur jag hittade defer till src för att js-koden ska köras efter att all HTML ”lästs genom”.</w:t>
+      <w:proofErr w:type="spellStart"/>
+      <w:r>
+        <w:rPr>
+          <w:lang w:val="sv-SE"/>
+        </w:rPr>
+        <w:t>Oppgave</w:t>
+      </w:r>
+      <w:proofErr w:type="spellEnd"/>
+      <w:r>
+        <w:rPr>
+          <w:lang w:val="sv-SE"/>
+        </w:rPr>
+        <w:t xml:space="preserve"> 3</w:t>
+      </w:r>
+    </w:p>
+    <w:p>
+      <w:pPr>
+        <w:rPr>
+          <w:highlight w:val="magenta"/>
+          <w:lang w:val="sv-SE"/>
+        </w:rPr>
+      </w:pPr>
+      <w:r>
+        <w:rPr>
+          <w:highlight w:val="magenta"/>
+          <w:lang w:val="sv-SE"/>
+        </w:rPr>
+        <w:t xml:space="preserve">Jag MÅSTE skriva hur jag hittade </w:t>
+      </w:r>
+      <w:proofErr w:type="spellStart"/>
+      <w:r>
+        <w:rPr>
+          <w:highlight w:val="magenta"/>
+          <w:lang w:val="sv-SE"/>
+        </w:rPr>
+        <w:t>defer</w:t>
+      </w:r>
+      <w:proofErr w:type="spellEnd"/>
+      <w:r>
+        <w:rPr>
+          <w:highlight w:val="magenta"/>
+          <w:lang w:val="sv-SE"/>
+        </w:rPr>
+        <w:t xml:space="preserve"> till </w:t>
+      </w:r>
+      <w:proofErr w:type="spellStart"/>
+      <w:r>
+        <w:rPr>
+          <w:highlight w:val="magenta"/>
+          <w:lang w:val="sv-SE"/>
+        </w:rPr>
+        <w:t>src</w:t>
+      </w:r>
+      <w:proofErr w:type="spellEnd"/>
+      <w:r>
+        <w:rPr>
+          <w:highlight w:val="magenta"/>
+          <w:lang w:val="sv-SE"/>
+        </w:rPr>
+        <w:t xml:space="preserve"> för att </w:t>
+      </w:r>
+      <w:proofErr w:type="spellStart"/>
+      <w:r>
+        <w:rPr>
+          <w:highlight w:val="magenta"/>
+          <w:lang w:val="sv-SE"/>
+        </w:rPr>
+        <w:t>js</w:t>
+      </w:r>
+      <w:proofErr w:type="spellEnd"/>
+      <w:r>
+        <w:rPr>
+          <w:highlight w:val="magenta"/>
+          <w:lang w:val="sv-SE"/>
+        </w:rPr>
+        <w:t>-koden ska köras efter att all HTML ”lästs genom”</w:t>
+      </w:r>
+      <w:r>
+        <w:rPr>
+          <w:highlight w:val="magenta"/>
+          <w:lang w:val="sv-SE"/>
+        </w:rPr>
+        <w:t>.</w:t>
+      </w:r>
+    </w:p>
+    <w:p>
+      <w:pPr>
+        <w:rPr>
+          <w:lang w:val="sv-SE"/>
+        </w:rPr>
+      </w:pPr>
+      <w:r>
+        <w:rPr>
+          <w:highlight w:val="magenta"/>
+          <w:lang w:val="sv-SE"/>
+        </w:rPr>
+        <w:lastRenderedPageBreak/>
+        <w:t xml:space="preserve">I värsta fall kan man ha bara ett lösenord för att få </w:t>
+      </w:r>
+      <w:proofErr w:type="spellStart"/>
+      <w:r>
+        <w:rPr>
+          <w:highlight w:val="magenta"/>
+          <w:lang w:val="sv-SE"/>
+        </w:rPr>
+        <w:t>adminrättigheter</w:t>
+      </w:r>
+      <w:proofErr w:type="spellEnd"/>
+      <w:r>
+        <w:rPr>
+          <w:highlight w:val="magenta"/>
+          <w:lang w:val="sv-SE"/>
+        </w:rPr>
+        <w:t xml:space="preserve">. Då får jag skriva det lösenordet här så att </w:t>
+      </w:r>
+      <w:r>
+        <w:rPr>
+          <w:highlight w:val="magenta"/>
+          <w:lang w:val="sv-SE"/>
+        </w:rPr>
+        <w:t>läraren</w:t>
+      </w:r>
+      <w:r>
+        <w:rPr>
+          <w:highlight w:val="magenta"/>
+          <w:lang w:val="sv-SE"/>
+        </w:rPr>
+        <w:t xml:space="preserve"> vet</w:t>
+      </w:r>
+      <w:r>
+        <w:rPr>
+          <w:highlight w:val="magenta"/>
+          <w:lang w:val="sv-SE"/>
+        </w:rPr>
+        <w:t>, även om han kan hitta det i koden</w:t>
+      </w:r>
+      <w:r>
+        <w:rPr>
+          <w:highlight w:val="magenta"/>
+          <w:lang w:val="sv-SE"/>
+        </w:rPr>
+        <w:t>.</w:t>
       </w:r>
       <w:r>
         <w:rPr>
@@ -373,14 +548,13 @@
       <w:pPr>
         <w:pStyle w:val="Heading1"/>
         <w:rPr>
-          <w:lang w:val="sv-SE"/>
-        </w:rPr>
-      </w:pPr>
-      <w:r>
-        <w:rPr>
-          <w:lang w:val="sv-SE"/>
-        </w:rPr>
-        <w:lastRenderedPageBreak/>
+          <w:lang w:val="nb-NO"/>
+        </w:rPr>
+      </w:pPr>
+      <w:r>
+        <w:rPr>
+          <w:lang w:val="nb-NO"/>
+        </w:rPr>
         <w:t>Referanseliste</w:t>
       </w:r>
     </w:p>
@@ -431,7 +605,14 @@
           <w:highlight w:val="magenta"/>
           <w:lang w:val="sv-SE"/>
         </w:rPr>
-        <w:t>Skärmbilder på personalgenerering</w:t>
+        <w:t>Skärmbilder på personalgenererin</w:t>
+      </w:r>
+      <w:r>
+        <w:rPr>
+          <w:highlight w:val="magenta"/>
+          <w:lang w:val="sv-SE"/>
+        </w:rPr>
+        <w:t>g, både prompts och svar</w:t>
       </w:r>
     </w:p>
     <w:p>
@@ -454,11 +635,19 @@
           <w:lang w:val="sv-SE"/>
         </w:rPr>
       </w:pPr>
-      <w:r>
-        <w:rPr>
-          <w:lang w:val="sv-SE"/>
-        </w:rPr>
-        <w:t>Oppgave 1: Bara undervisare(lektorer och p</w:t>
+      <w:proofErr w:type="spellStart"/>
+      <w:r>
+        <w:rPr>
+          <w:lang w:val="sv-SE"/>
+        </w:rPr>
+        <w:t>Oppgave</w:t>
+      </w:r>
+      <w:proofErr w:type="spellEnd"/>
+      <w:r>
+        <w:rPr>
+          <w:lang w:val="sv-SE"/>
+        </w:rPr>
+        <w:t xml:space="preserve"> 1: Bara undervisare(lektorer och p</w:t>
       </w:r>
       <w:r>
         <w:rPr>
@@ -470,7 +659,21 @@
         <w:rPr>
           <w:lang w:val="sv-SE"/>
         </w:rPr>
-        <w:t>. (En datastruktur för stilling och en datastruktur för</w:t>
+        <w:t xml:space="preserve">. (En datastruktur för </w:t>
+      </w:r>
+      <w:proofErr w:type="spellStart"/>
+      <w:r>
+        <w:rPr>
+          <w:lang w:val="sv-SE"/>
+        </w:rPr>
+        <w:t>stilling</w:t>
+      </w:r>
+      <w:proofErr w:type="spellEnd"/>
+      <w:r>
+        <w:rPr>
+          <w:lang w:val="sv-SE"/>
+        </w:rPr>
+        <w:t xml:space="preserve"> och en datastruktur för</w:t>
       </w:r>
       <w:r>
         <w:rPr>
@@ -494,14 +697,36 @@
         <w:rPr>
           <w:lang w:val="sv-SE"/>
         </w:rPr>
-        <w:t xml:space="preserve"> där datastrukturen för stilling används</w:t>
-      </w:r>
-      <w:r>
-        <w:rPr>
-          <w:lang w:val="sv-SE"/>
-        </w:rPr>
-        <w:t xml:space="preserve"> – separat array</w:t>
-      </w:r>
+        <w:t xml:space="preserve"> där datastrukturen för </w:t>
+      </w:r>
+      <w:proofErr w:type="spellStart"/>
+      <w:r>
+        <w:rPr>
+          <w:lang w:val="sv-SE"/>
+        </w:rPr>
+        <w:t>stilling</w:t>
+      </w:r>
+      <w:proofErr w:type="spellEnd"/>
+      <w:r>
+        <w:rPr>
+          <w:lang w:val="sv-SE"/>
+        </w:rPr>
+        <w:t xml:space="preserve"> används</w:t>
+      </w:r>
+      <w:r>
+        <w:rPr>
+          <w:lang w:val="sv-SE"/>
+        </w:rPr>
+        <w:t xml:space="preserve"> – separat </w:t>
+      </w:r>
+      <w:proofErr w:type="spellStart"/>
+      <w:r>
+        <w:rPr>
+          <w:lang w:val="sv-SE"/>
+        </w:rPr>
+        <w:t>array</w:t>
+      </w:r>
+      <w:proofErr w:type="spellEnd"/>
       <w:r>
         <w:rPr>
           <w:lang w:val="sv-SE"/>
@@ -524,7 +749,21 @@
         <w:rPr>
           <w:lang w:val="sv-SE"/>
         </w:rPr>
-        <w:t>. Stilling SKA vara en egen lista</w:t>
+        <w:t xml:space="preserve">. </w:t>
+      </w:r>
+      <w:proofErr w:type="spellStart"/>
+      <w:r>
+        <w:rPr>
+          <w:lang w:val="sv-SE"/>
+        </w:rPr>
+        <w:t>Stilling</w:t>
+      </w:r>
+      <w:proofErr w:type="spellEnd"/>
+      <w:r>
+        <w:rPr>
+          <w:lang w:val="sv-SE"/>
+        </w:rPr>
+        <w:t xml:space="preserve"> SKA vara en egen lista</w:t>
       </w:r>
       <w:r>
         <w:rPr>
@@ -752,7 +991,35 @@
         <w:rPr>
           <w:lang w:val="sv-SE"/>
         </w:rPr>
-        <w:t>arameter som angir stilling(jobb), och filtrerar därmed listan utifrån de som har det jobbet</w:t>
+        <w:t xml:space="preserve">arameter som </w:t>
+      </w:r>
+      <w:proofErr w:type="spellStart"/>
+      <w:r>
+        <w:rPr>
+          <w:lang w:val="sv-SE"/>
+        </w:rPr>
+        <w:t>angir</w:t>
+      </w:r>
+      <w:proofErr w:type="spellEnd"/>
+      <w:r>
+        <w:rPr>
+          <w:lang w:val="sv-SE"/>
+        </w:rPr>
+        <w:t xml:space="preserve"> </w:t>
+      </w:r>
+      <w:proofErr w:type="spellStart"/>
+      <w:r>
+        <w:rPr>
+          <w:lang w:val="sv-SE"/>
+        </w:rPr>
+        <w:t>stilling</w:t>
+      </w:r>
+      <w:proofErr w:type="spellEnd"/>
+      <w:r>
+        <w:rPr>
+          <w:lang w:val="sv-SE"/>
+        </w:rPr>
+        <w:t>(jobb), och filtrerar därmed listan utifrån de som har det jobbet</w:t>
       </w:r>
     </w:p>
     <w:p>
@@ -791,7 +1058,21 @@
         <w:rPr>
           <w:lang w:val="sv-SE"/>
         </w:rPr>
-        <w:t xml:space="preserve">En funktion: Om tom sträng för stilling, print </w:t>
+        <w:t xml:space="preserve">En funktion: Om tom sträng för </w:t>
+      </w:r>
+      <w:proofErr w:type="spellStart"/>
+      <w:r>
+        <w:rPr>
+          <w:lang w:val="sv-SE"/>
+        </w:rPr>
+        <w:t>stilling</w:t>
+      </w:r>
+      <w:proofErr w:type="spellEnd"/>
+      <w:r>
+        <w:rPr>
+          <w:lang w:val="sv-SE"/>
+        </w:rPr>
+        <w:t xml:space="preserve">, print </w:t>
       </w:r>
       <w:r>
         <w:rPr>
@@ -812,7 +1093,75 @@
         <w:rPr>
           <w:lang w:val="sv-SE"/>
         </w:rPr>
+        <w:t xml:space="preserve">Funktion 3, </w:t>
+      </w:r>
+      <w:r>
+        <w:rPr>
+          <w:lang w:val="sv-SE"/>
+        </w:rPr>
         <w:t>.</w:t>
+      </w:r>
+      <w:r>
+        <w:rPr>
+          <w:lang w:val="sv-SE"/>
+        </w:rPr>
+        <w:t>filter</w:t>
+      </w:r>
+      <w:r>
+        <w:rPr>
+          <w:lang w:val="sv-SE"/>
+        </w:rPr>
+        <w:t>()</w:t>
+      </w:r>
+      <w:r>
+        <w:rPr>
+          <w:lang w:val="sv-SE"/>
+        </w:rPr>
+        <w:t>?</w:t>
+      </w:r>
+    </w:p>
+    <w:p>
+      <w:pPr>
+        <w:rPr>
+          <w:lang w:val="sv-SE"/>
+        </w:rPr>
+      </w:pPr>
+      <w:proofErr w:type="spellStart"/>
+      <w:r>
+        <w:rPr>
+          <w:highlight w:val="magenta"/>
+          <w:lang w:val="sv-SE"/>
+        </w:rPr>
+        <w:lastRenderedPageBreak/>
+        <w:t>Foreach</w:t>
+      </w:r>
+      <w:proofErr w:type="spellEnd"/>
+      <w:r>
+        <w:rPr>
+          <w:highlight w:val="magenta"/>
+          <w:lang w:val="sv-SE"/>
+        </w:rPr>
+        <w:t xml:space="preserve"> med pilfunktioner</w:t>
+      </w:r>
+      <w:r>
+        <w:rPr>
+          <w:lang w:val="sv-SE"/>
+        </w:rPr>
+        <w:t xml:space="preserve"> i en </w:t>
+      </w:r>
+      <w:proofErr w:type="spellStart"/>
+      <w:r>
+        <w:rPr>
+          <w:lang w:val="sv-SE"/>
+        </w:rPr>
+        <w:t>foreach</w:t>
+      </w:r>
+      <w:proofErr w:type="spellEnd"/>
+      <w:r>
+        <w:rPr>
+          <w:lang w:val="sv-SE"/>
+        </w:rPr>
+        <w:t xml:space="preserve"> med pilfunktion, </w:t>
       </w:r>
     </w:p>
     <w:sectPr>

</xml_diff>

<commit_message>
massor, snart funktion 3
</commit_message>
<xml_diff>
--- a/eksamen_innfprog2025/eksamen_innfprog2025/mappedokument.docx
+++ b/eksamen_innfprog2025/eksamen_innfprog2025/mappedokument.docx
@@ -649,6 +649,33 @@
     </w:p>
     <w:p>
       <w:pPr>
+        <w:rPr>
+          <w:lang w:val="sv-SE"/>
+        </w:rPr>
+      </w:pPr>
+      <w:r>
+        <w:rPr>
+          <w:highlight w:val="magenta"/>
+          <w:lang w:val="sv-SE"/>
+        </w:rPr>
+        <w:t>Det kan vara bra med en källa på hur olika === används i funktionen om det inte står i LMS</w:t>
+      </w:r>
+      <w:r>
+        <w:rPr>
+          <w:lang w:val="sv-SE"/>
+        </w:rPr>
+        <w:t xml:space="preserve">, </w:t>
+      </w:r>
+      <w:r>
+        <w:rPr>
+          <w:highlight w:val="magenta"/>
+          <w:lang w:val="sv-SE"/>
+        </w:rPr>
+        <w:t>men troligen behövs det inte</w:t>
+      </w:r>
+    </w:p>
+    <w:p>
+      <w:pPr>
         <w:pStyle w:val="Heading1"/>
         <w:rPr>
           <w:lang w:val="sv-SE"/>
@@ -1132,6 +1159,7 @@
         <w:rPr>
           <w:lang w:val="sv-SE"/>
         </w:rPr>
+        <w:lastRenderedPageBreak/>
         <w:t xml:space="preserve">En funktion: Om tom sträng för </w:t>
       </w:r>
       <w:proofErr w:type="spellStart"/>
@@ -1215,6 +1243,7 @@
     <w:p>
       <w:pPr>
         <w:rPr>
+          <w:highlight w:val="magenta"/>
           <w:lang w:val="sv-SE"/>
         </w:rPr>
       </w:pPr>
@@ -1224,7 +1253,6 @@
           <w:highlight w:val="magenta"/>
           <w:lang w:val="sv-SE"/>
         </w:rPr>
-        <w:lastRenderedPageBreak/>
         <w:t>Foreach</w:t>
       </w:r>
       <w:proofErr w:type="spellEnd"/>
@@ -1303,6 +1331,42 @@
           <w:lang w:val="sv-SE"/>
         </w:rPr>
         <w:t>?</w:t>
+      </w:r>
+    </w:p>
+    <w:p>
+      <w:pPr>
+        <w:rPr>
+          <w:highlight w:val="magenta"/>
+          <w:lang w:val="sv-SE"/>
+        </w:rPr>
+      </w:pPr>
+    </w:p>
+    <w:p>
+      <w:pPr>
+        <w:rPr>
+          <w:lang w:val="sv-SE"/>
+        </w:rPr>
+      </w:pPr>
+      <w:r>
+        <w:rPr>
+          <w:highlight w:val="magenta"/>
+          <w:lang w:val="sv-SE"/>
+        </w:rPr>
+        <w:t>Varje knapp ändrar vad som är befattninge</w:t>
+      </w:r>
+      <w:r>
+        <w:rPr>
+          <w:highlight w:val="magenta"/>
+          <w:lang w:val="sv-SE"/>
+        </w:rPr>
+        <w:t>n och befattningen plockas upp som variabel i funktionen</w:t>
+      </w:r>
+      <w:r>
+        <w:rPr>
+          <w:highlight w:val="magenta"/>
+          <w:lang w:val="sv-SE"/>
+        </w:rPr>
+        <w:t xml:space="preserve"> </w:t>
       </w:r>
     </w:p>
     <w:sectPr>

</xml_diff>

<commit_message>
börjar på funktion 6 och 7
</commit_message>
<xml_diff>
--- a/eksamen_innfprog2025/eksamen_innfprog2025/mappedokument.docx
+++ b/eksamen_innfprog2025/eksamen_innfprog2025/mappedokument.docx
@@ -61,9 +61,33 @@
     <w:p>
       <w:pPr>
         <w:rPr>
-          <w:lang w:val="nb-NO"/>
-        </w:rPr>
-      </w:pPr>
+          <w:lang w:val="sv-SE"/>
+        </w:rPr>
+      </w:pPr>
+      <w:r>
+        <w:rPr>
+          <w:lang w:val="sv-SE"/>
+        </w:rPr>
+        <w:t>En tolkning som har gjorts är</w:t>
+      </w:r>
+      <w:r>
+        <w:rPr>
+          <w:lang w:val="sv-SE"/>
+        </w:rPr>
+        <w:t xml:space="preserve"> att det är positivt om olika funktionaliteter som förfrågas hamnar under samma funktion där det kan korta ner koden, då det gör koden mer läsbar</w:t>
+      </w:r>
+      <w:r>
+        <w:rPr>
+          <w:lang w:val="sv-SE"/>
+        </w:rPr>
+        <w:t xml:space="preserve"> och skulle kunna göra den lättare att redigera</w:t>
+      </w:r>
+      <w:r>
+        <w:rPr>
+          <w:lang w:val="sv-SE"/>
+        </w:rPr>
+        <w:t>, även om det frågas om olika funktioner.</w:t>
+      </w:r>
     </w:p>
     <w:p>
       <w:pPr>
@@ -130,19 +154,11 @@
           <w:lang w:val="sv-SE"/>
         </w:rPr>
       </w:pPr>
-      <w:proofErr w:type="spellStart"/>
-      <w:r>
-        <w:rPr>
-          <w:lang w:val="sv-SE"/>
-        </w:rPr>
-        <w:t>Oppgave</w:t>
-      </w:r>
-      <w:proofErr w:type="spellEnd"/>
-      <w:r>
-        <w:rPr>
-          <w:lang w:val="sv-SE"/>
-        </w:rPr>
-        <w:t xml:space="preserve"> 1</w:t>
+      <w:r>
+        <w:rPr>
+          <w:lang w:val="sv-SE"/>
+        </w:rPr>
+        <w:t>Oppgave 1</w:t>
       </w:r>
     </w:p>
     <w:p>
@@ -161,21 +177,7 @@
         <w:rPr>
           <w:lang w:val="sv-SE"/>
         </w:rPr>
-        <w:t xml:space="preserve">ör att skapa objekt med information om anställda i </w:t>
-      </w:r>
-      <w:proofErr w:type="spellStart"/>
-      <w:r>
-        <w:rPr>
-          <w:lang w:val="sv-SE"/>
-        </w:rPr>
-        <w:t>arrayen</w:t>
-      </w:r>
-      <w:proofErr w:type="spellEnd"/>
-      <w:r>
-        <w:rPr>
-          <w:lang w:val="sv-SE"/>
-        </w:rPr>
-        <w:t xml:space="preserve"> </w:t>
+        <w:t xml:space="preserve">ör att skapa objekt med information om anställda i arrayen </w:t>
       </w:r>
       <w:r>
         <w:rPr>
@@ -232,21 +234,7 @@
         <w:rPr>
           <w:lang w:val="sv-SE"/>
         </w:rPr>
-        <w:t>”Rektors kontor” och ”</w:t>
-      </w:r>
-      <w:proofErr w:type="spellStart"/>
-      <w:r>
-        <w:rPr>
-          <w:lang w:val="sv-SE"/>
-        </w:rPr>
-        <w:t>Vaktemesterens</w:t>
-      </w:r>
-      <w:proofErr w:type="spellEnd"/>
-      <w:r>
-        <w:rPr>
-          <w:lang w:val="sv-SE"/>
-        </w:rPr>
-        <w:t xml:space="preserve"> kontor” ändrades till en kombination av siffror och bokstäver på liknande sätt som de andra anställda för att göra det fiktiva personalregistret mer</w:t>
+        <w:t>”Rektors kontor” och ”Vaktemesterens kontor” ändrades till en kombination av siffror och bokstäver på liknande sätt som de andra anställda för att göra det fiktiva personalregistret mer</w:t>
       </w:r>
       <w:r>
         <w:rPr>
@@ -308,46 +296,14 @@
           <w:highlight w:val="magenta"/>
           <w:lang w:val="sv-SE"/>
         </w:rPr>
-        <w:t xml:space="preserve">Jag kan använda </w:t>
-      </w:r>
-      <w:proofErr w:type="gramStart"/>
-      <w:r>
-        <w:rPr>
-          <w:highlight w:val="magenta"/>
-          <w:lang w:val="sv-SE"/>
-        </w:rPr>
-        <w:t>sort(</w:t>
-      </w:r>
-      <w:proofErr w:type="gramEnd"/>
-      <w:r>
-        <w:rPr>
-          <w:highlight w:val="magenta"/>
-          <w:lang w:val="sv-SE"/>
-        </w:rPr>
-        <w:t xml:space="preserve">) om jag vill sortera artiklarna i alfabetisk </w:t>
-      </w:r>
-      <w:proofErr w:type="gramStart"/>
-      <w:r>
-        <w:rPr>
-          <w:highlight w:val="magenta"/>
-          <w:lang w:val="sv-SE"/>
-        </w:rPr>
-        <w:t>ordning</w:t>
-      </w:r>
-      <w:r>
-        <w:rPr>
-          <w:highlight w:val="magenta"/>
-          <w:lang w:val="sv-SE"/>
-        </w:rPr>
-        <w:t>(</w:t>
-      </w:r>
-      <w:proofErr w:type="gramEnd"/>
-      <w:r>
-        <w:rPr>
-          <w:highlight w:val="magenta"/>
-          <w:lang w:val="sv-SE"/>
-        </w:rPr>
-        <w:t>)</w:t>
+        <w:t>Jag kan använda sort() om jag vill sortera artiklarna i alfabetisk ordning</w:t>
+      </w:r>
+      <w:r>
+        <w:rPr>
+          <w:highlight w:val="magenta"/>
+          <w:lang w:val="sv-SE"/>
+        </w:rPr>
+        <w:t>()</w:t>
       </w:r>
     </w:p>
     <w:p>
@@ -393,23 +349,7 @@
           <w:highlight w:val="magenta"/>
           <w:lang w:val="sv-SE"/>
         </w:rPr>
-        <w:t xml:space="preserve">beroende på deras </w:t>
-      </w:r>
-      <w:proofErr w:type="spellStart"/>
-      <w:r>
-        <w:rPr>
-          <w:highlight w:val="magenta"/>
-          <w:lang w:val="sv-SE"/>
-        </w:rPr>
-        <w:t>stilling</w:t>
-      </w:r>
-      <w:proofErr w:type="spellEnd"/>
-      <w:r>
-        <w:rPr>
-          <w:highlight w:val="magenta"/>
-          <w:lang w:val="sv-SE"/>
-        </w:rPr>
-        <w:t>, alltså index i</w:t>
+        <w:t>beroende på deras stilling, alltså index i</w:t>
       </w:r>
       <w:r>
         <w:rPr>
@@ -426,82 +366,27 @@
           <w:lang w:val="sv-SE"/>
         </w:rPr>
       </w:pPr>
-      <w:proofErr w:type="spellStart"/>
-      <w:r>
-        <w:rPr>
-          <w:lang w:val="sv-SE"/>
-        </w:rPr>
-        <w:t>Oppgave</w:t>
-      </w:r>
-      <w:proofErr w:type="spellEnd"/>
-      <w:r>
-        <w:rPr>
-          <w:lang w:val="sv-SE"/>
-        </w:rPr>
-        <w:t xml:space="preserve"> 3</w:t>
-      </w:r>
-    </w:p>
-    <w:p>
-      <w:pPr>
-        <w:rPr>
-          <w:highlight w:val="magenta"/>
-          <w:lang w:val="sv-SE"/>
-        </w:rPr>
-      </w:pPr>
-      <w:r>
-        <w:rPr>
-          <w:highlight w:val="magenta"/>
-          <w:lang w:val="sv-SE"/>
-        </w:rPr>
-        <w:t xml:space="preserve">Jag MÅSTE skriva hur jag hittade </w:t>
-      </w:r>
-      <w:proofErr w:type="spellStart"/>
-      <w:r>
-        <w:rPr>
-          <w:highlight w:val="magenta"/>
-          <w:lang w:val="sv-SE"/>
-        </w:rPr>
-        <w:t>defer</w:t>
-      </w:r>
-      <w:proofErr w:type="spellEnd"/>
-      <w:r>
-        <w:rPr>
-          <w:highlight w:val="magenta"/>
-          <w:lang w:val="sv-SE"/>
-        </w:rPr>
-        <w:t xml:space="preserve"> till </w:t>
-      </w:r>
-      <w:proofErr w:type="spellStart"/>
-      <w:r>
-        <w:rPr>
-          <w:highlight w:val="magenta"/>
-          <w:lang w:val="sv-SE"/>
-        </w:rPr>
-        <w:t>src</w:t>
-      </w:r>
-      <w:proofErr w:type="spellEnd"/>
-      <w:r>
-        <w:rPr>
-          <w:highlight w:val="magenta"/>
-          <w:lang w:val="sv-SE"/>
-        </w:rPr>
-        <w:t xml:space="preserve"> för att </w:t>
-      </w:r>
-      <w:proofErr w:type="spellStart"/>
-      <w:r>
-        <w:rPr>
-          <w:highlight w:val="magenta"/>
-          <w:lang w:val="sv-SE"/>
-        </w:rPr>
-        <w:t>js</w:t>
-      </w:r>
-      <w:proofErr w:type="spellEnd"/>
-      <w:r>
-        <w:rPr>
-          <w:highlight w:val="magenta"/>
-          <w:lang w:val="sv-SE"/>
-        </w:rPr>
-        <w:t>-koden ska köras efter att all HTML ”lästs genom”</w:t>
+      <w:r>
+        <w:rPr>
+          <w:lang w:val="sv-SE"/>
+        </w:rPr>
+        <w:lastRenderedPageBreak/>
+        <w:t>Oppgave 3</w:t>
+      </w:r>
+    </w:p>
+    <w:p>
+      <w:pPr>
+        <w:rPr>
+          <w:highlight w:val="magenta"/>
+          <w:lang w:val="sv-SE"/>
+        </w:rPr>
+      </w:pPr>
+      <w:r>
+        <w:rPr>
+          <w:highlight w:val="magenta"/>
+          <w:lang w:val="sv-SE"/>
+        </w:rPr>
+        <w:t>Jag MÅSTE skriva hur jag hittade defer till src för att js-koden ska köras efter att all HTML ”lästs genom”</w:t>
       </w:r>
       <w:r>
         <w:rPr>
@@ -522,24 +407,7 @@
           <w:highlight w:val="magenta"/>
           <w:lang w:val="sv-SE"/>
         </w:rPr>
-        <w:lastRenderedPageBreak/>
-        <w:t xml:space="preserve">I värsta fall kan man ha bara ett lösenord för att få </w:t>
-      </w:r>
-      <w:proofErr w:type="spellStart"/>
-      <w:r>
-        <w:rPr>
-          <w:highlight w:val="magenta"/>
-          <w:lang w:val="sv-SE"/>
-        </w:rPr>
-        <w:t>adminrättigheter</w:t>
-      </w:r>
-      <w:proofErr w:type="spellEnd"/>
-      <w:r>
-        <w:rPr>
-          <w:highlight w:val="magenta"/>
-          <w:lang w:val="sv-SE"/>
-        </w:rPr>
-        <w:t xml:space="preserve">. Då får jag skriva det lösenordet här så att </w:t>
+        <w:t xml:space="preserve">I värsta fall kan man ha bara ett lösenord för att få adminrättigheter. Då får jag skriva det lösenordet här så att </w:t>
       </w:r>
       <w:r>
         <w:rPr>
@@ -694,33 +562,11 @@
           <w:lang w:val="sv-SE"/>
         </w:rPr>
       </w:pPr>
-      <w:proofErr w:type="spellStart"/>
-      <w:r>
-        <w:rPr>
-          <w:lang w:val="sv-SE"/>
-        </w:rPr>
-        <w:t>Oppgave</w:t>
-      </w:r>
-      <w:proofErr w:type="spellEnd"/>
-      <w:r>
-        <w:rPr>
-          <w:lang w:val="sv-SE"/>
-        </w:rPr>
-        <w:t xml:space="preserve"> 1: Bara </w:t>
-      </w:r>
-      <w:proofErr w:type="gramStart"/>
-      <w:r>
-        <w:rPr>
-          <w:lang w:val="sv-SE"/>
-        </w:rPr>
-        <w:t>undervisare(</w:t>
-      </w:r>
-      <w:proofErr w:type="gramEnd"/>
-      <w:r>
-        <w:rPr>
-          <w:lang w:val="sv-SE"/>
-        </w:rPr>
-        <w:t>lektorer och p</w:t>
+      <w:r>
+        <w:rPr>
+          <w:lang w:val="sv-SE"/>
+        </w:rPr>
+        <w:t>Oppgave 1: Bara undervisare(lektorer och p</w:t>
       </w:r>
       <w:r>
         <w:rPr>
@@ -732,21 +578,7 @@
         <w:rPr>
           <w:lang w:val="sv-SE"/>
         </w:rPr>
-        <w:t xml:space="preserve">. (En datastruktur för </w:t>
-      </w:r>
-      <w:proofErr w:type="spellStart"/>
-      <w:r>
-        <w:rPr>
-          <w:lang w:val="sv-SE"/>
-        </w:rPr>
-        <w:t>stilling</w:t>
-      </w:r>
-      <w:proofErr w:type="spellEnd"/>
-      <w:r>
-        <w:rPr>
-          <w:lang w:val="sv-SE"/>
-        </w:rPr>
-        <w:t xml:space="preserve"> och en datastruktur för</w:t>
+        <w:t>. (En datastruktur för stilling och en datastruktur för</w:t>
       </w:r>
       <w:r>
         <w:rPr>
@@ -770,36 +602,14 @@
         <w:rPr>
           <w:lang w:val="sv-SE"/>
         </w:rPr>
-        <w:t xml:space="preserve"> där datastrukturen för </w:t>
-      </w:r>
-      <w:proofErr w:type="spellStart"/>
-      <w:r>
-        <w:rPr>
-          <w:lang w:val="sv-SE"/>
-        </w:rPr>
-        <w:t>stilling</w:t>
-      </w:r>
-      <w:proofErr w:type="spellEnd"/>
-      <w:r>
-        <w:rPr>
-          <w:lang w:val="sv-SE"/>
-        </w:rPr>
-        <w:t xml:space="preserve"> används</w:t>
-      </w:r>
-      <w:r>
-        <w:rPr>
-          <w:lang w:val="sv-SE"/>
-        </w:rPr>
-        <w:t xml:space="preserve"> – separat </w:t>
-      </w:r>
-      <w:proofErr w:type="spellStart"/>
-      <w:r>
-        <w:rPr>
-          <w:lang w:val="sv-SE"/>
-        </w:rPr>
-        <w:t>array</w:t>
-      </w:r>
-      <w:proofErr w:type="spellEnd"/>
+        <w:t xml:space="preserve"> där datastrukturen för stilling används</w:t>
+      </w:r>
+      <w:r>
+        <w:rPr>
+          <w:lang w:val="sv-SE"/>
+        </w:rPr>
+        <w:t xml:space="preserve"> – separat array</w:t>
+      </w:r>
       <w:r>
         <w:rPr>
           <w:lang w:val="sv-SE"/>
@@ -822,21 +632,7 @@
         <w:rPr>
           <w:lang w:val="sv-SE"/>
         </w:rPr>
-        <w:t xml:space="preserve">. </w:t>
-      </w:r>
-      <w:proofErr w:type="spellStart"/>
-      <w:r>
-        <w:rPr>
-          <w:lang w:val="sv-SE"/>
-        </w:rPr>
-        <w:t>Stilling</w:t>
-      </w:r>
-      <w:proofErr w:type="spellEnd"/>
-      <w:r>
-        <w:rPr>
-          <w:lang w:val="sv-SE"/>
-        </w:rPr>
-        <w:t xml:space="preserve"> SKA vara en egen lista</w:t>
+        <w:t>. Stilling SKA vara en egen lista</w:t>
       </w:r>
       <w:r>
         <w:rPr>
@@ -861,21 +657,7 @@
         <w:rPr>
           <w:lang w:val="sv-SE"/>
         </w:rPr>
-        <w:t xml:space="preserve">Alla </w:t>
-      </w:r>
-      <w:proofErr w:type="gramStart"/>
-      <w:r>
-        <w:rPr>
-          <w:lang w:val="sv-SE"/>
-        </w:rPr>
-        <w:t>undervisare(</w:t>
-      </w:r>
-      <w:proofErr w:type="gramEnd"/>
-      <w:r>
-        <w:rPr>
-          <w:lang w:val="sv-SE"/>
-        </w:rPr>
-        <w:t>professorer och lektorer) ska ha kursansvar</w:t>
+        <w:t>Alla undervisare(professorer och lektorer) ska ha kursansvar</w:t>
       </w:r>
       <w:r>
         <w:rPr>
@@ -929,21 +711,7 @@
         <w:rPr>
           <w:lang w:val="sv-SE"/>
         </w:rPr>
-        <w:t>”</w:t>
-      </w:r>
-      <w:proofErr w:type="gramStart"/>
-      <w:r>
-        <w:rPr>
-          <w:lang w:val="sv-SE"/>
-        </w:rPr>
-        <w:t>Ingen kursansvar</w:t>
-      </w:r>
-      <w:proofErr w:type="gramEnd"/>
-      <w:r>
-        <w:rPr>
-          <w:lang w:val="sv-SE"/>
-        </w:rPr>
-        <w:t xml:space="preserve">”. </w:t>
+        <w:t xml:space="preserve">”Ingen kursansvar”. </w:t>
       </w:r>
       <w:r>
         <w:rPr>
@@ -1092,47 +860,20 @@
         <w:rPr>
           <w:lang w:val="sv-SE"/>
         </w:rPr>
-        <w:t xml:space="preserve">arameter som </w:t>
-      </w:r>
-      <w:proofErr w:type="spellStart"/>
-      <w:r>
-        <w:rPr>
-          <w:lang w:val="sv-SE"/>
-        </w:rPr>
-        <w:t>angir</w:t>
-      </w:r>
-      <w:proofErr w:type="spellEnd"/>
-      <w:r>
-        <w:rPr>
-          <w:lang w:val="sv-SE"/>
-        </w:rPr>
-        <w:t xml:space="preserve"> </w:t>
-      </w:r>
-      <w:proofErr w:type="spellStart"/>
-      <w:r>
-        <w:rPr>
-          <w:lang w:val="sv-SE"/>
-        </w:rPr>
-        <w:t>stilling</w:t>
-      </w:r>
-      <w:proofErr w:type="spellEnd"/>
-      <w:r>
-        <w:rPr>
-          <w:lang w:val="sv-SE"/>
-        </w:rPr>
-        <w:t>(jobb), och filtrerar därmed listan utifrån de som har det jobbet</w:t>
-      </w:r>
-    </w:p>
-    <w:p>
-      <w:pPr>
-        <w:rPr>
-          <w:lang w:val="nb-NO"/>
-        </w:rPr>
-      </w:pPr>
-      <w:r>
-        <w:rPr>
-          <w:lang w:val="nb-NO"/>
-        </w:rPr>
+        <w:t>arameter som angir stilling(jobb), och filtrerar därmed listan utifrån de som har det jobbet</w:t>
+      </w:r>
+    </w:p>
+    <w:p>
+      <w:pPr>
+        <w:rPr>
+          <w:lang w:val="nb-NO"/>
+        </w:rPr>
+      </w:pPr>
+      <w:r>
+        <w:rPr>
+          <w:lang w:val="nb-NO"/>
+        </w:rPr>
+        <w:lastRenderedPageBreak/>
         <w:t>Funktion 4: Ska returnere alle kurs som ti</w:t>
       </w:r>
       <w:r>
@@ -1159,60 +900,121 @@
         <w:rPr>
           <w:lang w:val="sv-SE"/>
         </w:rPr>
-        <w:lastRenderedPageBreak/>
-        <w:t xml:space="preserve">En funktion: Om tom sträng för </w:t>
-      </w:r>
-      <w:proofErr w:type="spellStart"/>
-      <w:r>
-        <w:rPr>
-          <w:lang w:val="sv-SE"/>
-        </w:rPr>
-        <w:t>stilling</w:t>
-      </w:r>
-      <w:proofErr w:type="spellEnd"/>
-      <w:r>
-        <w:rPr>
-          <w:lang w:val="sv-SE"/>
-        </w:rPr>
-        <w:t xml:space="preserve">, print </w:t>
-      </w:r>
-      <w:proofErr w:type="gramStart"/>
+        <w:t xml:space="preserve">Funktion </w:t>
+      </w:r>
+      <w:r>
+        <w:rPr>
+          <w:lang w:val="sv-SE"/>
+        </w:rPr>
+        <w:t>6</w:t>
+      </w:r>
+      <w:r>
+        <w:rPr>
+          <w:lang w:val="sv-SE"/>
+        </w:rPr>
+        <w:t xml:space="preserve">: </w:t>
+      </w:r>
+      <w:r>
+        <w:rPr>
+          <w:lang w:val="sv-SE"/>
+        </w:rPr>
+        <w:t>Ta emot a</w:t>
+      </w:r>
+      <w:r>
+        <w:rPr>
+          <w:lang w:val="sv-SE"/>
+        </w:rPr>
+        <w:t>ll</w:t>
+      </w:r>
+      <w:r>
+        <w:rPr>
+          <w:lang w:val="sv-SE"/>
+        </w:rPr>
+        <w:t xml:space="preserve"> paramet</w:t>
+      </w:r>
+      <w:r>
+        <w:rPr>
+          <w:lang w:val="sv-SE"/>
+        </w:rPr>
+        <w:t>er</w:t>
+      </w:r>
+      <w:r>
+        <w:rPr>
+          <w:lang w:val="sv-SE"/>
+        </w:rPr>
+        <w:t xml:space="preserve"> med all</w:t>
+      </w:r>
+      <w:r>
+        <w:rPr>
+          <w:lang w:val="sv-SE"/>
+        </w:rPr>
+        <w:t xml:space="preserve"> information om en u</w:t>
+      </w:r>
+      <w:r>
+        <w:rPr>
+          <w:lang w:val="sv-SE"/>
+        </w:rPr>
+        <w:t>nderviser och legge det til i registret</w:t>
+      </w:r>
+    </w:p>
+    <w:p>
+      <w:pPr>
+        <w:rPr>
+          <w:lang w:val="sv-SE"/>
+        </w:rPr>
+      </w:pPr>
+      <w:r>
+        <w:rPr>
+          <w:lang w:val="sv-SE"/>
+        </w:rPr>
+        <w:t>Funktion 7: Ta emot en parameter som</w:t>
+      </w:r>
+      <w:r>
+        <w:rPr>
+          <w:lang w:val="sv-SE"/>
+        </w:rPr>
+        <w:t xml:space="preserve"> idenfierar en ansatt och tar bort den från registret</w:t>
+      </w:r>
+    </w:p>
+    <w:p>
+      <w:pPr>
+        <w:rPr>
+          <w:lang w:val="sv-SE"/>
+        </w:rPr>
+      </w:pPr>
+    </w:p>
+    <w:p>
+      <w:pPr>
+        <w:rPr>
+          <w:lang w:val="sv-SE"/>
+        </w:rPr>
+      </w:pPr>
+      <w:r>
+        <w:rPr>
+          <w:lang w:val="sv-SE"/>
+        </w:rPr>
+        <w:t xml:space="preserve">En funktion: Om tom sträng för stilling, print </w:t>
+      </w:r>
       <w:r>
         <w:rPr>
           <w:i/>
           <w:iCs/>
           <w:lang w:val="sv-SE"/>
         </w:rPr>
-        <w:t>Ingen kursansvar</w:t>
-      </w:r>
-      <w:proofErr w:type="gramEnd"/>
-      <w:r>
-        <w:rPr>
-          <w:i/>
-          <w:iCs/>
-          <w:lang w:val="sv-SE"/>
-        </w:rPr>
-        <w:t xml:space="preserve"> </w:t>
-      </w:r>
-    </w:p>
-    <w:p>
-      <w:pPr>
-        <w:rPr>
-          <w:lang w:val="sv-SE"/>
-        </w:rPr>
-      </w:pPr>
-      <w:r>
-        <w:rPr>
-          <w:lang w:val="sv-SE"/>
-        </w:rPr>
-        <w:t>Funktion 3</w:t>
-      </w:r>
-      <w:proofErr w:type="gramStart"/>
-      <w:r>
-        <w:rPr>
-          <w:lang w:val="sv-SE"/>
-        </w:rPr>
-        <w:t xml:space="preserve">, </w:t>
+        <w:t xml:space="preserve">Ingen kursansvar </w:t>
+      </w:r>
+    </w:p>
+    <w:p>
+      <w:pPr>
+        <w:rPr>
+          <w:lang w:val="sv-SE"/>
+        </w:rPr>
+      </w:pPr>
+      <w:r>
+        <w:rPr>
+          <w:lang w:val="sv-SE"/>
+        </w:rPr>
+        <w:t xml:space="preserve">Funktion 3, </w:t>
       </w:r>
       <w:r>
         <w:rPr>
@@ -1226,7 +1028,6 @@
         </w:rPr>
         <w:t>filter</w:t>
       </w:r>
-      <w:proofErr w:type="gramEnd"/>
       <w:r>
         <w:rPr>
           <w:lang w:val="sv-SE"/>
@@ -1247,21 +1048,12 @@
           <w:lang w:val="sv-SE"/>
         </w:rPr>
       </w:pPr>
-      <w:proofErr w:type="spellStart"/>
-      <w:r>
-        <w:rPr>
-          <w:highlight w:val="magenta"/>
-          <w:lang w:val="sv-SE"/>
-        </w:rPr>
-        <w:t>Foreach</w:t>
-      </w:r>
-      <w:proofErr w:type="spellEnd"/>
-      <w:r>
-        <w:rPr>
-          <w:highlight w:val="magenta"/>
-          <w:lang w:val="sv-SE"/>
-        </w:rPr>
-        <w:t xml:space="preserve"> med </w:t>
+      <w:r>
+        <w:rPr>
+          <w:highlight w:val="magenta"/>
+          <w:lang w:val="sv-SE"/>
+        </w:rPr>
+        <w:t xml:space="preserve">Foreach med </w:t>
       </w:r>
       <w:r>
         <w:rPr>
@@ -1275,23 +1067,7 @@
           <w:highlight w:val="magenta"/>
           <w:lang w:val="sv-SE"/>
         </w:rPr>
-        <w:t xml:space="preserve"> i en </w:t>
-      </w:r>
-      <w:proofErr w:type="spellStart"/>
-      <w:r>
-        <w:rPr>
-          <w:highlight w:val="magenta"/>
-          <w:lang w:val="sv-SE"/>
-        </w:rPr>
-        <w:t>foreach</w:t>
-      </w:r>
-      <w:proofErr w:type="spellEnd"/>
-      <w:r>
-        <w:rPr>
-          <w:highlight w:val="magenta"/>
-          <w:lang w:val="sv-SE"/>
-        </w:rPr>
-        <w:t xml:space="preserve"> med pilfunktion</w:t>
+        <w:t xml:space="preserve"> i en foreach med pilfunktion</w:t>
       </w:r>
       <w:r>
         <w:rPr>
@@ -1300,31 +1076,13 @@
         </w:rPr>
         <w:t xml:space="preserve"> för att hitta en </w:t>
       </w:r>
-      <w:proofErr w:type="spellStart"/>
-      <w:r>
-        <w:rPr>
-          <w:highlight w:val="magenta"/>
-          <w:lang w:val="sv-SE"/>
-        </w:rPr>
-        <w:t>array</w:t>
-      </w:r>
-      <w:proofErr w:type="spellEnd"/>
-      <w:r>
-        <w:rPr>
-          <w:highlight w:val="magenta"/>
-          <w:lang w:val="sv-SE"/>
-        </w:rPr>
-        <w:t xml:space="preserve"> i en </w:t>
-      </w:r>
-      <w:proofErr w:type="spellStart"/>
-      <w:r>
-        <w:rPr>
-          <w:highlight w:val="magenta"/>
-          <w:lang w:val="sv-SE"/>
-        </w:rPr>
-        <w:t>array</w:t>
-      </w:r>
-      <w:proofErr w:type="spellEnd"/>
+      <w:r>
+        <w:rPr>
+          <w:highlight w:val="magenta"/>
+          <w:lang w:val="sv-SE"/>
+        </w:rPr>
+        <w:t>array i en array</w:t>
+      </w:r>
       <w:r>
         <w:rPr>
           <w:highlight w:val="magenta"/>

</xml_diff>

<commit_message>
Fösöker få funktioner att bara köra på en sida, utan lyckas helt
</commit_message>
<xml_diff>
--- a/eksamen_innfprog2025/eksamen_innfprog2025/mappedokument.docx
+++ b/eksamen_innfprog2025/eksamen_innfprog2025/mappedokument.docx
@@ -377,6 +377,137 @@
     <w:p>
       <w:pPr>
         <w:rPr>
+          <w:lang w:val="en-SE"/>
+        </w:rPr>
+      </w:pPr>
+      <w:r>
+        <w:rPr>
+          <w:lang w:val="sv-SE"/>
+        </w:rPr>
+        <w:t xml:space="preserve">Ett felmeddelande dök upp </w:t>
+      </w:r>
+      <w:r>
+        <w:rPr>
+          <w:lang w:val="sv-SE"/>
+        </w:rPr>
+        <w:t xml:space="preserve">när sidorna skulle köras. Felet var att </w:t>
+      </w:r>
+      <w:r>
+        <w:rPr>
+          <w:lang w:val="sv-SE"/>
+        </w:rPr>
+        <w:t>flera</w:t>
+      </w:r>
+      <w:r>
+        <w:rPr>
+          <w:lang w:val="sv-SE"/>
+        </w:rPr>
+        <w:t xml:space="preserve"> funktioner, bland annat funktionerna lyssnar efter knapptryck, kallades även i admin.html, där knapparna inte fanns. </w:t>
+      </w:r>
+      <w:r>
+        <w:rPr>
+          <w:lang w:val="sv-SE"/>
+        </w:rPr>
+        <w:t>GPT UiO</w:t>
+      </w:r>
+      <w:r>
+        <w:rPr>
+          <w:lang w:val="sv-SE"/>
+        </w:rPr>
+        <w:t xml:space="preserve"> användes för att </w:t>
+      </w:r>
+      <w:r>
+        <w:rPr>
+          <w:lang w:val="sv-SE"/>
+        </w:rPr>
+        <w:t>hitta en lösning</w:t>
+      </w:r>
+      <w:r>
+        <w:rPr>
+          <w:lang w:val="sv-SE"/>
+        </w:rPr>
+        <w:t xml:space="preserve">. Lösningen </w:t>
+      </w:r>
+      <w:r>
+        <w:rPr>
+          <w:lang w:val="sv-SE"/>
+        </w:rPr>
+        <w:t xml:space="preserve">var att if-testa att elementet finns på sidan innan funktionen körs. </w:t>
+      </w:r>
+      <w:r>
+        <w:rPr>
+          <w:lang w:val="sv-SE"/>
+        </w:rPr>
+        <w:t xml:space="preserve">Det visade sig att samma problem fanns i funktionerna </w:t>
+      </w:r>
+      <w:r>
+        <w:rPr>
+          <w:i/>
+          <w:iCs/>
+          <w:lang w:val="en-SE"/>
+        </w:rPr>
+        <w:t>kursRegisterUtskrift(</w:t>
+      </w:r>
+      <w:r>
+        <w:rPr>
+          <w:i/>
+          <w:iCs/>
+          <w:lang w:val="en-SE"/>
+        </w:rPr>
+        <w:t>)</w:t>
+      </w:r>
+      <w:r>
+        <w:rPr>
+          <w:lang w:val="en-SE"/>
+        </w:rPr>
+        <w:t xml:space="preserve"> och </w:t>
+      </w:r>
+      <w:r>
+        <w:rPr>
+          <w:i/>
+          <w:iCs/>
+          <w:lang w:val="en-SE"/>
+        </w:rPr>
+        <w:t>skapaBefattningsmeny</w:t>
+      </w:r>
+      <w:r>
+        <w:rPr>
+          <w:i/>
+          <w:iCs/>
+          <w:lang w:val="en-SE"/>
+        </w:rPr>
+        <w:t>()</w:t>
+      </w:r>
+      <w:r>
+        <w:rPr>
+          <w:lang w:val="en-SE"/>
+        </w:rPr>
+        <w:t xml:space="preserve">. </w:t>
+      </w:r>
+      <w:r>
+        <w:rPr>
+          <w:lang w:val="en-SE"/>
+        </w:rPr>
+        <w:t xml:space="preserve">Där använde jag samma lösning som GPT UiO tidigare presenterat, anpassat efter de nya funktionerna. </w:t>
+      </w:r>
+    </w:p>
+    <w:p>
+      <w:pPr>
+        <w:rPr>
+          <w:lang w:val="en-SE"/>
+        </w:rPr>
+      </w:pPr>
+    </w:p>
+    <w:p>
+      <w:pPr>
+        <w:rPr>
+          <w:lang w:val="sv-SE"/>
+        </w:rPr>
+      </w:pPr>
+    </w:p>
+    <w:p>
+      <w:pPr>
+        <w:rPr>
           <w:highlight w:val="magenta"/>
           <w:lang w:val="sv-SE"/>
         </w:rPr>
@@ -446,6 +577,20 @@
     </w:p>
     <w:p>
       <w:pPr>
+        <w:rPr>
+          <w:lang w:val="sv-SE"/>
+        </w:rPr>
+      </w:pPr>
+      <w:r>
+        <w:rPr>
+          <w:highlight w:val="green"/>
+          <w:lang w:val="sv-SE"/>
+        </w:rPr>
+        <w:t>Om tid finnes, lägg till required i html-skjemat</w:t>
+      </w:r>
+    </w:p>
+    <w:p>
+      <w:pPr>
         <w:pStyle w:val="Heading1"/>
         <w:rPr>
           <w:lang w:val="nb-NO"/>
@@ -526,6 +671,27 @@
           <w:highlight w:val="magenta"/>
           <w:lang w:val="sv-SE"/>
         </w:rPr>
+        <w:t xml:space="preserve">Skärmbilder på: </w:t>
+      </w:r>
+      <w:r>
+        <w:rPr>
+          <w:highlight w:val="magenta"/>
+          <w:lang w:val="sv-SE"/>
+        </w:rPr>
+        <w:t>Jag har två HTML-filer. Jag vill att följande funktioner endast kallas i filen register.html och inte i admin.html</w:t>
+      </w:r>
+    </w:p>
+    <w:p>
+      <w:pPr>
+        <w:rPr>
+          <w:lang w:val="sv-SE"/>
+        </w:rPr>
+      </w:pPr>
+      <w:r>
+        <w:rPr>
+          <w:highlight w:val="magenta"/>
+          <w:lang w:val="sv-SE"/>
+        </w:rPr>
         <w:t>Det kan vara bra med en källa på hur olika === används i funktionen om det inte står i LMS</w:t>
       </w:r>
       <w:r>
@@ -651,6 +817,7 @@
         <w:rPr>
           <w:lang w:val="sv-SE"/>
         </w:rPr>
+        <w:lastRenderedPageBreak/>
         <w:t xml:space="preserve">Det ska finnas en rektor, två dekaner, tre vaktmästare, fem professorer och tio lektorer. </w:t>
       </w:r>
       <w:r>
@@ -873,7 +1040,6 @@
         <w:rPr>
           <w:lang w:val="nb-NO"/>
         </w:rPr>
-        <w:lastRenderedPageBreak/>
         <w:t>Funktion 4: Ska returnere alle kurs som ti</w:t>
       </w:r>
       <w:r>
@@ -1126,6 +1292,20 @@
         </w:rPr>
         <w:t xml:space="preserve"> </w:t>
       </w:r>
+    </w:p>
+    <w:p>
+      <w:pPr>
+        <w:rPr>
+          <w:lang w:val="sv-SE"/>
+        </w:rPr>
+      </w:pPr>
+    </w:p>
+    <w:p>
+      <w:pPr>
+        <w:rPr>
+          <w:lang w:val="sv-SE"/>
+        </w:rPr>
+      </w:pPr>
     </w:p>
     <w:sectPr>
       <w:pgSz w:w="12240" w:h="15840"/>
@@ -1739,7 +1919,6 @@
   <w:style w:type="character" w:default="1" w:styleId="DefaultParagraphFont">
     <w:name w:val="Default Paragraph Font"/>
     <w:uiPriority w:val="1"/>
-    <w:semiHidden/>
     <w:unhideWhenUsed/>
   </w:style>
   <w:style w:type="table" w:default="1" w:styleId="TableNormal">

</xml_diff>

<commit_message>
färdig låg nivå uppgift 1 och 3
</commit_message>
<xml_diff>
--- a/eksamen_innfprog2025/eksamen_innfprog2025/mappedokument.docx
+++ b/eksamen_innfprog2025/eksamen_innfprog2025/mappedokument.docx
@@ -91,17 +91,56 @@
     </w:p>
     <w:p>
       <w:pPr>
+        <w:rPr>
+          <w:lang w:val="sv-SE"/>
+        </w:rPr>
+      </w:pPr>
+      <w:r>
+        <w:rPr>
+          <w:lang w:val="sv-SE"/>
+        </w:rPr>
+        <w:t>Jag har inte sett d</w:t>
+      </w:r>
+      <w:r>
+        <w:rPr>
+          <w:lang w:val="sv-SE"/>
+        </w:rPr>
+        <w:t>et specificerat att uppgiften måste göras i en specifik ordning. Därför har jag börjat med delar av uppgift 3 medan jag gjorde uppgift 1, eftersom det gav mig ett bättre perspektiv på hur funktionerna skulle fungera</w:t>
+      </w:r>
+      <w:r>
+        <w:rPr>
+          <w:lang w:val="sv-SE"/>
+        </w:rPr>
+        <w:t xml:space="preserve"> i förhållande till varandra</w:t>
+      </w:r>
+      <w:r>
+        <w:rPr>
+          <w:lang w:val="sv-SE"/>
+        </w:rPr>
+        <w:t xml:space="preserve"> </w:t>
+      </w:r>
+      <w:r>
+        <w:rPr>
+          <w:lang w:val="sv-SE"/>
+        </w:rPr>
+        <w:t xml:space="preserve">på sidan. </w:t>
+      </w:r>
+    </w:p>
+    <w:p>
+      <w:pPr>
         <w:pStyle w:val="Heading1"/>
         <w:rPr>
-          <w:lang w:val="nb-NO"/>
-        </w:rPr>
-      </w:pPr>
-      <w:r>
-        <w:rPr>
-          <w:lang w:val="nb-NO"/>
+          <w:lang w:val="sv-SE"/>
+        </w:rPr>
+      </w:pPr>
+      <w:proofErr w:type="spellStart"/>
+      <w:r>
+        <w:rPr>
+          <w:lang w:val="sv-SE"/>
         </w:rPr>
         <w:t>Hjelpemidler</w:t>
       </w:r>
+      <w:proofErr w:type="spellEnd"/>
     </w:p>
     <w:p>
       <w:pPr>
@@ -154,11 +193,19 @@
           <w:lang w:val="sv-SE"/>
         </w:rPr>
       </w:pPr>
-      <w:r>
-        <w:rPr>
-          <w:lang w:val="sv-SE"/>
-        </w:rPr>
-        <w:t>Oppgave 1</w:t>
+      <w:proofErr w:type="spellStart"/>
+      <w:r>
+        <w:rPr>
+          <w:lang w:val="sv-SE"/>
+        </w:rPr>
+        <w:t>Oppgave</w:t>
+      </w:r>
+      <w:proofErr w:type="spellEnd"/>
+      <w:r>
+        <w:rPr>
+          <w:lang w:val="sv-SE"/>
+        </w:rPr>
+        <w:t xml:space="preserve"> 1</w:t>
       </w:r>
     </w:p>
     <w:p>
@@ -177,7 +224,21 @@
         <w:rPr>
           <w:lang w:val="sv-SE"/>
         </w:rPr>
-        <w:t xml:space="preserve">ör att skapa objekt med information om anställda i arrayen </w:t>
+        <w:t xml:space="preserve">ör att skapa objekt med information om anställda i </w:t>
+      </w:r>
+      <w:proofErr w:type="spellStart"/>
+      <w:r>
+        <w:rPr>
+          <w:lang w:val="sv-SE"/>
+        </w:rPr>
+        <w:t>arrayen</w:t>
+      </w:r>
+      <w:proofErr w:type="spellEnd"/>
+      <w:r>
+        <w:rPr>
+          <w:lang w:val="sv-SE"/>
+        </w:rPr>
+        <w:t xml:space="preserve"> </w:t>
       </w:r>
       <w:r>
         <w:rPr>
@@ -234,7 +295,21 @@
         <w:rPr>
           <w:lang w:val="sv-SE"/>
         </w:rPr>
-        <w:t>”Rektors kontor” och ”Vaktemesterens kontor” ändrades till en kombination av siffror och bokstäver på liknande sätt som de andra anställda för att göra det fiktiva personalregistret mer</w:t>
+        <w:t>”Rektors kontor” och ”</w:t>
+      </w:r>
+      <w:proofErr w:type="spellStart"/>
+      <w:r>
+        <w:rPr>
+          <w:lang w:val="sv-SE"/>
+        </w:rPr>
+        <w:t>Vaktemesterens</w:t>
+      </w:r>
+      <w:proofErr w:type="spellEnd"/>
+      <w:r>
+        <w:rPr>
+          <w:lang w:val="sv-SE"/>
+        </w:rPr>
+        <w:t xml:space="preserve"> kontor” ändrades till en kombination av siffror och bokstäver på liknande sätt som de andra anställda för att göra det fiktiva personalregistret mer</w:t>
       </w:r>
       <w:r>
         <w:rPr>
@@ -296,27 +371,60 @@
           <w:highlight w:val="magenta"/>
           <w:lang w:val="sv-SE"/>
         </w:rPr>
-        <w:t>Jag kan använda sort() om jag vill sortera artiklarna i alfabetisk ordning</w:t>
-      </w:r>
-      <w:r>
-        <w:rPr>
-          <w:highlight w:val="magenta"/>
-          <w:lang w:val="sv-SE"/>
-        </w:rPr>
-        <w:t>()</w:t>
-      </w:r>
-    </w:p>
-    <w:p>
-      <w:pPr>
-        <w:rPr>
-          <w:lang w:val="sv-SE"/>
-        </w:rPr>
-      </w:pPr>
-      <w:r>
-        <w:rPr>
-          <w:highlight w:val="magenta"/>
-          <w:lang w:val="sv-SE"/>
-        </w:rPr>
+        <w:t xml:space="preserve">Jag kan använda </w:t>
+      </w:r>
+      <w:proofErr w:type="gramStart"/>
+      <w:r>
+        <w:rPr>
+          <w:highlight w:val="magenta"/>
+          <w:lang w:val="sv-SE"/>
+        </w:rPr>
+        <w:t>sort(</w:t>
+      </w:r>
+      <w:proofErr w:type="gramEnd"/>
+      <w:r>
+        <w:rPr>
+          <w:highlight w:val="magenta"/>
+          <w:lang w:val="sv-SE"/>
+        </w:rPr>
+        <w:t xml:space="preserve">) om jag vill sortera artiklarna i alfabetisk </w:t>
+      </w:r>
+      <w:proofErr w:type="gramStart"/>
+      <w:r>
+        <w:rPr>
+          <w:highlight w:val="magenta"/>
+          <w:lang w:val="sv-SE"/>
+        </w:rPr>
+        <w:t>ordning</w:t>
+      </w:r>
+      <w:r>
+        <w:rPr>
+          <w:highlight w:val="magenta"/>
+          <w:lang w:val="sv-SE"/>
+        </w:rPr>
+        <w:t>(</w:t>
+      </w:r>
+      <w:proofErr w:type="gramEnd"/>
+      <w:r>
+        <w:rPr>
+          <w:highlight w:val="magenta"/>
+          <w:lang w:val="sv-SE"/>
+        </w:rPr>
+        <w:t>)</w:t>
+      </w:r>
+    </w:p>
+    <w:p>
+      <w:pPr>
+        <w:rPr>
+          <w:lang w:val="sv-SE"/>
+        </w:rPr>
+      </w:pPr>
+      <w:r>
+        <w:rPr>
+          <w:highlight w:val="magenta"/>
+          <w:lang w:val="sv-SE"/>
+        </w:rPr>
+        <w:lastRenderedPageBreak/>
         <w:t xml:space="preserve">En funktion som ger en viss utskrift utan </w:t>
       </w:r>
       <w:r>
@@ -349,7 +457,23 @@
           <w:highlight w:val="magenta"/>
           <w:lang w:val="sv-SE"/>
         </w:rPr>
-        <w:t>beroende på deras stilling, alltså index i</w:t>
+        <w:t xml:space="preserve">beroende på deras </w:t>
+      </w:r>
+      <w:proofErr w:type="spellStart"/>
+      <w:r>
+        <w:rPr>
+          <w:highlight w:val="magenta"/>
+          <w:lang w:val="sv-SE"/>
+        </w:rPr>
+        <w:t>stilling</w:t>
+      </w:r>
+      <w:proofErr w:type="spellEnd"/>
+      <w:r>
+        <w:rPr>
+          <w:highlight w:val="magenta"/>
+          <w:lang w:val="sv-SE"/>
+        </w:rPr>
+        <w:t>, alltså index i</w:t>
       </w:r>
       <w:r>
         <w:rPr>
@@ -366,12 +490,19 @@
           <w:lang w:val="sv-SE"/>
         </w:rPr>
       </w:pPr>
-      <w:r>
-        <w:rPr>
-          <w:lang w:val="sv-SE"/>
-        </w:rPr>
-        <w:lastRenderedPageBreak/>
-        <w:t>Oppgave 3</w:t>
+      <w:proofErr w:type="spellStart"/>
+      <w:r>
+        <w:rPr>
+          <w:lang w:val="sv-SE"/>
+        </w:rPr>
+        <w:t>Oppgave</w:t>
+      </w:r>
+      <w:proofErr w:type="spellEnd"/>
+      <w:r>
+        <w:rPr>
+          <w:lang w:val="sv-SE"/>
+        </w:rPr>
+        <w:t xml:space="preserve"> 3</w:t>
       </w:r>
     </w:p>
     <w:p>
@@ -408,8 +539,16 @@
         <w:rPr>
           <w:lang w:val="sv-SE"/>
         </w:rPr>
-        <w:t>GPT UiO</w:t>
-      </w:r>
+        <w:t xml:space="preserve">GPT </w:t>
+      </w:r>
+      <w:proofErr w:type="spellStart"/>
+      <w:r>
+        <w:rPr>
+          <w:lang w:val="sv-SE"/>
+        </w:rPr>
+        <w:t>UiO</w:t>
+      </w:r>
+      <w:proofErr w:type="spellEnd"/>
       <w:r>
         <w:rPr>
           <w:lang w:val="sv-SE"/>
@@ -432,21 +571,49 @@
         <w:rPr>
           <w:lang w:val="sv-SE"/>
         </w:rPr>
-        <w:t xml:space="preserve">var att if-testa att elementet finns på sidan innan funktionen körs. </w:t>
-      </w:r>
-      <w:r>
-        <w:rPr>
-          <w:lang w:val="sv-SE"/>
-        </w:rPr>
-        <w:t xml:space="preserve">Det visade sig att samma problem fanns i funktionerna </w:t>
-      </w:r>
+        <w:t xml:space="preserve">var att </w:t>
+      </w:r>
+      <w:proofErr w:type="spellStart"/>
+      <w:r>
+        <w:rPr>
+          <w:lang w:val="sv-SE"/>
+        </w:rPr>
+        <w:t>if</w:t>
+      </w:r>
+      <w:proofErr w:type="spellEnd"/>
+      <w:r>
+        <w:rPr>
+          <w:lang w:val="sv-SE"/>
+        </w:rPr>
+        <w:t xml:space="preserve">-testa att elementet finns på sidan innan funktionen körs. </w:t>
+      </w:r>
+      <w:r>
+        <w:rPr>
+          <w:lang w:val="sv-SE"/>
+        </w:rPr>
+        <w:t xml:space="preserve">Det visade sig att </w:t>
+      </w:r>
+      <w:r>
+        <w:rPr>
+          <w:lang w:val="sv-SE"/>
+        </w:rPr>
+        <w:t>samma problem fanns i funktionerna</w:t>
+      </w:r>
+      <w:r>
+        <w:rPr>
+          <w:lang w:val="sv-SE"/>
+        </w:rPr>
+        <w:t xml:space="preserve"> </w:t>
+      </w:r>
+      <w:proofErr w:type="spellStart"/>
+      <w:proofErr w:type="gramStart"/>
       <w:r>
         <w:rPr>
           <w:i/>
           <w:iCs/>
           <w:lang w:val="en-SE"/>
         </w:rPr>
-        <w:t>kursRegisterUtskrift(</w:t>
+        <w:t>lagg</w:t>
       </w:r>
       <w:r>
         <w:rPr>
@@ -454,13 +621,7 @@
           <w:iCs/>
           <w:lang w:val="en-SE"/>
         </w:rPr>
-        <w:t>)</w:t>
-      </w:r>
-      <w:r>
-        <w:rPr>
-          <w:lang w:val="en-SE"/>
-        </w:rPr>
-        <w:t xml:space="preserve"> och </w:t>
+        <w:t>T</w:t>
       </w:r>
       <w:r>
         <w:rPr>
@@ -468,7 +629,7 @@
           <w:iCs/>
           <w:lang w:val="en-SE"/>
         </w:rPr>
-        <w:t>skapaBefattningsmeny</w:t>
+        <w:t>ill</w:t>
       </w:r>
       <w:r>
         <w:rPr>
@@ -476,48 +637,250 @@
           <w:iCs/>
           <w:lang w:val="en-SE"/>
         </w:rPr>
-        <w:t>()</w:t>
-      </w:r>
-      <w:r>
-        <w:rPr>
+        <w:t>A</w:t>
+      </w:r>
+      <w:r>
+        <w:rPr>
+          <w:i/>
+          <w:iCs/>
           <w:lang w:val="en-SE"/>
         </w:rPr>
+        <w:t>ns</w:t>
+      </w:r>
+      <w:r>
+        <w:rPr>
+          <w:i/>
+          <w:iCs/>
+          <w:lang w:val="en-SE"/>
+        </w:rPr>
+        <w:t>talld</w:t>
+      </w:r>
+      <w:r>
+        <w:rPr>
+          <w:i/>
+          <w:iCs/>
+          <w:lang w:val="en-SE"/>
+        </w:rPr>
+        <w:t>Lyssnare</w:t>
+      </w:r>
+      <w:proofErr w:type="spellEnd"/>
+      <w:r>
+        <w:rPr>
+          <w:i/>
+          <w:iCs/>
+          <w:lang w:val="en-SE"/>
+        </w:rPr>
+        <w:t>(</w:t>
+      </w:r>
+      <w:proofErr w:type="gramEnd"/>
+      <w:r>
+        <w:rPr>
+          <w:i/>
+          <w:iCs/>
+          <w:lang w:val="en-SE"/>
+        </w:rPr>
+        <w:t>)</w:t>
+      </w:r>
+      <w:r>
+        <w:rPr>
+          <w:lang w:val="en-SE"/>
+        </w:rPr>
+        <w:t>,</w:t>
+      </w:r>
+      <w:r>
+        <w:rPr>
+          <w:lang w:val="sv-SE"/>
+        </w:rPr>
+        <w:t xml:space="preserve"> </w:t>
+      </w:r>
+      <w:proofErr w:type="spellStart"/>
+      <w:proofErr w:type="gramStart"/>
+      <w:r>
+        <w:rPr>
+          <w:i/>
+          <w:iCs/>
+          <w:lang w:val="sv-SE"/>
+        </w:rPr>
+        <w:t>kursRegisterUtskrift</w:t>
+      </w:r>
+      <w:proofErr w:type="spellEnd"/>
+      <w:r>
+        <w:rPr>
+          <w:i/>
+          <w:iCs/>
+          <w:lang w:val="sv-SE"/>
+        </w:rPr>
+        <w:t>(</w:t>
+      </w:r>
+      <w:proofErr w:type="gramEnd"/>
+      <w:r>
+        <w:rPr>
+          <w:i/>
+          <w:iCs/>
+          <w:lang w:val="sv-SE"/>
+        </w:rPr>
+        <w:t>)</w:t>
+      </w:r>
+      <w:r>
+        <w:rPr>
+          <w:lang w:val="sv-SE"/>
+        </w:rPr>
+        <w:t xml:space="preserve"> och </w:t>
+      </w:r>
+      <w:proofErr w:type="spellStart"/>
+      <w:proofErr w:type="gramStart"/>
+      <w:r>
+        <w:rPr>
+          <w:i/>
+          <w:iCs/>
+          <w:lang w:val="sv-SE"/>
+        </w:rPr>
+        <w:t>skapaBefattningsmeny</w:t>
+      </w:r>
+      <w:proofErr w:type="spellEnd"/>
+      <w:r>
+        <w:rPr>
+          <w:i/>
+          <w:iCs/>
+          <w:lang w:val="sv-SE"/>
+        </w:rPr>
+        <w:t>(</w:t>
+      </w:r>
+      <w:proofErr w:type="gramEnd"/>
+      <w:r>
+        <w:rPr>
+          <w:i/>
+          <w:iCs/>
+          <w:lang w:val="sv-SE"/>
+        </w:rPr>
+        <w:t>)</w:t>
+      </w:r>
+      <w:r>
+        <w:rPr>
+          <w:lang w:val="sv-SE"/>
+        </w:rPr>
         <w:t xml:space="preserve">. </w:t>
       </w:r>
       <w:r>
         <w:rPr>
-          <w:lang w:val="en-SE"/>
-        </w:rPr>
-        <w:t xml:space="preserve">Där använde jag samma lösning som GPT UiO tidigare presenterat, anpassat efter de nya funktionerna. </w:t>
-      </w:r>
-    </w:p>
-    <w:p>
-      <w:pPr>
-        <w:rPr>
-          <w:lang w:val="en-SE"/>
-        </w:rPr>
-      </w:pPr>
-    </w:p>
-    <w:p>
-      <w:pPr>
-        <w:rPr>
-          <w:lang w:val="sv-SE"/>
-        </w:rPr>
-      </w:pPr>
-    </w:p>
-    <w:p>
-      <w:pPr>
-        <w:rPr>
-          <w:highlight w:val="magenta"/>
-          <w:lang w:val="sv-SE"/>
-        </w:rPr>
-      </w:pPr>
-      <w:r>
-        <w:rPr>
-          <w:highlight w:val="magenta"/>
-          <w:lang w:val="sv-SE"/>
-        </w:rPr>
-        <w:t>Jag MÅSTE skriva hur jag hittade defer till src för att js-koden ska köras efter att all HTML ”lästs genom”</w:t>
+          <w:lang w:val="sv-SE"/>
+        </w:rPr>
+        <w:t>I de två sistnämnda</w:t>
+      </w:r>
+      <w:r>
+        <w:rPr>
+          <w:lang w:val="sv-SE"/>
+        </w:rPr>
+        <w:t xml:space="preserve"> använde jag </w:t>
+      </w:r>
+      <w:proofErr w:type="spellStart"/>
+      <w:r>
+        <w:rPr>
+          <w:lang w:val="sv-SE"/>
+        </w:rPr>
+        <w:t>if</w:t>
+      </w:r>
+      <w:proofErr w:type="spellEnd"/>
+      <w:r>
+        <w:rPr>
+          <w:lang w:val="sv-SE"/>
+        </w:rPr>
+        <w:t xml:space="preserve">-tester både i funktionen och runt </w:t>
+      </w:r>
+      <w:r>
+        <w:rPr>
+          <w:lang w:val="sv-SE"/>
+        </w:rPr>
+        <w:t>kallning</w:t>
+      </w:r>
+      <w:r>
+        <w:rPr>
+          <w:lang w:val="sv-SE"/>
+        </w:rPr>
+        <w:t xml:space="preserve">en för att först undersöka om relevant id fans i filen. </w:t>
+      </w:r>
+      <w:r>
+        <w:rPr>
+          <w:lang w:val="sv-SE"/>
+        </w:rPr>
+        <w:t xml:space="preserve"> </w:t>
+      </w:r>
+    </w:p>
+    <w:p>
+      <w:pPr>
+        <w:rPr>
+          <w:lang w:val="sv-SE"/>
+        </w:rPr>
+      </w:pPr>
+    </w:p>
+    <w:p>
+      <w:pPr>
+        <w:rPr>
+          <w:lang w:val="sv-SE"/>
+        </w:rPr>
+      </w:pPr>
+    </w:p>
+    <w:p>
+      <w:pPr>
+        <w:rPr>
+          <w:highlight w:val="magenta"/>
+          <w:lang w:val="sv-SE"/>
+        </w:rPr>
+      </w:pPr>
+      <w:r>
+        <w:rPr>
+          <w:highlight w:val="magenta"/>
+          <w:lang w:val="sv-SE"/>
+        </w:rPr>
+        <w:t xml:space="preserve">Jag MÅSTE skriva hur jag hittade </w:t>
+      </w:r>
+      <w:proofErr w:type="spellStart"/>
+      <w:r>
+        <w:rPr>
+          <w:highlight w:val="magenta"/>
+          <w:lang w:val="sv-SE"/>
+        </w:rPr>
+        <w:t>defer</w:t>
+      </w:r>
+      <w:proofErr w:type="spellEnd"/>
+      <w:r>
+        <w:rPr>
+          <w:highlight w:val="magenta"/>
+          <w:lang w:val="sv-SE"/>
+        </w:rPr>
+        <w:t xml:space="preserve"> till </w:t>
+      </w:r>
+      <w:proofErr w:type="spellStart"/>
+      <w:r>
+        <w:rPr>
+          <w:highlight w:val="magenta"/>
+          <w:lang w:val="sv-SE"/>
+        </w:rPr>
+        <w:t>src</w:t>
+      </w:r>
+      <w:proofErr w:type="spellEnd"/>
+      <w:r>
+        <w:rPr>
+          <w:highlight w:val="magenta"/>
+          <w:lang w:val="sv-SE"/>
+        </w:rPr>
+        <w:t xml:space="preserve"> för att </w:t>
+      </w:r>
+      <w:proofErr w:type="spellStart"/>
+      <w:r>
+        <w:rPr>
+          <w:highlight w:val="magenta"/>
+          <w:lang w:val="sv-SE"/>
+        </w:rPr>
+        <w:t>js</w:t>
+      </w:r>
+      <w:proofErr w:type="spellEnd"/>
+      <w:r>
+        <w:rPr>
+          <w:highlight w:val="magenta"/>
+          <w:lang w:val="sv-SE"/>
+        </w:rPr>
+        <w:t>-koden ska köras efter att all HTML ”lästs genom”</w:t>
       </w:r>
       <w:r>
         <w:rPr>
@@ -538,7 +901,23 @@
           <w:highlight w:val="magenta"/>
           <w:lang w:val="sv-SE"/>
         </w:rPr>
-        <w:t xml:space="preserve">I värsta fall kan man ha bara ett lösenord för att få adminrättigheter. Då får jag skriva det lösenordet här så att </w:t>
+        <w:t xml:space="preserve">I värsta fall kan man ha bara ett lösenord för att få </w:t>
+      </w:r>
+      <w:proofErr w:type="spellStart"/>
+      <w:r>
+        <w:rPr>
+          <w:highlight w:val="magenta"/>
+          <w:lang w:val="sv-SE"/>
+        </w:rPr>
+        <w:t>adminrättigheter</w:t>
+      </w:r>
+      <w:proofErr w:type="spellEnd"/>
+      <w:r>
+        <w:rPr>
+          <w:highlight w:val="magenta"/>
+          <w:lang w:val="sv-SE"/>
+        </w:rPr>
+        <w:t xml:space="preserve">. Då får jag skriva det lösenordet här så att </w:t>
       </w:r>
       <w:r>
         <w:rPr>
@@ -586,7 +965,129 @@
           <w:highlight w:val="green"/>
           <w:lang w:val="sv-SE"/>
         </w:rPr>
-        <w:t>Om tid finnes, lägg till required i html-skjemat</w:t>
+        <w:t xml:space="preserve">Om tid finnes, lägg till </w:t>
+      </w:r>
+      <w:proofErr w:type="spellStart"/>
+      <w:r>
+        <w:rPr>
+          <w:highlight w:val="green"/>
+          <w:lang w:val="sv-SE"/>
+        </w:rPr>
+        <w:t>required</w:t>
+      </w:r>
+      <w:proofErr w:type="spellEnd"/>
+      <w:r>
+        <w:rPr>
+          <w:highlight w:val="green"/>
+          <w:lang w:val="sv-SE"/>
+        </w:rPr>
+        <w:t xml:space="preserve"> i html-</w:t>
+      </w:r>
+      <w:proofErr w:type="spellStart"/>
+      <w:r>
+        <w:rPr>
+          <w:highlight w:val="green"/>
+          <w:lang w:val="sv-SE"/>
+        </w:rPr>
+        <w:t>skjemat</w:t>
+      </w:r>
+      <w:proofErr w:type="spellEnd"/>
+      <w:r>
+        <w:rPr>
+          <w:lang w:val="sv-SE"/>
+        </w:rPr>
+        <w:br/>
+        <w:t>-Gö</w:t>
+      </w:r>
+      <w:r>
+        <w:rPr>
+          <w:lang w:val="sv-SE"/>
+        </w:rPr>
+        <w:t>r så att nya anställda sparas när man går tillbaka till register.js</w:t>
+      </w:r>
+    </w:p>
+    <w:p>
+      <w:pPr>
+        <w:rPr>
+          <w:lang w:val="nb-NO"/>
+        </w:rPr>
+      </w:pPr>
+      <w:r>
+        <w:rPr>
+          <w:highlight w:val="magenta"/>
+          <w:lang w:val="nb-NO"/>
+        </w:rPr>
+        <w:t xml:space="preserve">Med mailto: </w:t>
+      </w:r>
+      <w:r>
+        <w:rPr>
+          <w:highlight w:val="magenta"/>
+          <w:lang w:val="nb-NO"/>
+        </w:rPr>
+        <w:fldChar w:fldCharType="begin"/>
+      </w:r>
+      <w:r>
+        <w:rPr>
+          <w:highlight w:val="magenta"/>
+          <w:lang w:val="nb-NO"/>
+        </w:rPr>
+        <w:instrText>HYPERLINK "</w:instrText>
+      </w:r>
+      <w:r>
+        <w:rPr>
+          <w:highlight w:val="magenta"/>
+          <w:lang w:val="nb-NO"/>
+        </w:rPr>
+        <w:instrText>https://mailtrap.io/blog/mailto-links-explained/</w:instrText>
+      </w:r>
+      <w:r>
+        <w:rPr>
+          <w:highlight w:val="magenta"/>
+          <w:lang w:val="nb-NO"/>
+        </w:rPr>
+        <w:instrText>"</w:instrText>
+      </w:r>
+      <w:r>
+        <w:rPr>
+          <w:highlight w:val="magenta"/>
+          <w:lang w:val="nb-NO"/>
+        </w:rPr>
+        <w:fldChar w:fldCharType="separate"/>
+      </w:r>
+      <w:r>
+        <w:rPr>
+          <w:rStyle w:val="Hyperlink"/>
+          <w:highlight w:val="magenta"/>
+          <w:lang w:val="nb-NO"/>
+        </w:rPr>
+        <w:t>https://mailtrap.io/blog/mailto-links-explained/</w:t>
+      </w:r>
+      <w:r>
+        <w:rPr>
+          <w:highlight w:val="magenta"/>
+          <w:lang w:val="nb-NO"/>
+        </w:rPr>
+        <w:fldChar w:fldCharType="end"/>
+      </w:r>
+      <w:r>
+        <w:rPr>
+          <w:lang w:val="nb-NO"/>
+        </w:rPr>
+        <w:t xml:space="preserve"> </w:t>
+      </w:r>
+    </w:p>
+    <w:p>
+      <w:pPr>
+        <w:rPr>
+          <w:lang w:val="nb-NO"/>
+        </w:rPr>
+      </w:pPr>
+      <w:r>
+        <w:rPr>
+          <w:highlight w:val="green"/>
+          <w:lang w:val="nb-NO"/>
+        </w:rPr>
+        <w:t>Validera HTML</w:t>
       </w:r>
     </w:p>
     <w:p>
@@ -645,68 +1146,1005 @@
           <w:lang w:val="sv-SE"/>
         </w:rPr>
       </w:pPr>
-      <w:r>
-        <w:rPr>
-          <w:highlight w:val="magenta"/>
-          <w:lang w:val="sv-SE"/>
-        </w:rPr>
-        <w:t>Skärmbilder på personalgenererin</w:t>
-      </w:r>
-      <w:r>
-        <w:rPr>
-          <w:highlight w:val="magenta"/>
-          <w:lang w:val="sv-SE"/>
-        </w:rPr>
-        <w:t>g, både prompts och svar</w:t>
-      </w:r>
-    </w:p>
-    <w:p>
-      <w:pPr>
-        <w:rPr>
-          <w:lang w:val="sv-SE"/>
-        </w:rPr>
-      </w:pPr>
-      <w:r>
-        <w:rPr>
-          <w:highlight w:val="magenta"/>
-          <w:lang w:val="sv-SE"/>
-        </w:rPr>
-        <w:t xml:space="preserve">Skärmbilder på: </w:t>
-      </w:r>
-      <w:r>
-        <w:rPr>
-          <w:highlight w:val="magenta"/>
-          <w:lang w:val="sv-SE"/>
-        </w:rPr>
-        <w:t>Jag har två HTML-filer. Jag vill att följande funktioner endast kallas i filen register.html och inte i admin.html</w:t>
-      </w:r>
-    </w:p>
-    <w:p>
-      <w:pPr>
-        <w:rPr>
-          <w:lang w:val="sv-SE"/>
-        </w:rPr>
-      </w:pPr>
-      <w:r>
-        <w:rPr>
-          <w:highlight w:val="magenta"/>
-          <w:lang w:val="sv-SE"/>
-        </w:rPr>
-        <w:t>Det kan vara bra med en källa på hur olika === används i funktionen om det inte står i LMS</w:t>
-      </w:r>
-      <w:r>
-        <w:rPr>
-          <w:lang w:val="sv-SE"/>
-        </w:rPr>
-        <w:t xml:space="preserve">, </w:t>
-      </w:r>
-      <w:r>
-        <w:rPr>
-          <w:highlight w:val="magenta"/>
-          <w:lang w:val="sv-SE"/>
-        </w:rPr>
-        <w:t>men troligen behövs det inte</w:t>
-      </w:r>
+    </w:p>
+    <w:p>
+      <w:pPr>
+        <w:rPr>
+          <w:lang w:val="nb-NO"/>
+        </w:rPr>
+      </w:pPr>
+      <w:r>
+        <w:rPr>
+          <w:highlight w:val="magenta"/>
+          <w:lang w:val="nb-NO"/>
+        </w:rPr>
+        <w:t xml:space="preserve">Med mailto: </w:t>
+      </w:r>
+      <w:r>
+        <w:rPr>
+          <w:highlight w:val="magenta"/>
+          <w:lang w:val="nb-NO"/>
+        </w:rPr>
+        <w:fldChar w:fldCharType="begin"/>
+      </w:r>
+      <w:r>
+        <w:rPr>
+          <w:highlight w:val="magenta"/>
+          <w:lang w:val="nb-NO"/>
+        </w:rPr>
+        <w:instrText>HYPERLINK "</w:instrText>
+      </w:r>
+      <w:r>
+        <w:rPr>
+          <w:highlight w:val="magenta"/>
+          <w:lang w:val="nb-NO"/>
+        </w:rPr>
+        <w:instrText>https://mailtrap.io/blog/mailto-links-explained/</w:instrText>
+      </w:r>
+      <w:r>
+        <w:rPr>
+          <w:highlight w:val="magenta"/>
+          <w:lang w:val="nb-NO"/>
+        </w:rPr>
+        <w:instrText>"</w:instrText>
+      </w:r>
+      <w:r>
+        <w:rPr>
+          <w:highlight w:val="magenta"/>
+          <w:lang w:val="nb-NO"/>
+        </w:rPr>
+        <w:fldChar w:fldCharType="separate"/>
+      </w:r>
+      <w:r>
+        <w:rPr>
+          <w:rStyle w:val="Hyperlink"/>
+          <w:highlight w:val="magenta"/>
+          <w:lang w:val="nb-NO"/>
+        </w:rPr>
+        <w:t>https://mailtrap.io/blog/mailto-links-explained/</w:t>
+      </w:r>
+      <w:r>
+        <w:rPr>
+          <w:highlight w:val="magenta"/>
+          <w:lang w:val="nb-NO"/>
+        </w:rPr>
+        <w:fldChar w:fldCharType="end"/>
+      </w:r>
+      <w:r>
+        <w:rPr>
+          <w:lang w:val="nb-NO"/>
+        </w:rPr>
+        <w:t xml:space="preserve"> </w:t>
+      </w:r>
+    </w:p>
+    <w:p>
+      <w:pPr>
+        <w:rPr>
+          <w:lang w:val="nb-NO"/>
+        </w:rPr>
+      </w:pPr>
+      <w:r>
+        <w:rPr>
+          <w:highlight w:val="magenta"/>
+          <w:lang w:val="nb-NO"/>
+        </w:rPr>
+        <w:t>Källa på confirm</w:t>
+      </w:r>
+    </w:p>
+    <w:p>
+      <w:pPr>
+        <w:rPr>
+          <w:lang w:val="sv-SE"/>
+        </w:rPr>
+      </w:pPr>
+      <w:r>
+        <w:rPr>
+          <w:lang w:val="sv-SE"/>
+        </w:rPr>
+        <w:t xml:space="preserve">Prompts och svar i GPT </w:t>
+      </w:r>
+      <w:proofErr w:type="spellStart"/>
+      <w:r>
+        <w:rPr>
+          <w:lang w:val="sv-SE"/>
+        </w:rPr>
+        <w:t>UiO</w:t>
+      </w:r>
+      <w:proofErr w:type="spellEnd"/>
+      <w:r>
+        <w:rPr>
+          <w:lang w:val="sv-SE"/>
+        </w:rPr>
+        <w:t xml:space="preserve"> som användes för </w:t>
+      </w:r>
+      <w:r>
+        <w:rPr>
+          <w:lang w:val="sv-SE"/>
+        </w:rPr>
+        <w:t xml:space="preserve">att skapa objekt med information om anställda i </w:t>
+      </w:r>
+      <w:proofErr w:type="spellStart"/>
+      <w:r>
+        <w:rPr>
+          <w:lang w:val="sv-SE"/>
+        </w:rPr>
+        <w:t>arrayen</w:t>
+      </w:r>
+      <w:proofErr w:type="spellEnd"/>
+      <w:r>
+        <w:rPr>
+          <w:lang w:val="sv-SE"/>
+        </w:rPr>
+        <w:t xml:space="preserve"> </w:t>
+      </w:r>
+      <w:r>
+        <w:rPr>
+          <w:i/>
+          <w:iCs/>
+          <w:lang w:val="sv-SE"/>
+        </w:rPr>
+        <w:t>personal</w:t>
+      </w:r>
+      <w:r>
+        <w:rPr>
+          <w:lang w:val="sv-SE"/>
+        </w:rPr>
+        <w:t xml:space="preserve">: </w:t>
+      </w:r>
+    </w:p>
+    <w:p>
+      <w:pPr>
+        <w:rPr>
+          <w:lang w:val="sv-SE"/>
+        </w:rPr>
+      </w:pPr>
+      <w:r>
+        <w:rPr>
+          <w:noProof/>
+          <w:lang w:val="sv-SE"/>
+        </w:rPr>
+        <w:lastRenderedPageBreak/>
+        <w:drawing>
+          <wp:inline distT="0" distB="0" distL="0" distR="0" wp14:anchorId="57F52B79" wp14:editId="311A8750">
+            <wp:extent cx="5943600" cy="4736465"/>
+            <wp:effectExtent l="0" t="0" r="0" b="6985"/>
+            <wp:docPr id="1042073960" name="Picture 2" descr="A screenshot of a computer&#10;&#10;AI-generated content may be incorrect."/>
+            <wp:cNvGraphicFramePr>
+              <a:graphicFrameLocks xmlns:a="http://schemas.openxmlformats.org/drawingml/2006/main" noChangeAspect="1"/>
+            </wp:cNvGraphicFramePr>
+            <a:graphic xmlns:a="http://schemas.openxmlformats.org/drawingml/2006/main">
+              <a:graphicData uri="http://schemas.openxmlformats.org/drawingml/2006/picture">
+                <pic:pic xmlns:pic="http://schemas.openxmlformats.org/drawingml/2006/picture">
+                  <pic:nvPicPr>
+                    <pic:cNvPr id="1042073960" name="Picture 2" descr="A screenshot of a computer&#10;&#10;AI-generated content may be incorrect."/>
+                    <pic:cNvPicPr/>
+                  </pic:nvPicPr>
+                  <pic:blipFill>
+                    <a:blip r:embed="rId4">
+                      <a:extLst>
+                        <a:ext uri="{28A0092B-C50C-407E-A947-70E740481C1C}">
+                          <a14:useLocalDpi xmlns:a14="http://schemas.microsoft.com/office/drawing/2010/main" val="0"/>
+                        </a:ext>
+                      </a:extLst>
+                    </a:blip>
+                    <a:stretch>
+                      <a:fillRect/>
+                    </a:stretch>
+                  </pic:blipFill>
+                  <pic:spPr>
+                    <a:xfrm>
+                      <a:off x="0" y="0"/>
+                      <a:ext cx="5943600" cy="4736465"/>
+                    </a:xfrm>
+                    <a:prstGeom prst="rect">
+                      <a:avLst/>
+                    </a:prstGeom>
+                  </pic:spPr>
+                </pic:pic>
+              </a:graphicData>
+            </a:graphic>
+          </wp:inline>
+        </w:drawing>
+      </w:r>
+    </w:p>
+    <w:p>
+      <w:pPr>
+        <w:rPr>
+          <w:lang w:val="sv-SE"/>
+        </w:rPr>
+      </w:pPr>
+      <w:r>
+        <w:rPr>
+          <w:noProof/>
+          <w:lang w:val="sv-SE"/>
+        </w:rPr>
+        <w:lastRenderedPageBreak/>
+        <w:drawing>
+          <wp:inline distT="0" distB="0" distL="0" distR="0" wp14:anchorId="63208ED4" wp14:editId="75BA3B30">
+            <wp:extent cx="5943600" cy="4736465"/>
+            <wp:effectExtent l="0" t="0" r="0" b="6985"/>
+            <wp:docPr id="925298618" name="Picture 4" descr="A screenshot of a computer&#10;&#10;AI-generated content may be incorrect."/>
+            <wp:cNvGraphicFramePr>
+              <a:graphicFrameLocks xmlns:a="http://schemas.openxmlformats.org/drawingml/2006/main" noChangeAspect="1"/>
+            </wp:cNvGraphicFramePr>
+            <a:graphic xmlns:a="http://schemas.openxmlformats.org/drawingml/2006/main">
+              <a:graphicData uri="http://schemas.openxmlformats.org/drawingml/2006/picture">
+                <pic:pic xmlns:pic="http://schemas.openxmlformats.org/drawingml/2006/picture">
+                  <pic:nvPicPr>
+                    <pic:cNvPr id="925298618" name="Picture 4" descr="A screenshot of a computer&#10;&#10;AI-generated content may be incorrect."/>
+                    <pic:cNvPicPr/>
+                  </pic:nvPicPr>
+                  <pic:blipFill>
+                    <a:blip r:embed="rId4">
+                      <a:extLst>
+                        <a:ext uri="{28A0092B-C50C-407E-A947-70E740481C1C}">
+                          <a14:useLocalDpi xmlns:a14="http://schemas.microsoft.com/office/drawing/2010/main" val="0"/>
+                        </a:ext>
+                      </a:extLst>
+                    </a:blip>
+                    <a:stretch>
+                      <a:fillRect/>
+                    </a:stretch>
+                  </pic:blipFill>
+                  <pic:spPr>
+                    <a:xfrm>
+                      <a:off x="0" y="0"/>
+                      <a:ext cx="5943600" cy="4736465"/>
+                    </a:xfrm>
+                    <a:prstGeom prst="rect">
+                      <a:avLst/>
+                    </a:prstGeom>
+                  </pic:spPr>
+                </pic:pic>
+              </a:graphicData>
+            </a:graphic>
+          </wp:inline>
+        </w:drawing>
+      </w:r>
+    </w:p>
+    <w:p>
+      <w:pPr>
+        <w:rPr>
+          <w:lang w:val="sv-SE"/>
+        </w:rPr>
+      </w:pPr>
+      <w:r>
+        <w:rPr>
+          <w:noProof/>
+          <w:lang w:val="sv-SE"/>
+        </w:rPr>
+        <w:lastRenderedPageBreak/>
+        <w:drawing>
+          <wp:inline distT="0" distB="0" distL="0" distR="0" wp14:anchorId="15F4CDD2" wp14:editId="76B7E5B1">
+            <wp:extent cx="5943600" cy="4631055"/>
+            <wp:effectExtent l="0" t="0" r="0" b="0"/>
+            <wp:docPr id="789250073" name="Picture 5" descr="A screen shot of a computer code&#10;&#10;AI-generated content may be incorrect."/>
+            <wp:cNvGraphicFramePr>
+              <a:graphicFrameLocks xmlns:a="http://schemas.openxmlformats.org/drawingml/2006/main" noChangeAspect="1"/>
+            </wp:cNvGraphicFramePr>
+            <a:graphic xmlns:a="http://schemas.openxmlformats.org/drawingml/2006/main">
+              <a:graphicData uri="http://schemas.openxmlformats.org/drawingml/2006/picture">
+                <pic:pic xmlns:pic="http://schemas.openxmlformats.org/drawingml/2006/picture">
+                  <pic:nvPicPr>
+                    <pic:cNvPr id="789250073" name="Picture 5" descr="A screen shot of a computer code&#10;&#10;AI-generated content may be incorrect."/>
+                    <pic:cNvPicPr/>
+                  </pic:nvPicPr>
+                  <pic:blipFill>
+                    <a:blip r:embed="rId5">
+                      <a:extLst>
+                        <a:ext uri="{28A0092B-C50C-407E-A947-70E740481C1C}">
+                          <a14:useLocalDpi xmlns:a14="http://schemas.microsoft.com/office/drawing/2010/main" val="0"/>
+                        </a:ext>
+                      </a:extLst>
+                    </a:blip>
+                    <a:stretch>
+                      <a:fillRect/>
+                    </a:stretch>
+                  </pic:blipFill>
+                  <pic:spPr>
+                    <a:xfrm>
+                      <a:off x="0" y="0"/>
+                      <a:ext cx="5943600" cy="4631055"/>
+                    </a:xfrm>
+                    <a:prstGeom prst="rect">
+                      <a:avLst/>
+                    </a:prstGeom>
+                  </pic:spPr>
+                </pic:pic>
+              </a:graphicData>
+            </a:graphic>
+          </wp:inline>
+        </w:drawing>
+      </w:r>
+    </w:p>
+    <w:p>
+      <w:pPr>
+        <w:rPr>
+          <w:lang w:val="sv-SE"/>
+        </w:rPr>
+      </w:pPr>
+      <w:r>
+        <w:rPr>
+          <w:noProof/>
+          <w:lang w:val="sv-SE"/>
+        </w:rPr>
+        <w:lastRenderedPageBreak/>
+        <w:drawing>
+          <wp:inline distT="0" distB="0" distL="0" distR="0" wp14:anchorId="63CB8EE0" wp14:editId="274E1754">
+            <wp:extent cx="5943600" cy="5080000"/>
+            <wp:effectExtent l="0" t="0" r="0" b="6350"/>
+            <wp:docPr id="1902267633" name="Picture 6" descr="A screen shot of a computer program&#10;&#10;AI-generated content may be incorrect."/>
+            <wp:cNvGraphicFramePr>
+              <a:graphicFrameLocks xmlns:a="http://schemas.openxmlformats.org/drawingml/2006/main" noChangeAspect="1"/>
+            </wp:cNvGraphicFramePr>
+            <a:graphic xmlns:a="http://schemas.openxmlformats.org/drawingml/2006/main">
+              <a:graphicData uri="http://schemas.openxmlformats.org/drawingml/2006/picture">
+                <pic:pic xmlns:pic="http://schemas.openxmlformats.org/drawingml/2006/picture">
+                  <pic:nvPicPr>
+                    <pic:cNvPr id="1902267633" name="Picture 6" descr="A screen shot of a computer program&#10;&#10;AI-generated content may be incorrect."/>
+                    <pic:cNvPicPr/>
+                  </pic:nvPicPr>
+                  <pic:blipFill>
+                    <a:blip r:embed="rId6">
+                      <a:extLst>
+                        <a:ext uri="{28A0092B-C50C-407E-A947-70E740481C1C}">
+                          <a14:useLocalDpi xmlns:a14="http://schemas.microsoft.com/office/drawing/2010/main" val="0"/>
+                        </a:ext>
+                      </a:extLst>
+                    </a:blip>
+                    <a:stretch>
+                      <a:fillRect/>
+                    </a:stretch>
+                  </pic:blipFill>
+                  <pic:spPr>
+                    <a:xfrm>
+                      <a:off x="0" y="0"/>
+                      <a:ext cx="5943600" cy="5080000"/>
+                    </a:xfrm>
+                    <a:prstGeom prst="rect">
+                      <a:avLst/>
+                    </a:prstGeom>
+                  </pic:spPr>
+                </pic:pic>
+              </a:graphicData>
+            </a:graphic>
+          </wp:inline>
+        </w:drawing>
+      </w:r>
+    </w:p>
+    <w:p>
+      <w:pPr>
+        <w:rPr>
+          <w:noProof/>
+          <w:lang w:val="sv-SE"/>
+        </w:rPr>
+      </w:pPr>
+    </w:p>
+    <w:p>
+      <w:pPr>
+        <w:rPr>
+          <w:lang w:val="sv-SE"/>
+        </w:rPr>
+      </w:pPr>
+      <w:r>
+        <w:rPr>
+          <w:noProof/>
+          <w:lang w:val="sv-SE"/>
+        </w:rPr>
+        <w:lastRenderedPageBreak/>
+        <w:drawing>
+          <wp:inline distT="0" distB="0" distL="0" distR="0" wp14:anchorId="7F7A2208" wp14:editId="76F63194">
+            <wp:extent cx="5943600" cy="4828540"/>
+            <wp:effectExtent l="0" t="0" r="0" b="0"/>
+            <wp:docPr id="1889445657" name="Picture 8" descr="A screen shot of a computer program&#10;&#10;AI-generated content may be incorrect."/>
+            <wp:cNvGraphicFramePr>
+              <a:graphicFrameLocks xmlns:a="http://schemas.openxmlformats.org/drawingml/2006/main" noChangeAspect="1"/>
+            </wp:cNvGraphicFramePr>
+            <a:graphic xmlns:a="http://schemas.openxmlformats.org/drawingml/2006/main">
+              <a:graphicData uri="http://schemas.openxmlformats.org/drawingml/2006/picture">
+                <pic:pic xmlns:pic="http://schemas.openxmlformats.org/drawingml/2006/picture">
+                  <pic:nvPicPr>
+                    <pic:cNvPr id="1889445657" name="Picture 8" descr="A screen shot of a computer program&#10;&#10;AI-generated content may be incorrect."/>
+                    <pic:cNvPicPr/>
+                  </pic:nvPicPr>
+                  <pic:blipFill>
+                    <a:blip r:embed="rId7">
+                      <a:extLst>
+                        <a:ext uri="{28A0092B-C50C-407E-A947-70E740481C1C}">
+                          <a14:useLocalDpi xmlns:a14="http://schemas.microsoft.com/office/drawing/2010/main" val="0"/>
+                        </a:ext>
+                      </a:extLst>
+                    </a:blip>
+                    <a:stretch>
+                      <a:fillRect/>
+                    </a:stretch>
+                  </pic:blipFill>
+                  <pic:spPr>
+                    <a:xfrm>
+                      <a:off x="0" y="0"/>
+                      <a:ext cx="5943600" cy="4828540"/>
+                    </a:xfrm>
+                    <a:prstGeom prst="rect">
+                      <a:avLst/>
+                    </a:prstGeom>
+                  </pic:spPr>
+                </pic:pic>
+              </a:graphicData>
+            </a:graphic>
+          </wp:inline>
+        </w:drawing>
+      </w:r>
+    </w:p>
+    <w:p>
+      <w:pPr>
+        <w:rPr>
+          <w:lang w:val="sv-SE"/>
+        </w:rPr>
+      </w:pPr>
+      <w:r>
+        <w:rPr>
+          <w:noProof/>
+          <w:lang w:val="sv-SE"/>
+        </w:rPr>
+        <w:lastRenderedPageBreak/>
+        <w:drawing>
+          <wp:inline distT="0" distB="0" distL="0" distR="0" wp14:anchorId="31FF5B54" wp14:editId="5F9ECE28">
+            <wp:extent cx="5943600" cy="4888865"/>
+            <wp:effectExtent l="0" t="0" r="0" b="6985"/>
+            <wp:docPr id="1706934667" name="Picture 9" descr="A screen shot of a computer program&#10;&#10;AI-generated content may be incorrect."/>
+            <wp:cNvGraphicFramePr>
+              <a:graphicFrameLocks xmlns:a="http://schemas.openxmlformats.org/drawingml/2006/main" noChangeAspect="1"/>
+            </wp:cNvGraphicFramePr>
+            <a:graphic xmlns:a="http://schemas.openxmlformats.org/drawingml/2006/main">
+              <a:graphicData uri="http://schemas.openxmlformats.org/drawingml/2006/picture">
+                <pic:pic xmlns:pic="http://schemas.openxmlformats.org/drawingml/2006/picture">
+                  <pic:nvPicPr>
+                    <pic:cNvPr id="1706934667" name="Picture 9" descr="A screen shot of a computer program&#10;&#10;AI-generated content may be incorrect."/>
+                    <pic:cNvPicPr/>
+                  </pic:nvPicPr>
+                  <pic:blipFill>
+                    <a:blip r:embed="rId8">
+                      <a:extLst>
+                        <a:ext uri="{28A0092B-C50C-407E-A947-70E740481C1C}">
+                          <a14:useLocalDpi xmlns:a14="http://schemas.microsoft.com/office/drawing/2010/main" val="0"/>
+                        </a:ext>
+                      </a:extLst>
+                    </a:blip>
+                    <a:stretch>
+                      <a:fillRect/>
+                    </a:stretch>
+                  </pic:blipFill>
+                  <pic:spPr>
+                    <a:xfrm>
+                      <a:off x="0" y="0"/>
+                      <a:ext cx="5943600" cy="4888865"/>
+                    </a:xfrm>
+                    <a:prstGeom prst="rect">
+                      <a:avLst/>
+                    </a:prstGeom>
+                  </pic:spPr>
+                </pic:pic>
+              </a:graphicData>
+            </a:graphic>
+          </wp:inline>
+        </w:drawing>
+      </w:r>
+    </w:p>
+    <w:p>
+      <w:pPr>
+        <w:rPr>
+          <w:lang w:val="sv-SE"/>
+        </w:rPr>
+      </w:pPr>
+      <w:r>
+        <w:rPr>
+          <w:noProof/>
+          <w:lang w:val="sv-SE"/>
+        </w:rPr>
+        <w:lastRenderedPageBreak/>
+        <w:drawing>
+          <wp:inline distT="0" distB="0" distL="0" distR="0" wp14:anchorId="61CFDCC2" wp14:editId="1CEA5146">
+            <wp:extent cx="5943600" cy="4900295"/>
+            <wp:effectExtent l="0" t="0" r="0" b="0"/>
+            <wp:docPr id="156647930" name="Picture 10" descr="A screen shot of a computer&#10;&#10;AI-generated content may be incorrect."/>
+            <wp:cNvGraphicFramePr>
+              <a:graphicFrameLocks xmlns:a="http://schemas.openxmlformats.org/drawingml/2006/main" noChangeAspect="1"/>
+            </wp:cNvGraphicFramePr>
+            <a:graphic xmlns:a="http://schemas.openxmlformats.org/drawingml/2006/main">
+              <a:graphicData uri="http://schemas.openxmlformats.org/drawingml/2006/picture">
+                <pic:pic xmlns:pic="http://schemas.openxmlformats.org/drawingml/2006/picture">
+                  <pic:nvPicPr>
+                    <pic:cNvPr id="156647930" name="Picture 10" descr="A screen shot of a computer&#10;&#10;AI-generated content may be incorrect."/>
+                    <pic:cNvPicPr/>
+                  </pic:nvPicPr>
+                  <pic:blipFill>
+                    <a:blip r:embed="rId9">
+                      <a:extLst>
+                        <a:ext uri="{28A0092B-C50C-407E-A947-70E740481C1C}">
+                          <a14:useLocalDpi xmlns:a14="http://schemas.microsoft.com/office/drawing/2010/main" val="0"/>
+                        </a:ext>
+                      </a:extLst>
+                    </a:blip>
+                    <a:stretch>
+                      <a:fillRect/>
+                    </a:stretch>
+                  </pic:blipFill>
+                  <pic:spPr>
+                    <a:xfrm>
+                      <a:off x="0" y="0"/>
+                      <a:ext cx="5943600" cy="4900295"/>
+                    </a:xfrm>
+                    <a:prstGeom prst="rect">
+                      <a:avLst/>
+                    </a:prstGeom>
+                  </pic:spPr>
+                </pic:pic>
+              </a:graphicData>
+            </a:graphic>
+          </wp:inline>
+        </w:drawing>
+      </w:r>
+    </w:p>
+    <w:p>
+      <w:pPr>
+        <w:rPr>
+          <w:lang w:val="sv-SE"/>
+        </w:rPr>
+      </w:pPr>
+      <w:r>
+        <w:rPr>
+          <w:noProof/>
+          <w:lang w:val="sv-SE"/>
+        </w:rPr>
+        <w:lastRenderedPageBreak/>
+        <w:drawing>
+          <wp:inline distT="0" distB="0" distL="0" distR="0" wp14:anchorId="05B44D0C" wp14:editId="0A080354">
+            <wp:extent cx="5943600" cy="4635500"/>
+            <wp:effectExtent l="0" t="0" r="0" b="0"/>
+            <wp:docPr id="502263784" name="Picture 11" descr="A computer screen shot of a black screen with white text&#10;&#10;AI-generated content may be incorrect."/>
+            <wp:cNvGraphicFramePr>
+              <a:graphicFrameLocks xmlns:a="http://schemas.openxmlformats.org/drawingml/2006/main" noChangeAspect="1"/>
+            </wp:cNvGraphicFramePr>
+            <a:graphic xmlns:a="http://schemas.openxmlformats.org/drawingml/2006/main">
+              <a:graphicData uri="http://schemas.openxmlformats.org/drawingml/2006/picture">
+                <pic:pic xmlns:pic="http://schemas.openxmlformats.org/drawingml/2006/picture">
+                  <pic:nvPicPr>
+                    <pic:cNvPr id="502263784" name="Picture 11" descr="A computer screen shot of a black screen with white text&#10;&#10;AI-generated content may be incorrect."/>
+                    <pic:cNvPicPr/>
+                  </pic:nvPicPr>
+                  <pic:blipFill>
+                    <a:blip r:embed="rId10">
+                      <a:extLst>
+                        <a:ext uri="{28A0092B-C50C-407E-A947-70E740481C1C}">
+                          <a14:useLocalDpi xmlns:a14="http://schemas.microsoft.com/office/drawing/2010/main" val="0"/>
+                        </a:ext>
+                      </a:extLst>
+                    </a:blip>
+                    <a:stretch>
+                      <a:fillRect/>
+                    </a:stretch>
+                  </pic:blipFill>
+                  <pic:spPr>
+                    <a:xfrm>
+                      <a:off x="0" y="0"/>
+                      <a:ext cx="5943600" cy="4635500"/>
+                    </a:xfrm>
+                    <a:prstGeom prst="rect">
+                      <a:avLst/>
+                    </a:prstGeom>
+                  </pic:spPr>
+                </pic:pic>
+              </a:graphicData>
+            </a:graphic>
+          </wp:inline>
+        </w:drawing>
+      </w:r>
+    </w:p>
+    <w:p>
+      <w:pPr>
+        <w:rPr>
+          <w:lang w:val="sv-SE"/>
+        </w:rPr>
+      </w:pPr>
+    </w:p>
+    <w:p>
+      <w:pPr>
+        <w:rPr>
+          <w:lang w:val="sv-SE"/>
+        </w:rPr>
+      </w:pPr>
+    </w:p>
+    <w:p>
+      <w:pPr>
+        <w:rPr>
+          <w:lang w:val="sv-SE"/>
+        </w:rPr>
+      </w:pPr>
+    </w:p>
+    <w:p>
+      <w:pPr>
+        <w:rPr>
+          <w:lang w:val="sv-SE"/>
+        </w:rPr>
+      </w:pPr>
+      <w:r>
+        <w:rPr>
+          <w:noProof/>
+          <w:lang w:val="sv-SE"/>
+        </w:rPr>
+        <w:lastRenderedPageBreak/>
+        <w:drawing>
+          <wp:inline distT="0" distB="0" distL="0" distR="0" wp14:anchorId="788E7A8B" wp14:editId="0A625EF7">
+            <wp:extent cx="5943600" cy="4980305"/>
+            <wp:effectExtent l="0" t="0" r="0" b="0"/>
+            <wp:docPr id="861028499" name="Picture 7" descr="A screen shot of a computer program&#10;&#10;AI-generated content may be incorrect."/>
+            <wp:cNvGraphicFramePr>
+              <a:graphicFrameLocks xmlns:a="http://schemas.openxmlformats.org/drawingml/2006/main" noChangeAspect="1"/>
+            </wp:cNvGraphicFramePr>
+            <a:graphic xmlns:a="http://schemas.openxmlformats.org/drawingml/2006/main">
+              <a:graphicData uri="http://schemas.openxmlformats.org/drawingml/2006/picture">
+                <pic:pic xmlns:pic="http://schemas.openxmlformats.org/drawingml/2006/picture">
+                  <pic:nvPicPr>
+                    <pic:cNvPr id="861028499" name="Picture 7" descr="A screen shot of a computer program&#10;&#10;AI-generated content may be incorrect."/>
+                    <pic:cNvPicPr/>
+                  </pic:nvPicPr>
+                  <pic:blipFill>
+                    <a:blip r:embed="rId11">
+                      <a:extLst>
+                        <a:ext uri="{28A0092B-C50C-407E-A947-70E740481C1C}">
+                          <a14:useLocalDpi xmlns:a14="http://schemas.microsoft.com/office/drawing/2010/main" val="0"/>
+                        </a:ext>
+                      </a:extLst>
+                    </a:blip>
+                    <a:stretch>
+                      <a:fillRect/>
+                    </a:stretch>
+                  </pic:blipFill>
+                  <pic:spPr>
+                    <a:xfrm>
+                      <a:off x="0" y="0"/>
+                      <a:ext cx="5943600" cy="4980305"/>
+                    </a:xfrm>
+                    <a:prstGeom prst="rect">
+                      <a:avLst/>
+                    </a:prstGeom>
+                  </pic:spPr>
+                </pic:pic>
+              </a:graphicData>
+            </a:graphic>
+          </wp:inline>
+        </w:drawing>
+      </w:r>
+    </w:p>
+    <w:p>
+      <w:pPr>
+        <w:rPr>
+          <w:lang w:val="sv-SE"/>
+        </w:rPr>
+      </w:pPr>
+    </w:p>
+    <w:p>
+      <w:pPr>
+        <w:rPr>
+          <w:lang w:val="sv-SE"/>
+        </w:rPr>
+      </w:pPr>
+      <w:r>
+        <w:rPr>
+          <w:lang w:val="sv-SE"/>
+        </w:rPr>
+        <w:t xml:space="preserve">Prompts och svar i GPT </w:t>
+      </w:r>
+      <w:proofErr w:type="spellStart"/>
+      <w:r>
+        <w:rPr>
+          <w:lang w:val="sv-SE"/>
+        </w:rPr>
+        <w:t>UiO</w:t>
+      </w:r>
+      <w:proofErr w:type="spellEnd"/>
+      <w:r>
+        <w:rPr>
+          <w:lang w:val="sv-SE"/>
+        </w:rPr>
+        <w:t xml:space="preserve"> som användes för att</w:t>
+      </w:r>
+      <w:r>
+        <w:rPr>
+          <w:lang w:val="sv-SE"/>
+        </w:rPr>
+        <w:t xml:space="preserve"> få funktioner att ändas kallas och köras i en viss fil: </w:t>
+      </w:r>
+    </w:p>
+    <w:p>
+      <w:pPr>
+        <w:rPr>
+          <w:lang w:val="sv-SE"/>
+        </w:rPr>
+      </w:pPr>
+      <w:r>
+        <w:rPr>
+          <w:noProof/>
+          <w:lang w:val="sv-SE"/>
+        </w:rPr>
+        <w:lastRenderedPageBreak/>
+        <w:drawing>
+          <wp:inline distT="0" distB="0" distL="0" distR="0" wp14:anchorId="2553B46E" wp14:editId="379451AC">
+            <wp:extent cx="5943600" cy="5328285"/>
+            <wp:effectExtent l="0" t="0" r="0" b="5715"/>
+            <wp:docPr id="1599174647" name="Picture 12" descr="A white text with black text&#10;&#10;AI-generated content may be incorrect."/>
+            <wp:cNvGraphicFramePr>
+              <a:graphicFrameLocks xmlns:a="http://schemas.openxmlformats.org/drawingml/2006/main" noChangeAspect="1"/>
+            </wp:cNvGraphicFramePr>
+            <a:graphic xmlns:a="http://schemas.openxmlformats.org/drawingml/2006/main">
+              <a:graphicData uri="http://schemas.openxmlformats.org/drawingml/2006/picture">
+                <pic:pic xmlns:pic="http://schemas.openxmlformats.org/drawingml/2006/picture">
+                  <pic:nvPicPr>
+                    <pic:cNvPr id="1599174647" name="Picture 12" descr="A white text with black text&#10;&#10;AI-generated content may be incorrect."/>
+                    <pic:cNvPicPr/>
+                  </pic:nvPicPr>
+                  <pic:blipFill>
+                    <a:blip r:embed="rId12">
+                      <a:extLst>
+                        <a:ext uri="{28A0092B-C50C-407E-A947-70E740481C1C}">
+                          <a14:useLocalDpi xmlns:a14="http://schemas.microsoft.com/office/drawing/2010/main" val="0"/>
+                        </a:ext>
+                      </a:extLst>
+                    </a:blip>
+                    <a:stretch>
+                      <a:fillRect/>
+                    </a:stretch>
+                  </pic:blipFill>
+                  <pic:spPr>
+                    <a:xfrm>
+                      <a:off x="0" y="0"/>
+                      <a:ext cx="5943600" cy="5328285"/>
+                    </a:xfrm>
+                    <a:prstGeom prst="rect">
+                      <a:avLst/>
+                    </a:prstGeom>
+                  </pic:spPr>
+                </pic:pic>
+              </a:graphicData>
+            </a:graphic>
+          </wp:inline>
+        </w:drawing>
+      </w:r>
+    </w:p>
+    <w:p>
+      <w:pPr>
+        <w:rPr>
+          <w:lang w:val="sv-SE"/>
+        </w:rPr>
+      </w:pPr>
+      <w:r>
+        <w:rPr>
+          <w:noProof/>
+          <w:lang w:val="sv-SE"/>
+        </w:rPr>
+        <w:lastRenderedPageBreak/>
+        <w:drawing>
+          <wp:inline distT="0" distB="0" distL="0" distR="0" wp14:anchorId="324697A3" wp14:editId="05FDEA67">
+            <wp:extent cx="5943600" cy="5043805"/>
+            <wp:effectExtent l="0" t="0" r="0" b="4445"/>
+            <wp:docPr id="22886633" name="Picture 16" descr="A screenshot of a computer code&#10;&#10;AI-generated content may be incorrect."/>
+            <wp:cNvGraphicFramePr>
+              <a:graphicFrameLocks xmlns:a="http://schemas.openxmlformats.org/drawingml/2006/main" noChangeAspect="1"/>
+            </wp:cNvGraphicFramePr>
+            <a:graphic xmlns:a="http://schemas.openxmlformats.org/drawingml/2006/main">
+              <a:graphicData uri="http://schemas.openxmlformats.org/drawingml/2006/picture">
+                <pic:pic xmlns:pic="http://schemas.openxmlformats.org/drawingml/2006/picture">
+                  <pic:nvPicPr>
+                    <pic:cNvPr id="22886633" name="Picture 16" descr="A screenshot of a computer code&#10;&#10;AI-generated content may be incorrect."/>
+                    <pic:cNvPicPr/>
+                  </pic:nvPicPr>
+                  <pic:blipFill>
+                    <a:blip r:embed="rId13">
+                      <a:extLst>
+                        <a:ext uri="{28A0092B-C50C-407E-A947-70E740481C1C}">
+                          <a14:useLocalDpi xmlns:a14="http://schemas.microsoft.com/office/drawing/2010/main" val="0"/>
+                        </a:ext>
+                      </a:extLst>
+                    </a:blip>
+                    <a:stretch>
+                      <a:fillRect/>
+                    </a:stretch>
+                  </pic:blipFill>
+                  <pic:spPr>
+                    <a:xfrm>
+                      <a:off x="0" y="0"/>
+                      <a:ext cx="5943600" cy="5043805"/>
+                    </a:xfrm>
+                    <a:prstGeom prst="rect">
+                      <a:avLst/>
+                    </a:prstGeom>
+                  </pic:spPr>
+                </pic:pic>
+              </a:graphicData>
+            </a:graphic>
+          </wp:inline>
+        </w:drawing>
+      </w:r>
+    </w:p>
+    <w:p>
+      <w:pPr>
+        <w:rPr>
+          <w:noProof/>
+          <w:lang w:val="sv-SE"/>
+        </w:rPr>
+      </w:pPr>
+    </w:p>
+    <w:p>
+      <w:pPr>
+        <w:rPr>
+          <w:lang w:val="sv-SE"/>
+        </w:rPr>
+      </w:pPr>
+      <w:r>
+        <w:rPr>
+          <w:noProof/>
+          <w:lang w:val="sv-SE"/>
+        </w:rPr>
+        <w:lastRenderedPageBreak/>
+        <w:drawing>
+          <wp:inline distT="0" distB="0" distL="0" distR="0" wp14:anchorId="33A81F0F" wp14:editId="2FC75B4A">
+            <wp:extent cx="5943600" cy="4002405"/>
+            <wp:effectExtent l="0" t="0" r="0" b="0"/>
+            <wp:docPr id="1382612602" name="Picture 14" descr="A screenshot of a computer&#10;&#10;AI-generated content may be incorrect."/>
+            <wp:cNvGraphicFramePr>
+              <a:graphicFrameLocks xmlns:a="http://schemas.openxmlformats.org/drawingml/2006/main" noChangeAspect="1"/>
+            </wp:cNvGraphicFramePr>
+            <a:graphic xmlns:a="http://schemas.openxmlformats.org/drawingml/2006/main">
+              <a:graphicData uri="http://schemas.openxmlformats.org/drawingml/2006/picture">
+                <pic:pic xmlns:pic="http://schemas.openxmlformats.org/drawingml/2006/picture">
+                  <pic:nvPicPr>
+                    <pic:cNvPr id="1382612602" name="Picture 14" descr="A screenshot of a computer&#10;&#10;AI-generated content may be incorrect."/>
+                    <pic:cNvPicPr/>
+                  </pic:nvPicPr>
+                  <pic:blipFill>
+                    <a:blip r:embed="rId14">
+                      <a:extLst>
+                        <a:ext uri="{28A0092B-C50C-407E-A947-70E740481C1C}">
+                          <a14:useLocalDpi xmlns:a14="http://schemas.microsoft.com/office/drawing/2010/main" val="0"/>
+                        </a:ext>
+                      </a:extLst>
+                    </a:blip>
+                    <a:stretch>
+                      <a:fillRect/>
+                    </a:stretch>
+                  </pic:blipFill>
+                  <pic:spPr>
+                    <a:xfrm>
+                      <a:off x="0" y="0"/>
+                      <a:ext cx="5943600" cy="4002405"/>
+                    </a:xfrm>
+                    <a:prstGeom prst="rect">
+                      <a:avLst/>
+                    </a:prstGeom>
+                  </pic:spPr>
+                </pic:pic>
+              </a:graphicData>
+            </a:graphic>
+          </wp:inline>
+        </w:drawing>
+      </w:r>
+    </w:p>
+    <w:p>
+      <w:pPr>
+        <w:rPr>
+          <w:lang w:val="sv-SE"/>
+        </w:rPr>
+      </w:pPr>
+      <w:r>
+        <w:rPr>
+          <w:noProof/>
+          <w:lang w:val="sv-SE"/>
+        </w:rPr>
+        <w:lastRenderedPageBreak/>
+        <w:drawing>
+          <wp:inline distT="0" distB="0" distL="0" distR="0" wp14:anchorId="56B29BEA" wp14:editId="58F371B7">
+            <wp:extent cx="5943600" cy="4672330"/>
+            <wp:effectExtent l="0" t="0" r="0" b="0"/>
+            <wp:docPr id="417421930" name="Picture 15" descr="A screen shot of a computer program&#10;&#10;AI-generated content may be incorrect."/>
+            <wp:cNvGraphicFramePr>
+              <a:graphicFrameLocks xmlns:a="http://schemas.openxmlformats.org/drawingml/2006/main" noChangeAspect="1"/>
+            </wp:cNvGraphicFramePr>
+            <a:graphic xmlns:a="http://schemas.openxmlformats.org/drawingml/2006/main">
+              <a:graphicData uri="http://schemas.openxmlformats.org/drawingml/2006/picture">
+                <pic:pic xmlns:pic="http://schemas.openxmlformats.org/drawingml/2006/picture">
+                  <pic:nvPicPr>
+                    <pic:cNvPr id="417421930" name="Picture 15" descr="A screen shot of a computer program&#10;&#10;AI-generated content may be incorrect."/>
+                    <pic:cNvPicPr/>
+                  </pic:nvPicPr>
+                  <pic:blipFill>
+                    <a:blip r:embed="rId15">
+                      <a:extLst>
+                        <a:ext uri="{28A0092B-C50C-407E-A947-70E740481C1C}">
+                          <a14:useLocalDpi xmlns:a14="http://schemas.microsoft.com/office/drawing/2010/main" val="0"/>
+                        </a:ext>
+                      </a:extLst>
+                    </a:blip>
+                    <a:stretch>
+                      <a:fillRect/>
+                    </a:stretch>
+                  </pic:blipFill>
+                  <pic:spPr>
+                    <a:xfrm>
+                      <a:off x="0" y="0"/>
+                      <a:ext cx="5943600" cy="4672330"/>
+                    </a:xfrm>
+                    <a:prstGeom prst="rect">
+                      <a:avLst/>
+                    </a:prstGeom>
+                  </pic:spPr>
+                </pic:pic>
+              </a:graphicData>
+            </a:graphic>
+          </wp:inline>
+        </w:drawing>
+      </w:r>
+    </w:p>
+    <w:p>
+      <w:pPr>
+        <w:rPr>
+          <w:lang w:val="sv-SE"/>
+        </w:rPr>
+      </w:pPr>
+      <w:r>
+        <w:rPr>
+          <w:noProof/>
+          <w:lang w:val="sv-SE"/>
+        </w:rPr>
+        <w:lastRenderedPageBreak/>
+        <w:drawing>
+          <wp:inline distT="0" distB="0" distL="0" distR="0" wp14:anchorId="2A9C6130" wp14:editId="557BC08C">
+            <wp:extent cx="5943600" cy="4575810"/>
+            <wp:effectExtent l="0" t="0" r="0" b="0"/>
+            <wp:docPr id="1578551427" name="Picture 17" descr="A screen shot of a computer screen&#10;&#10;AI-generated content may be incorrect."/>
+            <wp:cNvGraphicFramePr>
+              <a:graphicFrameLocks xmlns:a="http://schemas.openxmlformats.org/drawingml/2006/main" noChangeAspect="1"/>
+            </wp:cNvGraphicFramePr>
+            <a:graphic xmlns:a="http://schemas.openxmlformats.org/drawingml/2006/main">
+              <a:graphicData uri="http://schemas.openxmlformats.org/drawingml/2006/picture">
+                <pic:pic xmlns:pic="http://schemas.openxmlformats.org/drawingml/2006/picture">
+                  <pic:nvPicPr>
+                    <pic:cNvPr id="1578551427" name="Picture 17" descr="A screen shot of a computer screen&#10;&#10;AI-generated content may be incorrect."/>
+                    <pic:cNvPicPr/>
+                  </pic:nvPicPr>
+                  <pic:blipFill>
+                    <a:blip r:embed="rId16">
+                      <a:extLst>
+                        <a:ext uri="{28A0092B-C50C-407E-A947-70E740481C1C}">
+                          <a14:useLocalDpi xmlns:a14="http://schemas.microsoft.com/office/drawing/2010/main" val="0"/>
+                        </a:ext>
+                      </a:extLst>
+                    </a:blip>
+                    <a:stretch>
+                      <a:fillRect/>
+                    </a:stretch>
+                  </pic:blipFill>
+                  <pic:spPr>
+                    <a:xfrm>
+                      <a:off x="0" y="0"/>
+                      <a:ext cx="5943600" cy="4575810"/>
+                    </a:xfrm>
+                    <a:prstGeom prst="rect">
+                      <a:avLst/>
+                    </a:prstGeom>
+                  </pic:spPr>
+                </pic:pic>
+              </a:graphicData>
+            </a:graphic>
+          </wp:inline>
+        </w:drawing>
+      </w:r>
+    </w:p>
+    <w:p>
+      <w:pPr>
+        <w:rPr>
+          <w:lang w:val="sv-SE"/>
+        </w:rPr>
+      </w:pPr>
     </w:p>
     <w:p>
       <w:pPr>
@@ -728,11 +2166,33 @@
           <w:lang w:val="sv-SE"/>
         </w:rPr>
       </w:pPr>
-      <w:r>
-        <w:rPr>
-          <w:lang w:val="sv-SE"/>
-        </w:rPr>
-        <w:t>Oppgave 1: Bara undervisare(lektorer och p</w:t>
+      <w:proofErr w:type="spellStart"/>
+      <w:r>
+        <w:rPr>
+          <w:lang w:val="sv-SE"/>
+        </w:rPr>
+        <w:t>Oppgave</w:t>
+      </w:r>
+      <w:proofErr w:type="spellEnd"/>
+      <w:r>
+        <w:rPr>
+          <w:lang w:val="sv-SE"/>
+        </w:rPr>
+        <w:t xml:space="preserve"> 1: Bara </w:t>
+      </w:r>
+      <w:proofErr w:type="gramStart"/>
+      <w:r>
+        <w:rPr>
+          <w:lang w:val="sv-SE"/>
+        </w:rPr>
+        <w:t>undervisare(</w:t>
+      </w:r>
+      <w:proofErr w:type="gramEnd"/>
+      <w:r>
+        <w:rPr>
+          <w:lang w:val="sv-SE"/>
+        </w:rPr>
+        <w:t>lektorer och p</w:t>
       </w:r>
       <w:r>
         <w:rPr>
@@ -744,7 +2204,21 @@
         <w:rPr>
           <w:lang w:val="sv-SE"/>
         </w:rPr>
-        <w:t>. (En datastruktur för stilling och en datastruktur för</w:t>
+        <w:t xml:space="preserve">. (En datastruktur för </w:t>
+      </w:r>
+      <w:proofErr w:type="spellStart"/>
+      <w:r>
+        <w:rPr>
+          <w:lang w:val="sv-SE"/>
+        </w:rPr>
+        <w:t>stilling</w:t>
+      </w:r>
+      <w:proofErr w:type="spellEnd"/>
+      <w:r>
+        <w:rPr>
+          <w:lang w:val="sv-SE"/>
+        </w:rPr>
+        <w:t xml:space="preserve"> och en datastruktur för</w:t>
       </w:r>
       <w:r>
         <w:rPr>
@@ -768,14 +2242,36 @@
         <w:rPr>
           <w:lang w:val="sv-SE"/>
         </w:rPr>
-        <w:t xml:space="preserve"> där datastrukturen för stilling används</w:t>
-      </w:r>
-      <w:r>
-        <w:rPr>
-          <w:lang w:val="sv-SE"/>
-        </w:rPr>
-        <w:t xml:space="preserve"> – separat array</w:t>
-      </w:r>
+        <w:t xml:space="preserve"> där datastrukturen för </w:t>
+      </w:r>
+      <w:proofErr w:type="spellStart"/>
+      <w:r>
+        <w:rPr>
+          <w:lang w:val="sv-SE"/>
+        </w:rPr>
+        <w:t>stilling</w:t>
+      </w:r>
+      <w:proofErr w:type="spellEnd"/>
+      <w:r>
+        <w:rPr>
+          <w:lang w:val="sv-SE"/>
+        </w:rPr>
+        <w:t xml:space="preserve"> används</w:t>
+      </w:r>
+      <w:r>
+        <w:rPr>
+          <w:lang w:val="sv-SE"/>
+        </w:rPr>
+        <w:t xml:space="preserve"> – separat </w:t>
+      </w:r>
+      <w:proofErr w:type="spellStart"/>
+      <w:r>
+        <w:rPr>
+          <w:lang w:val="sv-SE"/>
+        </w:rPr>
+        <w:t>array</w:t>
+      </w:r>
+      <w:proofErr w:type="spellEnd"/>
       <w:r>
         <w:rPr>
           <w:lang w:val="sv-SE"/>
@@ -798,7 +2294,21 @@
         <w:rPr>
           <w:lang w:val="sv-SE"/>
         </w:rPr>
-        <w:t>. Stilling SKA vara en egen lista</w:t>
+        <w:t xml:space="preserve">. </w:t>
+      </w:r>
+      <w:proofErr w:type="spellStart"/>
+      <w:r>
+        <w:rPr>
+          <w:lang w:val="sv-SE"/>
+        </w:rPr>
+        <w:t>Stilling</w:t>
+      </w:r>
+      <w:proofErr w:type="spellEnd"/>
+      <w:r>
+        <w:rPr>
+          <w:lang w:val="sv-SE"/>
+        </w:rPr>
+        <w:t xml:space="preserve"> SKA vara en egen lista</w:t>
       </w:r>
       <w:r>
         <w:rPr>
@@ -817,111 +2327,139 @@
         <w:rPr>
           <w:lang w:val="sv-SE"/>
         </w:rPr>
+        <w:t xml:space="preserve">Det ska finnas en rektor, två dekaner, tre vaktmästare, fem professorer och tio lektorer. </w:t>
+      </w:r>
+      <w:r>
+        <w:rPr>
+          <w:lang w:val="sv-SE"/>
+        </w:rPr>
+        <w:t xml:space="preserve">Alla </w:t>
+      </w:r>
+      <w:proofErr w:type="gramStart"/>
+      <w:r>
+        <w:rPr>
+          <w:lang w:val="sv-SE"/>
+        </w:rPr>
+        <w:t>undervisare(</w:t>
+      </w:r>
+      <w:proofErr w:type="gramEnd"/>
+      <w:r>
+        <w:rPr>
+          <w:lang w:val="sv-SE"/>
+        </w:rPr>
+        <w:t>professorer och lektorer) ska ha kursansvar</w:t>
+      </w:r>
+      <w:r>
+        <w:rPr>
+          <w:lang w:val="sv-SE"/>
+        </w:rPr>
+        <w:t xml:space="preserve">. Rektorn, dekanerna och </w:t>
+      </w:r>
+      <w:r>
+        <w:rPr>
+          <w:lang w:val="sv-SE"/>
+        </w:rPr>
+        <w:t xml:space="preserve">vaktmästarna </w:t>
+      </w:r>
+      <w:r>
+        <w:rPr>
+          <w:lang w:val="sv-SE"/>
+        </w:rPr>
+        <w:t xml:space="preserve">ska ha följande </w:t>
+      </w:r>
+      <w:r>
+        <w:rPr>
+          <w:lang w:val="sv-SE"/>
+        </w:rPr>
+        <w:t>str</w:t>
+      </w:r>
+      <w:r>
+        <w:rPr>
+          <w:lang w:val="sv-SE"/>
+        </w:rPr>
+        <w:t>i</w:t>
+      </w:r>
+      <w:r>
+        <w:rPr>
+          <w:lang w:val="sv-SE"/>
+        </w:rPr>
+        <w:t>ng</w:t>
+      </w:r>
+      <w:r>
+        <w:rPr>
+          <w:lang w:val="sv-SE"/>
+        </w:rPr>
+        <w:t xml:space="preserve"> </w:t>
+      </w:r>
+      <w:r>
+        <w:rPr>
+          <w:lang w:val="sv-SE"/>
+        </w:rPr>
+        <w:t xml:space="preserve">som värde för kursansvar: </w:t>
+      </w:r>
+      <w:r>
+        <w:rPr>
+          <w:lang w:val="sv-SE"/>
+        </w:rPr>
+        <w:t>”</w:t>
+      </w:r>
+      <w:proofErr w:type="gramStart"/>
+      <w:r>
+        <w:rPr>
+          <w:lang w:val="sv-SE"/>
+        </w:rPr>
+        <w:t>Ingen kursansvar</w:t>
+      </w:r>
+      <w:proofErr w:type="gramEnd"/>
+      <w:r>
+        <w:rPr>
+          <w:lang w:val="sv-SE"/>
+        </w:rPr>
+        <w:t xml:space="preserve">”. </w:t>
+      </w:r>
+      <w:r>
+        <w:rPr>
+          <w:lang w:val="sv-SE"/>
+        </w:rPr>
+        <w:t>Minst tre undervisare ska ha ansvar för minst två kurser.</w:t>
+      </w:r>
+      <w:r>
+        <w:rPr>
+          <w:lang w:val="sv-SE"/>
+        </w:rPr>
+        <w:t xml:space="preserve"> </w:t>
+      </w:r>
+    </w:p>
+    <w:p>
+      <w:pPr>
+        <w:rPr>
+          <w:lang w:val="sv-SE"/>
+        </w:rPr>
+      </w:pPr>
+      <w:r>
+        <w:rPr>
+          <w:lang w:val="sv-SE"/>
+        </w:rPr>
+        <w:t>(Kom ihåg att ta bort Kursansvar: där det inte finns kursansvar</w:t>
+      </w:r>
+      <w:r>
+        <w:rPr>
+          <w:lang w:val="sv-SE"/>
+        </w:rPr>
+        <w:t>)</w:t>
+      </w:r>
+    </w:p>
+    <w:p>
+      <w:pPr>
+        <w:rPr>
+          <w:lang w:val="sv-SE"/>
+        </w:rPr>
+      </w:pPr>
+      <w:r>
+        <w:rPr>
+          <w:lang w:val="sv-SE"/>
+        </w:rPr>
         <w:lastRenderedPageBreak/>
-        <w:t xml:space="preserve">Det ska finnas en rektor, två dekaner, tre vaktmästare, fem professorer och tio lektorer. </w:t>
-      </w:r>
-      <w:r>
-        <w:rPr>
-          <w:lang w:val="sv-SE"/>
-        </w:rPr>
-        <w:t>Alla undervisare(professorer och lektorer) ska ha kursansvar</w:t>
-      </w:r>
-      <w:r>
-        <w:rPr>
-          <w:lang w:val="sv-SE"/>
-        </w:rPr>
-        <w:t xml:space="preserve">. Rektorn, dekanerna och </w:t>
-      </w:r>
-      <w:r>
-        <w:rPr>
-          <w:lang w:val="sv-SE"/>
-        </w:rPr>
-        <w:t xml:space="preserve">vaktmästarna </w:t>
-      </w:r>
-      <w:r>
-        <w:rPr>
-          <w:lang w:val="sv-SE"/>
-        </w:rPr>
-        <w:t xml:space="preserve">ska ha följande </w:t>
-      </w:r>
-      <w:r>
-        <w:rPr>
-          <w:lang w:val="sv-SE"/>
-        </w:rPr>
-        <w:t>str</w:t>
-      </w:r>
-      <w:r>
-        <w:rPr>
-          <w:lang w:val="sv-SE"/>
-        </w:rPr>
-        <w:t>i</w:t>
-      </w:r>
-      <w:r>
-        <w:rPr>
-          <w:lang w:val="sv-SE"/>
-        </w:rPr>
-        <w:t>ng</w:t>
-      </w:r>
-      <w:r>
-        <w:rPr>
-          <w:lang w:val="sv-SE"/>
-        </w:rPr>
-        <w:t xml:space="preserve"> </w:t>
-      </w:r>
-      <w:r>
-        <w:rPr>
-          <w:lang w:val="sv-SE"/>
-        </w:rPr>
-        <w:t xml:space="preserve">som värde för kursansvar: </w:t>
-      </w:r>
-      <w:r>
-        <w:rPr>
-          <w:lang w:val="sv-SE"/>
-        </w:rPr>
-        <w:t xml:space="preserve">”Ingen kursansvar”. </w:t>
-      </w:r>
-      <w:r>
-        <w:rPr>
-          <w:lang w:val="sv-SE"/>
-        </w:rPr>
-        <w:t>Minst tre undervisare ska ha ansvar för minst två kurser.</w:t>
-      </w:r>
-      <w:r>
-        <w:rPr>
-          <w:lang w:val="sv-SE"/>
-        </w:rPr>
-        <w:t xml:space="preserve"> </w:t>
-      </w:r>
-    </w:p>
-    <w:p>
-      <w:pPr>
-        <w:rPr>
-          <w:lang w:val="sv-SE"/>
-        </w:rPr>
-      </w:pPr>
-      <w:r>
-        <w:rPr>
-          <w:lang w:val="sv-SE"/>
-        </w:rPr>
-        <w:t>(Kom ihåg att ta bort Kursansvar: där det inte finns kursansvar</w:t>
-      </w:r>
-      <w:r>
-        <w:rPr>
-          <w:lang w:val="sv-SE"/>
-        </w:rPr>
-        <w:t>)</w:t>
-      </w:r>
-    </w:p>
-    <w:p>
-      <w:pPr>
-        <w:rPr>
-          <w:lang w:val="sv-SE"/>
-        </w:rPr>
-      </w:pPr>
-      <w:r>
-        <w:rPr>
-          <w:lang w:val="sv-SE"/>
-        </w:rPr>
         <w:t>Actions:</w:t>
       </w:r>
       <w:r>
@@ -1027,7 +2565,35 @@
         <w:rPr>
           <w:lang w:val="sv-SE"/>
         </w:rPr>
-        <w:t>arameter som angir stilling(jobb), och filtrerar därmed listan utifrån de som har det jobbet</w:t>
+        <w:t xml:space="preserve">arameter som </w:t>
+      </w:r>
+      <w:proofErr w:type="spellStart"/>
+      <w:r>
+        <w:rPr>
+          <w:lang w:val="sv-SE"/>
+        </w:rPr>
+        <w:t>angir</w:t>
+      </w:r>
+      <w:proofErr w:type="spellEnd"/>
+      <w:r>
+        <w:rPr>
+          <w:lang w:val="sv-SE"/>
+        </w:rPr>
+        <w:t xml:space="preserve"> </w:t>
+      </w:r>
+      <w:proofErr w:type="spellStart"/>
+      <w:r>
+        <w:rPr>
+          <w:lang w:val="sv-SE"/>
+        </w:rPr>
+        <w:t>stilling</w:t>
+      </w:r>
+      <w:proofErr w:type="spellEnd"/>
+      <w:r>
+        <w:rPr>
+          <w:lang w:val="sv-SE"/>
+        </w:rPr>
+        <w:t>(jobb), och filtrerar därmed listan utifrån de som har det jobbet</w:t>
       </w:r>
     </w:p>
     <w:p>
@@ -1114,13 +2680,55 @@
         <w:rPr>
           <w:lang w:val="sv-SE"/>
         </w:rPr>
-        <w:t xml:space="preserve"> information om en u</w:t>
-      </w:r>
-      <w:r>
-        <w:rPr>
-          <w:lang w:val="sv-SE"/>
-        </w:rPr>
-        <w:t>nderviser och legge det til i registret</w:t>
+        <w:t xml:space="preserve"> information om en </w:t>
+      </w:r>
+      <w:proofErr w:type="spellStart"/>
+      <w:r>
+        <w:rPr>
+          <w:lang w:val="sv-SE"/>
+        </w:rPr>
+        <w:t>u</w:t>
+      </w:r>
+      <w:r>
+        <w:rPr>
+          <w:lang w:val="sv-SE"/>
+        </w:rPr>
+        <w:t>nderviser</w:t>
+      </w:r>
+      <w:proofErr w:type="spellEnd"/>
+      <w:r>
+        <w:rPr>
+          <w:lang w:val="sv-SE"/>
+        </w:rPr>
+        <w:t xml:space="preserve"> och </w:t>
+      </w:r>
+      <w:proofErr w:type="spellStart"/>
+      <w:r>
+        <w:rPr>
+          <w:lang w:val="sv-SE"/>
+        </w:rPr>
+        <w:t>legge</w:t>
+      </w:r>
+      <w:proofErr w:type="spellEnd"/>
+      <w:r>
+        <w:rPr>
+          <w:lang w:val="sv-SE"/>
+        </w:rPr>
+        <w:t xml:space="preserve"> det </w:t>
+      </w:r>
+      <w:proofErr w:type="spellStart"/>
+      <w:r>
+        <w:rPr>
+          <w:lang w:val="sv-SE"/>
+        </w:rPr>
+        <w:t>til</w:t>
+      </w:r>
+      <w:proofErr w:type="spellEnd"/>
+      <w:r>
+        <w:rPr>
+          <w:lang w:val="sv-SE"/>
+        </w:rPr>
+        <w:t xml:space="preserve"> i registret</w:t>
       </w:r>
     </w:p>
     <w:p>
@@ -1139,48 +2747,93 @@
         <w:rPr>
           <w:lang w:val="sv-SE"/>
         </w:rPr>
-        <w:t xml:space="preserve"> idenfierar en ansatt och tar bort den från registret</w:t>
-      </w:r>
-    </w:p>
-    <w:p>
-      <w:pPr>
-        <w:rPr>
-          <w:lang w:val="sv-SE"/>
-        </w:rPr>
-      </w:pPr>
-    </w:p>
-    <w:p>
-      <w:pPr>
-        <w:rPr>
-          <w:lang w:val="sv-SE"/>
-        </w:rPr>
-      </w:pPr>
-      <w:r>
-        <w:rPr>
-          <w:lang w:val="sv-SE"/>
-        </w:rPr>
-        <w:t xml:space="preserve">En funktion: Om tom sträng för stilling, print </w:t>
-      </w:r>
+        <w:t xml:space="preserve"> </w:t>
+      </w:r>
+      <w:proofErr w:type="spellStart"/>
+      <w:r>
+        <w:rPr>
+          <w:lang w:val="sv-SE"/>
+        </w:rPr>
+        <w:t>idenfierar</w:t>
+      </w:r>
+      <w:proofErr w:type="spellEnd"/>
+      <w:r>
+        <w:rPr>
+          <w:lang w:val="sv-SE"/>
+        </w:rPr>
+        <w:t xml:space="preserve"> en ansatt och tar bort den från registret</w:t>
+      </w:r>
+    </w:p>
+    <w:p>
+      <w:pPr>
+        <w:rPr>
+          <w:lang w:val="sv-SE"/>
+        </w:rPr>
+      </w:pPr>
+    </w:p>
+    <w:p>
+      <w:pPr>
+        <w:rPr>
+          <w:lang w:val="sv-SE"/>
+        </w:rPr>
+      </w:pPr>
+      <w:r>
+        <w:rPr>
+          <w:lang w:val="sv-SE"/>
+        </w:rPr>
+        <w:t xml:space="preserve">En funktion: Om tom sträng för </w:t>
+      </w:r>
+      <w:proofErr w:type="spellStart"/>
+      <w:r>
+        <w:rPr>
+          <w:lang w:val="sv-SE"/>
+        </w:rPr>
+        <w:t>stilling</w:t>
+      </w:r>
+      <w:proofErr w:type="spellEnd"/>
+      <w:r>
+        <w:rPr>
+          <w:lang w:val="sv-SE"/>
+        </w:rPr>
+        <w:t xml:space="preserve">, print </w:t>
+      </w:r>
+      <w:proofErr w:type="gramStart"/>
       <w:r>
         <w:rPr>
           <w:i/>
           <w:iCs/>
           <w:lang w:val="sv-SE"/>
         </w:rPr>
-        <w:t xml:space="preserve">Ingen kursansvar </w:t>
-      </w:r>
-    </w:p>
-    <w:p>
-      <w:pPr>
-        <w:rPr>
-          <w:lang w:val="sv-SE"/>
-        </w:rPr>
-      </w:pPr>
-      <w:r>
-        <w:rPr>
-          <w:lang w:val="sv-SE"/>
-        </w:rPr>
-        <w:t xml:space="preserve">Funktion 3, </w:t>
+        <w:t>Ingen kursansvar</w:t>
+      </w:r>
+      <w:proofErr w:type="gramEnd"/>
+      <w:r>
+        <w:rPr>
+          <w:i/>
+          <w:iCs/>
+          <w:lang w:val="sv-SE"/>
+        </w:rPr>
+        <w:t xml:space="preserve"> </w:t>
+      </w:r>
+    </w:p>
+    <w:p>
+      <w:pPr>
+        <w:rPr>
+          <w:lang w:val="sv-SE"/>
+        </w:rPr>
+      </w:pPr>
+      <w:r>
+        <w:rPr>
+          <w:lang w:val="sv-SE"/>
+        </w:rPr>
+        <w:t>Funktion 3</w:t>
+      </w:r>
+      <w:proofErr w:type="gramStart"/>
+      <w:r>
+        <w:rPr>
+          <w:lang w:val="sv-SE"/>
+        </w:rPr>
+        <w:t xml:space="preserve">, </w:t>
       </w:r>
       <w:r>
         <w:rPr>
@@ -1194,6 +2847,7 @@
         </w:rPr>
         <w:t>filter</w:t>
       </w:r>
+      <w:proofErr w:type="gramEnd"/>
       <w:r>
         <w:rPr>
           <w:lang w:val="sv-SE"/>
@@ -1214,12 +2868,21 @@
           <w:lang w:val="sv-SE"/>
         </w:rPr>
       </w:pPr>
-      <w:r>
-        <w:rPr>
-          <w:highlight w:val="magenta"/>
-          <w:lang w:val="sv-SE"/>
-        </w:rPr>
-        <w:t xml:space="preserve">Foreach med </w:t>
+      <w:proofErr w:type="spellStart"/>
+      <w:r>
+        <w:rPr>
+          <w:highlight w:val="magenta"/>
+          <w:lang w:val="sv-SE"/>
+        </w:rPr>
+        <w:t>Foreach</w:t>
+      </w:r>
+      <w:proofErr w:type="spellEnd"/>
+      <w:r>
+        <w:rPr>
+          <w:highlight w:val="magenta"/>
+          <w:lang w:val="sv-SE"/>
+        </w:rPr>
+        <w:t xml:space="preserve"> med </w:t>
       </w:r>
       <w:r>
         <w:rPr>
@@ -1233,7 +2896,23 @@
           <w:highlight w:val="magenta"/>
           <w:lang w:val="sv-SE"/>
         </w:rPr>
-        <w:t xml:space="preserve"> i en foreach med pilfunktion</w:t>
+        <w:t xml:space="preserve"> i en </w:t>
+      </w:r>
+      <w:proofErr w:type="spellStart"/>
+      <w:r>
+        <w:rPr>
+          <w:highlight w:val="magenta"/>
+          <w:lang w:val="sv-SE"/>
+        </w:rPr>
+        <w:t>foreach</w:t>
+      </w:r>
+      <w:proofErr w:type="spellEnd"/>
+      <w:r>
+        <w:rPr>
+          <w:highlight w:val="magenta"/>
+          <w:lang w:val="sv-SE"/>
+        </w:rPr>
+        <w:t xml:space="preserve"> med pilfunktion</w:t>
       </w:r>
       <w:r>
         <w:rPr>
@@ -1242,13 +2921,31 @@
         </w:rPr>
         <w:t xml:space="preserve"> för att hitta en </w:t>
       </w:r>
-      <w:r>
-        <w:rPr>
-          <w:highlight w:val="magenta"/>
-          <w:lang w:val="sv-SE"/>
-        </w:rPr>
-        <w:t>array i en array</w:t>
-      </w:r>
+      <w:proofErr w:type="spellStart"/>
+      <w:r>
+        <w:rPr>
+          <w:highlight w:val="magenta"/>
+          <w:lang w:val="sv-SE"/>
+        </w:rPr>
+        <w:t>array</w:t>
+      </w:r>
+      <w:proofErr w:type="spellEnd"/>
+      <w:r>
+        <w:rPr>
+          <w:highlight w:val="magenta"/>
+          <w:lang w:val="sv-SE"/>
+        </w:rPr>
+        <w:t xml:space="preserve"> i en </w:t>
+      </w:r>
+      <w:proofErr w:type="spellStart"/>
+      <w:r>
+        <w:rPr>
+          <w:highlight w:val="magenta"/>
+          <w:lang w:val="sv-SE"/>
+        </w:rPr>
+        <w:t>array</w:t>
+      </w:r>
+      <w:proofErr w:type="spellEnd"/>
       <w:r>
         <w:rPr>
           <w:highlight w:val="magenta"/>
@@ -2231,6 +3928,29 @@
       <w:spacing w:val="5"/>
     </w:rPr>
   </w:style>
+  <w:style w:type="character" w:styleId="Hyperlink">
+    <w:name w:val="Hyperlink"/>
+    <w:basedOn w:val="DefaultParagraphFont"/>
+    <w:uiPriority w:val="99"/>
+    <w:unhideWhenUsed/>
+    <w:rsid w:val="004905D7"/>
+    <w:rPr>
+      <w:color w:val="467886" w:themeColor="hyperlink"/>
+      <w:u w:val="single"/>
+    </w:rPr>
+  </w:style>
+  <w:style w:type="character" w:styleId="UnresolvedMention">
+    <w:name w:val="Unresolved Mention"/>
+    <w:basedOn w:val="DefaultParagraphFont"/>
+    <w:uiPriority w:val="99"/>
+    <w:semiHidden/>
+    <w:unhideWhenUsed/>
+    <w:rsid w:val="004905D7"/>
+    <w:rPr>
+      <w:color w:val="605E5C"/>
+      <w:shd w:val="clear" w:color="auto" w:fill="E1DFDD"/>
+    </w:rPr>
+  </w:style>
 </w:styles>
 </file>
 

</xml_diff>

<commit_message>
natten innan, typ färdig. Ska ta bort onödig kod och validera samt mer css
</commit_message>
<xml_diff>
--- a/eksamen_innfprog2025/eksamen_innfprog2025/mappedokument.docx
+++ b/eksamen_innfprog2025/eksamen_innfprog2025/mappedokument.docx
@@ -130,17 +130,15 @@
       <w:pPr>
         <w:pStyle w:val="Heading1"/>
         <w:rPr>
-          <w:lang w:val="sv-SE"/>
-        </w:rPr>
-      </w:pPr>
-      <w:proofErr w:type="spellStart"/>
-      <w:r>
-        <w:rPr>
-          <w:lang w:val="sv-SE"/>
+          <w:lang w:val="nb-NO"/>
+        </w:rPr>
+      </w:pPr>
+      <w:r>
+        <w:rPr>
+          <w:lang w:val="nb-NO"/>
         </w:rPr>
         <w:t>Hjelpemidler</w:t>
       </w:r>
-      <w:proofErr w:type="spellEnd"/>
     </w:p>
     <w:p>
       <w:pPr>
@@ -193,19 +191,11 @@
           <w:lang w:val="sv-SE"/>
         </w:rPr>
       </w:pPr>
-      <w:proofErr w:type="spellStart"/>
-      <w:r>
-        <w:rPr>
-          <w:lang w:val="sv-SE"/>
-        </w:rPr>
-        <w:t>Oppgave</w:t>
-      </w:r>
-      <w:proofErr w:type="spellEnd"/>
-      <w:r>
-        <w:rPr>
-          <w:lang w:val="sv-SE"/>
-        </w:rPr>
-        <w:t xml:space="preserve"> 1</w:t>
+      <w:r>
+        <w:rPr>
+          <w:lang w:val="sv-SE"/>
+        </w:rPr>
+        <w:t>Oppgave 1</w:t>
       </w:r>
     </w:p>
     <w:p>
@@ -224,21 +214,7 @@
         <w:rPr>
           <w:lang w:val="sv-SE"/>
         </w:rPr>
-        <w:t xml:space="preserve">ör att skapa objekt med information om anställda i </w:t>
-      </w:r>
-      <w:proofErr w:type="spellStart"/>
-      <w:r>
-        <w:rPr>
-          <w:lang w:val="sv-SE"/>
-        </w:rPr>
-        <w:t>arrayen</w:t>
-      </w:r>
-      <w:proofErr w:type="spellEnd"/>
-      <w:r>
-        <w:rPr>
-          <w:lang w:val="sv-SE"/>
-        </w:rPr>
-        <w:t xml:space="preserve"> </w:t>
+        <w:t xml:space="preserve">ör att skapa objekt med information om anställda i arrayen </w:t>
       </w:r>
       <w:r>
         <w:rPr>
@@ -295,21 +271,7 @@
         <w:rPr>
           <w:lang w:val="sv-SE"/>
         </w:rPr>
-        <w:t>”Rektors kontor” och ”</w:t>
-      </w:r>
-      <w:proofErr w:type="spellStart"/>
-      <w:r>
-        <w:rPr>
-          <w:lang w:val="sv-SE"/>
-        </w:rPr>
-        <w:t>Vaktemesterens</w:t>
-      </w:r>
-      <w:proofErr w:type="spellEnd"/>
-      <w:r>
-        <w:rPr>
-          <w:lang w:val="sv-SE"/>
-        </w:rPr>
-        <w:t xml:space="preserve"> kontor” ändrades till en kombination av siffror och bokstäver på liknande sätt som de andra anställda för att göra det fiktiva personalregistret mer</w:t>
+        <w:t>”Rektors kontor” och ”Vaktemesterens kontor” ändrades till en kombination av siffror och bokstäver på liknande sätt som de andra anställda för att göra det fiktiva personalregistret mer</w:t>
       </w:r>
       <w:r>
         <w:rPr>
@@ -362,69 +324,929 @@
     </w:p>
     <w:p>
       <w:pPr>
-        <w:rPr>
-          <w:lang w:val="sv-SE"/>
-        </w:rPr>
-      </w:pPr>
+        <w:pStyle w:val="Heading2"/>
+        <w:rPr>
+          <w:lang w:val="sv-SE"/>
+        </w:rPr>
+      </w:pPr>
+      <w:r>
+        <w:rPr>
+          <w:lang w:val="sv-SE"/>
+        </w:rPr>
+        <w:lastRenderedPageBreak/>
+        <w:t>Oppgave 3</w:t>
+      </w:r>
+    </w:p>
+    <w:p>
+      <w:pPr>
+        <w:rPr>
+          <w:lang w:val="sv-SE"/>
+        </w:rPr>
+      </w:pPr>
+      <w:r>
+        <w:rPr>
+          <w:lang w:val="sv-SE"/>
+        </w:rPr>
+        <w:t>Jag fick tidigt under processen med att länka JavaScriptfilerna och HTML-filerna problem</w:t>
+      </w:r>
+      <w:r>
+        <w:rPr>
+          <w:lang w:val="sv-SE"/>
+        </w:rPr>
+        <w:t xml:space="preserve"> med att skriva ut text på sidan från JavaScriptfilerna. </w:t>
+      </w:r>
+      <w:r>
+        <w:rPr>
+          <w:lang w:val="sv-SE"/>
+        </w:rPr>
+        <w:t xml:space="preserve">Detta löstes genom </w:t>
+      </w:r>
+      <w:r>
+        <w:rPr>
+          <w:lang w:val="sv-SE"/>
+        </w:rPr>
+        <w:t xml:space="preserve">att använda attributet </w:t>
+      </w:r>
+      <w:r>
+        <w:rPr>
+          <w:i/>
+          <w:iCs/>
+          <w:lang w:val="sv-SE"/>
+        </w:rPr>
+        <w:t>defer</w:t>
+      </w:r>
+      <w:r>
+        <w:rPr>
+          <w:lang w:val="sv-SE"/>
+        </w:rPr>
+        <w:t xml:space="preserve"> i mellan script-taggarna. </w:t>
+      </w:r>
+      <w:r>
+        <w:rPr>
+          <w:lang w:val="sv-SE"/>
+        </w:rPr>
+        <w:t xml:space="preserve"> </w:t>
+      </w:r>
+    </w:p>
+    <w:p>
+      <w:pPr>
+        <w:rPr>
+          <w:lang w:val="sv-SE"/>
+        </w:rPr>
+      </w:pPr>
+      <w:r>
+        <w:rPr>
+          <w:i/>
+          <w:iCs/>
+          <w:lang w:val="sv-SE"/>
+        </w:rPr>
+        <w:t>Defer</w:t>
+      </w:r>
+      <w:r>
+        <w:rPr>
+          <w:lang w:val="sv-SE"/>
+        </w:rPr>
+        <w:t xml:space="preserve"> gör att</w:t>
+      </w:r>
+      <w:r>
+        <w:rPr>
+          <w:lang w:val="sv-SE"/>
+        </w:rPr>
+        <w:t xml:space="preserve"> externa</w:t>
+      </w:r>
+      <w:r>
+        <w:rPr>
+          <w:lang w:val="sv-SE"/>
+        </w:rPr>
+        <w:t xml:space="preserve"> JavaScript-filer</w:t>
+      </w:r>
+      <w:r>
+        <w:rPr>
+          <w:lang w:val="sv-SE"/>
+        </w:rPr>
+        <w:t>er</w:t>
+      </w:r>
+      <w:r>
+        <w:rPr>
+          <w:lang w:val="sv-SE"/>
+        </w:rPr>
+        <w:t xml:space="preserve"> läses para</w:t>
+      </w:r>
+      <w:r>
+        <w:rPr>
+          <w:lang w:val="sv-SE"/>
+        </w:rPr>
+        <w:t>l</w:t>
+      </w:r>
+      <w:r>
+        <w:rPr>
+          <w:lang w:val="sv-SE"/>
+        </w:rPr>
+        <w:t xml:space="preserve">lellt med HTML-filerna. </w:t>
+      </w:r>
+      <w:r>
+        <w:rPr>
+          <w:lang w:val="sv-SE"/>
+        </w:rPr>
+        <w:t>När sidan har laddats klart så kan JavaScript-koden köras</w:t>
+      </w:r>
+      <w:sdt>
+        <w:sdtPr>
+          <w:rPr>
+            <w:lang w:val="sv-SE"/>
+          </w:rPr>
+          <w:id w:val="-1407996960"/>
+          <w:citation/>
+        </w:sdtPr>
+        <w:sdtContent>
+          <w:r>
+            <w:rPr>
+              <w:lang w:val="sv-SE"/>
+            </w:rPr>
+            <w:fldChar w:fldCharType="begin"/>
+          </w:r>
+          <w:r>
+            <w:rPr>
+              <w:lang w:val="sv-SE"/>
+            </w:rPr>
+            <w:instrText xml:space="preserve">CITATION HTM \l 1033 </w:instrText>
+          </w:r>
+          <w:r>
+            <w:rPr>
+              <w:lang w:val="sv-SE"/>
+            </w:rPr>
+            <w:fldChar w:fldCharType="separate"/>
+          </w:r>
+          <w:r>
+            <w:rPr>
+              <w:noProof/>
+              <w:lang w:val="sv-SE"/>
+            </w:rPr>
+            <w:t xml:space="preserve"> </w:t>
+          </w:r>
+          <w:r>
+            <w:rPr>
+              <w:noProof/>
+              <w:lang w:val="sv-SE"/>
+            </w:rPr>
+            <w:t>(HTML script defer Attribute, u.d.)</w:t>
+          </w:r>
+          <w:r>
+            <w:rPr>
+              <w:lang w:val="sv-SE"/>
+            </w:rPr>
+            <w:fldChar w:fldCharType="end"/>
+          </w:r>
+        </w:sdtContent>
+      </w:sdt>
+      <w:r>
+        <w:rPr>
+          <w:lang w:val="sv-SE"/>
+        </w:rPr>
+        <w:t xml:space="preserve">. </w:t>
+      </w:r>
+    </w:p>
+    <w:p>
+      <w:pPr>
+        <w:rPr>
+          <w:lang w:val="en-SE"/>
+        </w:rPr>
+      </w:pPr>
+      <w:r>
+        <w:rPr>
+          <w:lang w:val="sv-SE"/>
+        </w:rPr>
+        <w:t xml:space="preserve">Ett felmeddelande dök upp </w:t>
+      </w:r>
+      <w:r>
+        <w:rPr>
+          <w:lang w:val="sv-SE"/>
+        </w:rPr>
+        <w:t xml:space="preserve">när sidorna skulle köras. Felet var att </w:t>
+      </w:r>
+      <w:r>
+        <w:rPr>
+          <w:lang w:val="sv-SE"/>
+        </w:rPr>
+        <w:t>flera</w:t>
+      </w:r>
+      <w:r>
+        <w:rPr>
+          <w:lang w:val="sv-SE"/>
+        </w:rPr>
+        <w:t xml:space="preserve"> funktioner, bland annat funktionerna lyssnar efter knapptryck, kallades även i admin.html, där knapparna inte fanns. </w:t>
+      </w:r>
+      <w:r>
+        <w:rPr>
+          <w:lang w:val="sv-SE"/>
+        </w:rPr>
+        <w:t>GPT UiO</w:t>
+      </w:r>
+      <w:r>
+        <w:rPr>
+          <w:lang w:val="sv-SE"/>
+        </w:rPr>
+        <w:t xml:space="preserve"> användes för att </w:t>
+      </w:r>
+      <w:r>
+        <w:rPr>
+          <w:lang w:val="sv-SE"/>
+        </w:rPr>
+        <w:t>hitta en lösning</w:t>
+      </w:r>
+      <w:r>
+        <w:rPr>
+          <w:lang w:val="sv-SE"/>
+        </w:rPr>
+        <w:t xml:space="preserve">. Lösningen </w:t>
+      </w:r>
+      <w:r>
+        <w:rPr>
+          <w:lang w:val="sv-SE"/>
+        </w:rPr>
+        <w:t xml:space="preserve">var att if-testa att elementet finns på sidan innan funktionen körs. </w:t>
+      </w:r>
+      <w:r>
+        <w:rPr>
+          <w:lang w:val="sv-SE"/>
+        </w:rPr>
+        <w:t xml:space="preserve">Det visade sig att </w:t>
+      </w:r>
+      <w:r>
+        <w:rPr>
+          <w:lang w:val="sv-SE"/>
+        </w:rPr>
+        <w:t>samma problem fanns i funktionerna</w:t>
+      </w:r>
+      <w:r>
+        <w:rPr>
+          <w:lang w:val="sv-SE"/>
+        </w:rPr>
+        <w:t xml:space="preserve"> </w:t>
+      </w:r>
+      <w:r>
+        <w:rPr>
+          <w:i/>
+          <w:iCs/>
+          <w:lang w:val="en-SE"/>
+        </w:rPr>
+        <w:t>lagg</w:t>
+      </w:r>
+      <w:r>
+        <w:rPr>
+          <w:i/>
+          <w:iCs/>
+          <w:lang w:val="en-SE"/>
+        </w:rPr>
+        <w:t>T</w:t>
+      </w:r>
+      <w:r>
+        <w:rPr>
+          <w:i/>
+          <w:iCs/>
+          <w:lang w:val="en-SE"/>
+        </w:rPr>
+        <w:t>ill</w:t>
+      </w:r>
+      <w:r>
+        <w:rPr>
+          <w:i/>
+          <w:iCs/>
+          <w:lang w:val="en-SE"/>
+        </w:rPr>
+        <w:t>A</w:t>
+      </w:r>
+      <w:r>
+        <w:rPr>
+          <w:i/>
+          <w:iCs/>
+          <w:lang w:val="en-SE"/>
+        </w:rPr>
+        <w:t>ns</w:t>
+      </w:r>
+      <w:r>
+        <w:rPr>
+          <w:i/>
+          <w:iCs/>
+          <w:lang w:val="en-SE"/>
+        </w:rPr>
+        <w:t>talld</w:t>
+      </w:r>
+      <w:r>
+        <w:rPr>
+          <w:i/>
+          <w:iCs/>
+          <w:lang w:val="en-SE"/>
+        </w:rPr>
+        <w:t>Lyssnare</w:t>
+      </w:r>
+      <w:r>
+        <w:rPr>
+          <w:i/>
+          <w:iCs/>
+          <w:lang w:val="en-SE"/>
+        </w:rPr>
+        <w:t>()</w:t>
+      </w:r>
+      <w:r>
+        <w:rPr>
+          <w:lang w:val="en-SE"/>
+        </w:rPr>
+        <w:t>,</w:t>
+      </w:r>
+      <w:r>
+        <w:rPr>
+          <w:lang w:val="sv-SE"/>
+        </w:rPr>
+        <w:t xml:space="preserve"> </w:t>
+      </w:r>
+      <w:r>
+        <w:rPr>
+          <w:i/>
+          <w:iCs/>
+          <w:lang w:val="sv-SE"/>
+        </w:rPr>
+        <w:t>kursRegisterUtskrift()</w:t>
+      </w:r>
+      <w:r>
+        <w:rPr>
+          <w:lang w:val="sv-SE"/>
+        </w:rPr>
+        <w:t xml:space="preserve"> och </w:t>
+      </w:r>
+      <w:r>
+        <w:rPr>
+          <w:i/>
+          <w:iCs/>
+          <w:lang w:val="sv-SE"/>
+        </w:rPr>
+        <w:t>skapaBefattningsmeny()</w:t>
+      </w:r>
+      <w:r>
+        <w:rPr>
+          <w:lang w:val="sv-SE"/>
+        </w:rPr>
+        <w:t xml:space="preserve">. </w:t>
+      </w:r>
+      <w:r>
+        <w:rPr>
+          <w:lang w:val="sv-SE"/>
+        </w:rPr>
+        <w:t>I de två sistnämnda</w:t>
+      </w:r>
+      <w:r>
+        <w:rPr>
+          <w:lang w:val="sv-SE"/>
+        </w:rPr>
+        <w:t xml:space="preserve"> använde jag </w:t>
+      </w:r>
+      <w:r>
+        <w:rPr>
+          <w:lang w:val="sv-SE"/>
+        </w:rPr>
+        <w:t xml:space="preserve">if-tester både i funktionen och runt </w:t>
+      </w:r>
+      <w:r>
+        <w:rPr>
+          <w:lang w:val="sv-SE"/>
+        </w:rPr>
+        <w:t>kallning</w:t>
+      </w:r>
+      <w:r>
+        <w:rPr>
+          <w:lang w:val="sv-SE"/>
+        </w:rPr>
+        <w:t xml:space="preserve">en för att först undersöka om relevant id fans i filen. </w:t>
+      </w:r>
+      <w:r>
+        <w:rPr>
+          <w:lang w:val="sv-SE"/>
+        </w:rPr>
+        <w:t xml:space="preserve"> </w:t>
+      </w:r>
+    </w:p>
+    <w:p>
+      <w:pPr>
+        <w:rPr>
+          <w:lang w:val="sv-SE"/>
+        </w:rPr>
+      </w:pPr>
+      <w:r>
+        <w:rPr>
+          <w:lang w:val="sv-SE"/>
+        </w:rPr>
+        <w:t>Funktionen</w:t>
+      </w:r>
+      <w:r>
+        <w:rPr>
+          <w:i/>
+          <w:iCs/>
+          <w:lang w:val="sv-SE"/>
+        </w:rPr>
+        <w:t xml:space="preserve"> mailto</w:t>
+      </w:r>
+      <w:r>
+        <w:rPr>
+          <w:lang w:val="sv-SE"/>
+        </w:rPr>
+        <w:t xml:space="preserve"> användes för att ge användaren en länk som de kan använda för att direkt komma åt den relevanta mejladressen. </w:t>
+      </w:r>
+    </w:p>
+    <w:p>
+      <w:pPr>
+        <w:rPr>
+          <w:lang w:val="sv-SE"/>
+        </w:rPr>
+      </w:pPr>
+      <w:r>
+        <w:rPr>
+          <w:i/>
+          <w:iCs/>
+          <w:lang w:val="sv-SE"/>
+        </w:rPr>
+        <w:t>Mailto</w:t>
+      </w:r>
+      <w:r>
+        <w:rPr>
+          <w:lang w:val="sv-SE"/>
+        </w:rPr>
+        <w:t xml:space="preserve"> är en länk som sätts inom en </w:t>
+      </w:r>
+      <w:r>
+        <w:rPr>
+          <w:i/>
+          <w:iCs/>
+          <w:lang w:val="sv-SE"/>
+        </w:rPr>
+        <w:t>&lt;a&gt;</w:t>
+      </w:r>
+      <w:r>
+        <w:rPr>
+          <w:lang w:val="sv-SE"/>
+        </w:rPr>
+        <w:t xml:space="preserve"> med attributet </w:t>
+      </w:r>
+      <w:r>
+        <w:rPr>
+          <w:i/>
+          <w:iCs/>
+          <w:lang w:val="sv-SE"/>
+        </w:rPr>
+        <w:t>href=”</w:t>
+      </w:r>
+      <w:r>
+        <w:rPr>
+          <w:i/>
+          <w:iCs/>
+          <w:lang w:val="sv-SE"/>
+        </w:rPr>
+        <w:t>”</w:t>
+      </w:r>
+      <w:r>
+        <w:rPr>
+          <w:i/>
+          <w:iCs/>
+          <w:lang w:val="sv-SE"/>
+        </w:rPr>
+        <w:t>,</w:t>
+      </w:r>
+      <w:r>
+        <w:rPr>
+          <w:lang w:val="sv-SE"/>
+        </w:rPr>
+        <w:t xml:space="preserve"> som används för länkar. </w:t>
+      </w:r>
+      <w:r>
+        <w:rPr>
+          <w:lang w:val="sv-SE"/>
+        </w:rPr>
+        <w:t>När länken klickas på så öppnas</w:t>
+      </w:r>
+      <w:r>
+        <w:rPr>
+          <w:lang w:val="sv-SE"/>
+        </w:rPr>
+        <w:t xml:space="preserve"> en webklient för mejl eller</w:t>
+      </w:r>
+      <w:r>
+        <w:rPr>
+          <w:lang w:val="sv-SE"/>
+        </w:rPr>
+        <w:t xml:space="preserve"> standardappen </w:t>
+      </w:r>
+      <w:r>
+        <w:rPr>
+          <w:lang w:val="sv-SE"/>
+        </w:rPr>
+        <w:t>för mejl</w:t>
+      </w:r>
+      <w:r>
+        <w:rPr>
+          <w:lang w:val="sv-SE"/>
+        </w:rPr>
+        <w:t xml:space="preserve">. Om användaren är inloggad så kommer </w:t>
+      </w:r>
+      <w:r>
+        <w:rPr>
+          <w:lang w:val="sv-SE"/>
+        </w:rPr>
+        <w:t>automatiskt</w:t>
+      </w:r>
+      <w:r>
+        <w:rPr>
+          <w:lang w:val="sv-SE"/>
+        </w:rPr>
+        <w:t xml:space="preserve"> fältet för mottagare att vara ifyllt med den relevanta mejladressen</w:t>
+      </w:r>
+      <w:sdt>
+        <w:sdtPr>
+          <w:rPr>
+            <w:lang w:val="sv-SE"/>
+          </w:rPr>
+          <w:id w:val="1393624118"/>
+          <w:citation/>
+        </w:sdtPr>
+        <w:sdtContent>
+          <w:r>
+            <w:rPr>
+              <w:lang w:val="sv-SE"/>
+            </w:rPr>
+            <w:fldChar w:fldCharType="begin"/>
+          </w:r>
+          <w:r>
+            <w:rPr>
+              <w:lang w:val="sv-SE"/>
+            </w:rPr>
+            <w:instrText xml:space="preserve"> CITATION Ody24 \l 1033 </w:instrText>
+          </w:r>
+          <w:r>
+            <w:rPr>
+              <w:lang w:val="sv-SE"/>
+            </w:rPr>
+            <w:fldChar w:fldCharType="separate"/>
+          </w:r>
+          <w:r>
+            <w:rPr>
+              <w:noProof/>
+              <w:lang w:val="sv-SE"/>
+            </w:rPr>
+            <w:t xml:space="preserve"> </w:t>
+          </w:r>
+          <w:r>
+            <w:rPr>
+              <w:noProof/>
+              <w:lang w:val="sv-SE"/>
+            </w:rPr>
+            <w:t>(Odyntsov, 2024)</w:t>
+          </w:r>
+          <w:r>
+            <w:rPr>
+              <w:lang w:val="sv-SE"/>
+            </w:rPr>
+            <w:fldChar w:fldCharType="end"/>
+          </w:r>
+        </w:sdtContent>
+      </w:sdt>
+      <w:r>
+        <w:rPr>
+          <w:lang w:val="sv-SE"/>
+        </w:rPr>
+        <w:t xml:space="preserve">. </w:t>
+      </w:r>
+    </w:p>
+    <w:p>
+      <w:pPr>
+        <w:rPr>
+          <w:lang w:val="sv-SE"/>
+        </w:rPr>
+      </w:pPr>
+      <w:r>
+        <w:rPr>
+          <w:lang w:val="sv-SE"/>
+        </w:rPr>
+        <w:t xml:space="preserve">Metoden </w:t>
+      </w:r>
+      <w:r>
+        <w:rPr>
+          <w:i/>
+          <w:iCs/>
+          <w:lang w:val="sv-SE"/>
+        </w:rPr>
+        <w:t>confirm</w:t>
+      </w:r>
+      <w:r>
+        <w:rPr>
+          <w:i/>
+          <w:iCs/>
+          <w:lang w:val="sv-SE"/>
+        </w:rPr>
+        <w:t>()</w:t>
+      </w:r>
+      <w:r>
+        <w:rPr>
+          <w:lang w:val="sv-SE"/>
+        </w:rPr>
+        <w:t xml:space="preserve"> </w:t>
+      </w:r>
+      <w:r>
+        <w:rPr>
+          <w:lang w:val="sv-SE"/>
+        </w:rPr>
+        <w:t>använd</w:t>
+      </w:r>
+      <w:r>
+        <w:rPr>
+          <w:lang w:val="sv-SE"/>
+        </w:rPr>
+        <w:t>es</w:t>
+      </w:r>
+      <w:r>
+        <w:rPr>
+          <w:lang w:val="sv-SE"/>
+        </w:rPr>
+        <w:t xml:space="preserve"> </w:t>
+      </w:r>
+      <w:r>
+        <w:rPr>
+          <w:lang w:val="sv-SE"/>
+        </w:rPr>
+        <w:t xml:space="preserve">som en säkerhetsåtgård där användaren gavs möjligheten att tänka en extra gång innan en anställds information togs bord från registret </w:t>
+      </w:r>
+      <w:r>
+        <w:rPr>
+          <w:i/>
+          <w:iCs/>
+          <w:lang w:val="sv-SE"/>
+        </w:rPr>
+        <w:t>personal</w:t>
+      </w:r>
+      <w:r>
+        <w:rPr>
+          <w:lang w:val="sv-SE"/>
+        </w:rPr>
+        <w:t xml:space="preserve">. </w:t>
+      </w:r>
+    </w:p>
+    <w:p>
+      <w:pPr>
+        <w:rPr>
+          <w:lang w:val="sv-SE"/>
+        </w:rPr>
+      </w:pPr>
+      <w:r>
+        <w:rPr>
+          <w:i/>
+          <w:iCs/>
+          <w:lang w:val="sv-SE"/>
+        </w:rPr>
+        <w:t>Window confirm()</w:t>
+      </w:r>
+      <w:r>
+        <w:rPr>
+          <w:lang w:val="sv-SE"/>
+        </w:rPr>
+        <w:t xml:space="preserve"> </w:t>
+      </w:r>
+      <w:r>
+        <w:rPr>
+          <w:lang w:val="sv-SE"/>
+        </w:rPr>
+        <w:t>skapar en dialogruta dä</w:t>
+      </w:r>
+      <w:r>
+        <w:rPr>
+          <w:lang w:val="sv-SE"/>
+        </w:rPr>
+        <w:t xml:space="preserve">r användaren kan klicka på OK för att returnera ett </w:t>
+      </w:r>
+      <w:r>
+        <w:rPr>
+          <w:i/>
+          <w:iCs/>
+          <w:lang w:val="sv-SE"/>
+        </w:rPr>
+        <w:t>true</w:t>
+      </w:r>
+      <w:r>
+        <w:rPr>
+          <w:lang w:val="sv-SE"/>
+        </w:rPr>
+        <w:t xml:space="preserve">, medan cancel </w:t>
+      </w:r>
+      <w:r>
+        <w:rPr>
+          <w:lang w:val="sv-SE"/>
+        </w:rPr>
+        <w:t xml:space="preserve">returnerar </w:t>
+      </w:r>
+      <w:r>
+        <w:rPr>
+          <w:i/>
+          <w:iCs/>
+          <w:lang w:val="sv-SE"/>
+        </w:rPr>
+        <w:t>false</w:t>
+      </w:r>
+      <w:sdt>
+        <w:sdtPr>
+          <w:rPr>
+            <w:i/>
+            <w:iCs/>
+            <w:lang w:val="sv-SE"/>
+          </w:rPr>
+          <w:id w:val="1028536211"/>
+          <w:citation/>
+        </w:sdtPr>
+        <w:sdtContent>
+          <w:r>
+            <w:rPr>
+              <w:i/>
+              <w:iCs/>
+              <w:lang w:val="sv-SE"/>
+            </w:rPr>
+            <w:fldChar w:fldCharType="begin"/>
+          </w:r>
+          <w:r>
+            <w:rPr>
+              <w:i/>
+              <w:iCs/>
+              <w:lang w:val="sv-SE"/>
+            </w:rPr>
+            <w:instrText xml:space="preserve">CITATION Winud \l 1033 </w:instrText>
+          </w:r>
+          <w:r>
+            <w:rPr>
+              <w:i/>
+              <w:iCs/>
+              <w:lang w:val="sv-SE"/>
+            </w:rPr>
+            <w:fldChar w:fldCharType="separate"/>
+          </w:r>
+          <w:r>
+            <w:rPr>
+              <w:i/>
+              <w:iCs/>
+              <w:noProof/>
+              <w:lang w:val="sv-SE"/>
+            </w:rPr>
+            <w:t xml:space="preserve"> </w:t>
+          </w:r>
+          <w:r>
+            <w:rPr>
+              <w:noProof/>
+              <w:lang w:val="sv-SE"/>
+            </w:rPr>
+            <w:t>(Window confirm() Method, u.d.)</w:t>
+          </w:r>
+          <w:r>
+            <w:rPr>
+              <w:i/>
+              <w:iCs/>
+              <w:lang w:val="sv-SE"/>
+            </w:rPr>
+            <w:fldChar w:fldCharType="end"/>
+          </w:r>
+        </w:sdtContent>
+      </w:sdt>
+      <w:r>
+        <w:rPr>
+          <w:lang w:val="sv-SE"/>
+        </w:rPr>
+        <w:t xml:space="preserve">. </w:t>
+      </w:r>
+    </w:p>
+    <w:p>
+      <w:pPr>
+        <w:rPr>
+          <w:lang w:val="sv-SE"/>
+        </w:rPr>
+      </w:pPr>
+      <w:r>
+        <w:rPr>
+          <w:highlight w:val="green"/>
+          <w:lang w:val="sv-SE"/>
+        </w:rPr>
+        <w:t>Om tid finnes, lägg till required i html-skjemat</w:t>
+      </w:r>
+      <w:r>
+        <w:rPr>
+          <w:lang w:val="sv-SE"/>
+        </w:rPr>
+        <w:br/>
+        <w:t>-Gö</w:t>
+      </w:r>
+      <w:r>
+        <w:rPr>
+          <w:lang w:val="sv-SE"/>
+        </w:rPr>
+        <w:t>r så att nya anställda sparas när man går tillbaka till register.js</w:t>
+      </w:r>
+      <w:r>
+        <w:rPr>
+          <w:lang w:val="sv-SE"/>
+        </w:rPr>
+        <w:br/>
+        <w:t>-Gör så att alla kurser skrivs ut på e</w:t>
+      </w:r>
+      <w:r>
+        <w:rPr>
+          <w:lang w:val="sv-SE"/>
+        </w:rPr>
+        <w:t>n</w:t>
+      </w:r>
+      <w:r>
+        <w:rPr>
+          <w:lang w:val="sv-SE"/>
+        </w:rPr>
+        <w:t xml:space="preserve"> eget listpunkt</w:t>
+      </w:r>
+      <w:r>
+        <w:rPr>
+          <w:lang w:val="sv-SE"/>
+        </w:rPr>
+        <w:br/>
+        <w:t>-</w:t>
+      </w:r>
       <w:r>
         <w:rPr>
           <w:highlight w:val="magenta"/>
           <w:lang w:val="sv-SE"/>
         </w:rPr>
-        <w:t xml:space="preserve">Jag kan använda </w:t>
-      </w:r>
-      <w:proofErr w:type="gramStart"/>
+        <w:t xml:space="preserve"> </w:t>
+      </w:r>
       <w:r>
         <w:rPr>
           <w:highlight w:val="magenta"/>
           <w:lang w:val="sv-SE"/>
         </w:rPr>
-        <w:t>sort(</w:t>
-      </w:r>
-      <w:proofErr w:type="gramEnd"/>
+        <w:t>I värsta fall kan man ha bara ett lösenord för att få adminrättigheter. Då får jag skriva det lösenordet här så att läraren vet, även om han kan hitta det i koden</w:t>
+      </w:r>
       <w:r>
         <w:rPr>
           <w:highlight w:val="magenta"/>
           <w:lang w:val="sv-SE"/>
         </w:rPr>
-        <w:t xml:space="preserve">) om jag vill sortera artiklarna i alfabetisk </w:t>
-      </w:r>
-      <w:proofErr w:type="gramStart"/>
+        <w:t>.</w:t>
+      </w:r>
+      <w:r>
+        <w:rPr>
+          <w:lang w:val="sv-SE"/>
+        </w:rPr>
+        <w:t xml:space="preserve"> </w:t>
+      </w:r>
+      <w:r>
+        <w:rPr>
+          <w:lang w:val="sv-SE"/>
+        </w:rPr>
+        <w:br/>
+      </w:r>
       <w:r>
         <w:rPr>
           <w:highlight w:val="magenta"/>
           <w:lang w:val="sv-SE"/>
         </w:rPr>
-        <w:t>ordning</w:t>
+        <w:t>-</w:t>
       </w:r>
       <w:r>
         <w:rPr>
           <w:highlight w:val="magenta"/>
           <w:lang w:val="sv-SE"/>
         </w:rPr>
-        <w:t>(</w:t>
-      </w:r>
-      <w:proofErr w:type="gramEnd"/>
+        <w:t xml:space="preserve">Jag kan använda sort() om jag vill sortera </w:t>
+      </w:r>
       <w:r>
         <w:rPr>
           <w:highlight w:val="magenta"/>
           <w:lang w:val="sv-SE"/>
         </w:rPr>
-        <w:t>)</w:t>
-      </w:r>
-    </w:p>
-    <w:p>
-      <w:pPr>
-        <w:rPr>
-          <w:lang w:val="sv-SE"/>
-        </w:rPr>
-      </w:pPr>
+        <w:t>personalkorten</w:t>
+      </w:r>
       <w:r>
         <w:rPr>
           <w:highlight w:val="magenta"/>
           <w:lang w:val="sv-SE"/>
         </w:rPr>
-        <w:lastRenderedPageBreak/>
+        <w:t xml:space="preserve"> i alfabetisk ordning()</w:t>
+      </w:r>
+      <w:r>
+        <w:rPr>
+          <w:lang w:val="sv-SE"/>
+        </w:rPr>
+        <w:br/>
+        <w:t>-</w:t>
+      </w:r>
+      <w:r>
+        <w:rPr>
+          <w:highlight w:val="magenta"/>
+          <w:lang w:val="sv-SE"/>
+        </w:rPr>
+        <w:t xml:space="preserve"> </w:t>
+      </w:r>
+      <w:r>
+        <w:rPr>
+          <w:highlight w:val="magenta"/>
+          <w:lang w:val="sv-SE"/>
+        </w:rPr>
         <w:t xml:space="preserve">En funktion som ger en viss utskrift utan </w:t>
       </w:r>
       <w:r>
@@ -457,623 +1279,7 @@
           <w:highlight w:val="magenta"/>
           <w:lang w:val="sv-SE"/>
         </w:rPr>
-        <w:t xml:space="preserve">beroende på deras </w:t>
-      </w:r>
-      <w:proofErr w:type="spellStart"/>
-      <w:r>
-        <w:rPr>
-          <w:highlight w:val="magenta"/>
-          <w:lang w:val="sv-SE"/>
-        </w:rPr>
-        <w:t>stilling</w:t>
-      </w:r>
-      <w:proofErr w:type="spellEnd"/>
-      <w:r>
-        <w:rPr>
-          <w:highlight w:val="magenta"/>
-          <w:lang w:val="sv-SE"/>
-        </w:rPr>
-        <w:t>, alltså index i</w:t>
-      </w:r>
-      <w:r>
-        <w:rPr>
-          <w:highlight w:val="magenta"/>
-          <w:lang w:val="sv-SE"/>
-        </w:rPr>
-        <w:t xml:space="preserve"> befattningslista</w:t>
-      </w:r>
-    </w:p>
-    <w:p>
-      <w:pPr>
-        <w:pStyle w:val="Heading2"/>
-        <w:rPr>
-          <w:lang w:val="sv-SE"/>
-        </w:rPr>
-      </w:pPr>
-      <w:proofErr w:type="spellStart"/>
-      <w:r>
-        <w:rPr>
-          <w:lang w:val="sv-SE"/>
-        </w:rPr>
-        <w:t>Oppgave</w:t>
-      </w:r>
-      <w:proofErr w:type="spellEnd"/>
-      <w:r>
-        <w:rPr>
-          <w:lang w:val="sv-SE"/>
-        </w:rPr>
-        <w:t xml:space="preserve"> 3</w:t>
-      </w:r>
-    </w:p>
-    <w:p>
-      <w:pPr>
-        <w:rPr>
-          <w:lang w:val="en-SE"/>
-        </w:rPr>
-      </w:pPr>
-      <w:r>
-        <w:rPr>
-          <w:lang w:val="sv-SE"/>
-        </w:rPr>
-        <w:t xml:space="preserve">Ett felmeddelande dök upp </w:t>
-      </w:r>
-      <w:r>
-        <w:rPr>
-          <w:lang w:val="sv-SE"/>
-        </w:rPr>
-        <w:t xml:space="preserve">när sidorna skulle köras. Felet var att </w:t>
-      </w:r>
-      <w:r>
-        <w:rPr>
-          <w:lang w:val="sv-SE"/>
-        </w:rPr>
-        <w:t>flera</w:t>
-      </w:r>
-      <w:r>
-        <w:rPr>
-          <w:lang w:val="sv-SE"/>
-        </w:rPr>
-        <w:t xml:space="preserve"> funktioner, bland annat funktionerna lyssnar efter knapptryck, kallades även i admin.html, där knapparna inte fanns. </w:t>
-      </w:r>
-      <w:r>
-        <w:rPr>
-          <w:lang w:val="sv-SE"/>
-        </w:rPr>
-        <w:t xml:space="preserve">GPT </w:t>
-      </w:r>
-      <w:proofErr w:type="spellStart"/>
-      <w:r>
-        <w:rPr>
-          <w:lang w:val="sv-SE"/>
-        </w:rPr>
-        <w:t>UiO</w:t>
-      </w:r>
-      <w:proofErr w:type="spellEnd"/>
-      <w:r>
-        <w:rPr>
-          <w:lang w:val="sv-SE"/>
-        </w:rPr>
-        <w:t xml:space="preserve"> användes för att </w:t>
-      </w:r>
-      <w:r>
-        <w:rPr>
-          <w:lang w:val="sv-SE"/>
-        </w:rPr>
-        <w:t>hitta en lösning</w:t>
-      </w:r>
-      <w:r>
-        <w:rPr>
-          <w:lang w:val="sv-SE"/>
-        </w:rPr>
-        <w:t xml:space="preserve">. Lösningen </w:t>
-      </w:r>
-      <w:r>
-        <w:rPr>
-          <w:lang w:val="sv-SE"/>
-        </w:rPr>
-        <w:t xml:space="preserve">var att </w:t>
-      </w:r>
-      <w:proofErr w:type="spellStart"/>
-      <w:r>
-        <w:rPr>
-          <w:lang w:val="sv-SE"/>
-        </w:rPr>
-        <w:t>if</w:t>
-      </w:r>
-      <w:proofErr w:type="spellEnd"/>
-      <w:r>
-        <w:rPr>
-          <w:lang w:val="sv-SE"/>
-        </w:rPr>
-        <w:t xml:space="preserve">-testa att elementet finns på sidan innan funktionen körs. </w:t>
-      </w:r>
-      <w:r>
-        <w:rPr>
-          <w:lang w:val="sv-SE"/>
-        </w:rPr>
-        <w:t xml:space="preserve">Det visade sig att </w:t>
-      </w:r>
-      <w:r>
-        <w:rPr>
-          <w:lang w:val="sv-SE"/>
-        </w:rPr>
-        <w:t>samma problem fanns i funktionerna</w:t>
-      </w:r>
-      <w:r>
-        <w:rPr>
-          <w:lang w:val="sv-SE"/>
-        </w:rPr>
-        <w:t xml:space="preserve"> </w:t>
-      </w:r>
-      <w:proofErr w:type="spellStart"/>
-      <w:proofErr w:type="gramStart"/>
-      <w:r>
-        <w:rPr>
-          <w:i/>
-          <w:iCs/>
-          <w:lang w:val="en-SE"/>
-        </w:rPr>
-        <w:t>lagg</w:t>
-      </w:r>
-      <w:r>
-        <w:rPr>
-          <w:i/>
-          <w:iCs/>
-          <w:lang w:val="en-SE"/>
-        </w:rPr>
-        <w:t>T</w:t>
-      </w:r>
-      <w:r>
-        <w:rPr>
-          <w:i/>
-          <w:iCs/>
-          <w:lang w:val="en-SE"/>
-        </w:rPr>
-        <w:t>ill</w:t>
-      </w:r>
-      <w:r>
-        <w:rPr>
-          <w:i/>
-          <w:iCs/>
-          <w:lang w:val="en-SE"/>
-        </w:rPr>
-        <w:t>A</w:t>
-      </w:r>
-      <w:r>
-        <w:rPr>
-          <w:i/>
-          <w:iCs/>
-          <w:lang w:val="en-SE"/>
-        </w:rPr>
-        <w:t>ns</w:t>
-      </w:r>
-      <w:r>
-        <w:rPr>
-          <w:i/>
-          <w:iCs/>
-          <w:lang w:val="en-SE"/>
-        </w:rPr>
-        <w:t>talld</w:t>
-      </w:r>
-      <w:r>
-        <w:rPr>
-          <w:i/>
-          <w:iCs/>
-          <w:lang w:val="en-SE"/>
-        </w:rPr>
-        <w:t>Lyssnare</w:t>
-      </w:r>
-      <w:proofErr w:type="spellEnd"/>
-      <w:r>
-        <w:rPr>
-          <w:i/>
-          <w:iCs/>
-          <w:lang w:val="en-SE"/>
-        </w:rPr>
-        <w:t>(</w:t>
-      </w:r>
-      <w:proofErr w:type="gramEnd"/>
-      <w:r>
-        <w:rPr>
-          <w:i/>
-          <w:iCs/>
-          <w:lang w:val="en-SE"/>
-        </w:rPr>
-        <w:t>)</w:t>
-      </w:r>
-      <w:r>
-        <w:rPr>
-          <w:lang w:val="en-SE"/>
-        </w:rPr>
-        <w:t>,</w:t>
-      </w:r>
-      <w:r>
-        <w:rPr>
-          <w:lang w:val="sv-SE"/>
-        </w:rPr>
-        <w:t xml:space="preserve"> </w:t>
-      </w:r>
-      <w:proofErr w:type="spellStart"/>
-      <w:proofErr w:type="gramStart"/>
-      <w:r>
-        <w:rPr>
-          <w:i/>
-          <w:iCs/>
-          <w:lang w:val="sv-SE"/>
-        </w:rPr>
-        <w:t>kursRegisterUtskrift</w:t>
-      </w:r>
-      <w:proofErr w:type="spellEnd"/>
-      <w:r>
-        <w:rPr>
-          <w:i/>
-          <w:iCs/>
-          <w:lang w:val="sv-SE"/>
-        </w:rPr>
-        <w:t>(</w:t>
-      </w:r>
-      <w:proofErr w:type="gramEnd"/>
-      <w:r>
-        <w:rPr>
-          <w:i/>
-          <w:iCs/>
-          <w:lang w:val="sv-SE"/>
-        </w:rPr>
-        <w:t>)</w:t>
-      </w:r>
-      <w:r>
-        <w:rPr>
-          <w:lang w:val="sv-SE"/>
-        </w:rPr>
-        <w:t xml:space="preserve"> och </w:t>
-      </w:r>
-      <w:proofErr w:type="spellStart"/>
-      <w:proofErr w:type="gramStart"/>
-      <w:r>
-        <w:rPr>
-          <w:i/>
-          <w:iCs/>
-          <w:lang w:val="sv-SE"/>
-        </w:rPr>
-        <w:t>skapaBefattningsmeny</w:t>
-      </w:r>
-      <w:proofErr w:type="spellEnd"/>
-      <w:r>
-        <w:rPr>
-          <w:i/>
-          <w:iCs/>
-          <w:lang w:val="sv-SE"/>
-        </w:rPr>
-        <w:t>(</w:t>
-      </w:r>
-      <w:proofErr w:type="gramEnd"/>
-      <w:r>
-        <w:rPr>
-          <w:i/>
-          <w:iCs/>
-          <w:lang w:val="sv-SE"/>
-        </w:rPr>
-        <w:t>)</w:t>
-      </w:r>
-      <w:r>
-        <w:rPr>
-          <w:lang w:val="sv-SE"/>
-        </w:rPr>
-        <w:t xml:space="preserve">. </w:t>
-      </w:r>
-      <w:r>
-        <w:rPr>
-          <w:lang w:val="sv-SE"/>
-        </w:rPr>
-        <w:t>I de två sistnämnda</w:t>
-      </w:r>
-      <w:r>
-        <w:rPr>
-          <w:lang w:val="sv-SE"/>
-        </w:rPr>
-        <w:t xml:space="preserve"> använde jag </w:t>
-      </w:r>
-      <w:proofErr w:type="spellStart"/>
-      <w:r>
-        <w:rPr>
-          <w:lang w:val="sv-SE"/>
-        </w:rPr>
-        <w:t>if</w:t>
-      </w:r>
-      <w:proofErr w:type="spellEnd"/>
-      <w:r>
-        <w:rPr>
-          <w:lang w:val="sv-SE"/>
-        </w:rPr>
-        <w:t xml:space="preserve">-tester både i funktionen och runt </w:t>
-      </w:r>
-      <w:r>
-        <w:rPr>
-          <w:lang w:val="sv-SE"/>
-        </w:rPr>
-        <w:t>kallning</w:t>
-      </w:r>
-      <w:r>
-        <w:rPr>
-          <w:lang w:val="sv-SE"/>
-        </w:rPr>
-        <w:t xml:space="preserve">en för att först undersöka om relevant id fans i filen. </w:t>
-      </w:r>
-      <w:r>
-        <w:rPr>
-          <w:lang w:val="sv-SE"/>
-        </w:rPr>
-        <w:t xml:space="preserve"> </w:t>
-      </w:r>
-    </w:p>
-    <w:p>
-      <w:pPr>
-        <w:rPr>
-          <w:lang w:val="sv-SE"/>
-        </w:rPr>
-      </w:pPr>
-    </w:p>
-    <w:p>
-      <w:pPr>
-        <w:rPr>
-          <w:lang w:val="sv-SE"/>
-        </w:rPr>
-      </w:pPr>
-    </w:p>
-    <w:p>
-      <w:pPr>
-        <w:rPr>
-          <w:highlight w:val="magenta"/>
-          <w:lang w:val="sv-SE"/>
-        </w:rPr>
-      </w:pPr>
-      <w:r>
-        <w:rPr>
-          <w:highlight w:val="magenta"/>
-          <w:lang w:val="sv-SE"/>
-        </w:rPr>
-        <w:t xml:space="preserve">Jag MÅSTE skriva hur jag hittade </w:t>
-      </w:r>
-      <w:proofErr w:type="spellStart"/>
-      <w:r>
-        <w:rPr>
-          <w:highlight w:val="magenta"/>
-          <w:lang w:val="sv-SE"/>
-        </w:rPr>
-        <w:t>defer</w:t>
-      </w:r>
-      <w:proofErr w:type="spellEnd"/>
-      <w:r>
-        <w:rPr>
-          <w:highlight w:val="magenta"/>
-          <w:lang w:val="sv-SE"/>
-        </w:rPr>
-        <w:t xml:space="preserve"> till </w:t>
-      </w:r>
-      <w:proofErr w:type="spellStart"/>
-      <w:r>
-        <w:rPr>
-          <w:highlight w:val="magenta"/>
-          <w:lang w:val="sv-SE"/>
-        </w:rPr>
-        <w:t>src</w:t>
-      </w:r>
-      <w:proofErr w:type="spellEnd"/>
-      <w:r>
-        <w:rPr>
-          <w:highlight w:val="magenta"/>
-          <w:lang w:val="sv-SE"/>
-        </w:rPr>
-        <w:t xml:space="preserve"> för att </w:t>
-      </w:r>
-      <w:proofErr w:type="spellStart"/>
-      <w:r>
-        <w:rPr>
-          <w:highlight w:val="magenta"/>
-          <w:lang w:val="sv-SE"/>
-        </w:rPr>
-        <w:t>js</w:t>
-      </w:r>
-      <w:proofErr w:type="spellEnd"/>
-      <w:r>
-        <w:rPr>
-          <w:highlight w:val="magenta"/>
-          <w:lang w:val="sv-SE"/>
-        </w:rPr>
-        <w:t>-koden ska köras efter att all HTML ”lästs genom”</w:t>
-      </w:r>
-      <w:r>
-        <w:rPr>
-          <w:highlight w:val="magenta"/>
-          <w:lang w:val="sv-SE"/>
-        </w:rPr>
-        <w:t>.</w:t>
-      </w:r>
-    </w:p>
-    <w:p>
-      <w:pPr>
-        <w:rPr>
-          <w:lang w:val="sv-SE"/>
-        </w:rPr>
-      </w:pPr>
-      <w:r>
-        <w:rPr>
-          <w:highlight w:val="magenta"/>
-          <w:lang w:val="sv-SE"/>
-        </w:rPr>
-        <w:t xml:space="preserve">I värsta fall kan man ha bara ett lösenord för att få </w:t>
-      </w:r>
-      <w:proofErr w:type="spellStart"/>
-      <w:r>
-        <w:rPr>
-          <w:highlight w:val="magenta"/>
-          <w:lang w:val="sv-SE"/>
-        </w:rPr>
-        <w:t>adminrättigheter</w:t>
-      </w:r>
-      <w:proofErr w:type="spellEnd"/>
-      <w:r>
-        <w:rPr>
-          <w:highlight w:val="magenta"/>
-          <w:lang w:val="sv-SE"/>
-        </w:rPr>
-        <w:t xml:space="preserve">. Då får jag skriva det lösenordet här så att </w:t>
-      </w:r>
-      <w:r>
-        <w:rPr>
-          <w:highlight w:val="magenta"/>
-          <w:lang w:val="sv-SE"/>
-        </w:rPr>
-        <w:t>läraren</w:t>
-      </w:r>
-      <w:r>
-        <w:rPr>
-          <w:highlight w:val="magenta"/>
-          <w:lang w:val="sv-SE"/>
-        </w:rPr>
-        <w:t xml:space="preserve"> vet</w:t>
-      </w:r>
-      <w:r>
-        <w:rPr>
-          <w:highlight w:val="magenta"/>
-          <w:lang w:val="sv-SE"/>
-        </w:rPr>
-        <w:t>, även om han kan hitta det i koden</w:t>
-      </w:r>
-      <w:r>
-        <w:rPr>
-          <w:highlight w:val="magenta"/>
-          <w:lang w:val="sv-SE"/>
-        </w:rPr>
-        <w:t>.</w:t>
-      </w:r>
-      <w:r>
-        <w:rPr>
-          <w:lang w:val="sv-SE"/>
-        </w:rPr>
-        <w:t xml:space="preserve"> </w:t>
-      </w:r>
-    </w:p>
-    <w:p>
-      <w:pPr>
-        <w:rPr>
-          <w:lang w:val="sv-SE"/>
-        </w:rPr>
-      </w:pPr>
-      <w:r>
-        <w:rPr>
-          <w:highlight w:val="green"/>
-          <w:lang w:val="sv-SE"/>
-        </w:rPr>
-        <w:t xml:space="preserve">Om tid finnes, lägg till </w:t>
-      </w:r>
-      <w:proofErr w:type="spellStart"/>
-      <w:r>
-        <w:rPr>
-          <w:highlight w:val="green"/>
-          <w:lang w:val="sv-SE"/>
-        </w:rPr>
-        <w:t>required</w:t>
-      </w:r>
-      <w:proofErr w:type="spellEnd"/>
-      <w:r>
-        <w:rPr>
-          <w:highlight w:val="green"/>
-          <w:lang w:val="sv-SE"/>
-        </w:rPr>
-        <w:t xml:space="preserve"> i html-</w:t>
-      </w:r>
-      <w:proofErr w:type="spellStart"/>
-      <w:r>
-        <w:rPr>
-          <w:highlight w:val="green"/>
-          <w:lang w:val="sv-SE"/>
-        </w:rPr>
-        <w:t>skjemat</w:t>
-      </w:r>
-      <w:proofErr w:type="spellEnd"/>
-      <w:r>
-        <w:rPr>
-          <w:lang w:val="sv-SE"/>
-        </w:rPr>
-        <w:br/>
-        <w:t>-Gö</w:t>
-      </w:r>
-      <w:r>
-        <w:rPr>
-          <w:lang w:val="sv-SE"/>
-        </w:rPr>
-        <w:t>r så att nya anställda sparas när man går tillbaka till register.js</w:t>
-      </w:r>
-    </w:p>
-    <w:p>
-      <w:pPr>
-        <w:rPr>
-          <w:lang w:val="nb-NO"/>
-        </w:rPr>
-      </w:pPr>
-      <w:r>
-        <w:rPr>
-          <w:highlight w:val="magenta"/>
-          <w:lang w:val="nb-NO"/>
-        </w:rPr>
-        <w:t xml:space="preserve">Med mailto: </w:t>
-      </w:r>
-      <w:r>
-        <w:rPr>
-          <w:highlight w:val="magenta"/>
-          <w:lang w:val="nb-NO"/>
-        </w:rPr>
-        <w:fldChar w:fldCharType="begin"/>
-      </w:r>
-      <w:r>
-        <w:rPr>
-          <w:highlight w:val="magenta"/>
-          <w:lang w:val="nb-NO"/>
-        </w:rPr>
-        <w:instrText>HYPERLINK "</w:instrText>
-      </w:r>
-      <w:r>
-        <w:rPr>
-          <w:highlight w:val="magenta"/>
-          <w:lang w:val="nb-NO"/>
-        </w:rPr>
-        <w:instrText>https://mailtrap.io/blog/mailto-links-explained/</w:instrText>
-      </w:r>
-      <w:r>
-        <w:rPr>
-          <w:highlight w:val="magenta"/>
-          <w:lang w:val="nb-NO"/>
-        </w:rPr>
-        <w:instrText>"</w:instrText>
-      </w:r>
-      <w:r>
-        <w:rPr>
-          <w:highlight w:val="magenta"/>
-          <w:lang w:val="nb-NO"/>
-        </w:rPr>
-        <w:fldChar w:fldCharType="separate"/>
-      </w:r>
-      <w:r>
-        <w:rPr>
-          <w:rStyle w:val="Hyperlink"/>
-          <w:highlight w:val="magenta"/>
-          <w:lang w:val="nb-NO"/>
-        </w:rPr>
-        <w:t>https://mailtrap.io/blog/mailto-links-explained/</w:t>
-      </w:r>
-      <w:r>
-        <w:rPr>
-          <w:highlight w:val="magenta"/>
-          <w:lang w:val="nb-NO"/>
-        </w:rPr>
-        <w:fldChar w:fldCharType="end"/>
-      </w:r>
-      <w:r>
-        <w:rPr>
-          <w:lang w:val="nb-NO"/>
-        </w:rPr>
-        <w:t xml:space="preserve"> </w:t>
+        <w:t>beroende på deras stilling, alltså index i befattningslista</w:t>
       </w:r>
     </w:p>
     <w:p>
@@ -1090,6 +1296,137 @@
         <w:t>Validera HTML</w:t>
       </w:r>
     </w:p>
+    <w:sdt>
+      <w:sdtPr>
+        <w:id w:val="1125112740"/>
+        <w:docPartObj>
+          <w:docPartGallery w:val="Bibliographies"/>
+          <w:docPartUnique/>
+        </w:docPartObj>
+      </w:sdtPr>
+      <w:sdtEndPr>
+        <w:rPr>
+          <w:rFonts w:asciiTheme="minorHAnsi" w:eastAsiaTheme="minorHAnsi" w:hAnsiTheme="minorHAnsi" w:cstheme="minorBidi"/>
+          <w:color w:val="auto"/>
+          <w:sz w:val="24"/>
+          <w:szCs w:val="24"/>
+        </w:rPr>
+      </w:sdtEndPr>
+      <w:sdtContent>
+        <w:p>
+          <w:pPr>
+            <w:pStyle w:val="Heading1"/>
+          </w:pPr>
+          <w:r>
+            <w:t>Referanseliste</w:t>
+          </w:r>
+        </w:p>
+        <w:sdt>
+          <w:sdtPr>
+            <w:id w:val="-573587230"/>
+            <w:bibliography/>
+          </w:sdtPr>
+          <w:sdtContent>
+            <w:p>
+              <w:pPr>
+                <w:pStyle w:val="Bibliography"/>
+                <w:ind w:left="720" w:hanging="720"/>
+                <w:rPr>
+                  <w:noProof/>
+                  <w:kern w:val="0"/>
+                  <w14:ligatures w14:val="none"/>
+                </w:rPr>
+              </w:pPr>
+              <w:r>
+                <w:fldChar w:fldCharType="begin"/>
+              </w:r>
+              <w:r>
+                <w:instrText xml:space="preserve"> BIBLIOGRAPHY </w:instrText>
+              </w:r>
+              <w:r>
+                <w:fldChar w:fldCharType="separate"/>
+              </w:r>
+              <w:r>
+                <w:rPr>
+                  <w:i/>
+                  <w:iCs/>
+                  <w:noProof/>
+                </w:rPr>
+                <w:t>HTML script defer Attribute</w:t>
+              </w:r>
+              <w:r>
+                <w:rPr>
+                  <w:noProof/>
+                </w:rPr>
+                <w:t>. (u.d.). Retrieved from W3schools: https://www.w3schools.com/tags/att_script_defer.asp</w:t>
+              </w:r>
+            </w:p>
+            <w:p>
+              <w:pPr>
+                <w:pStyle w:val="Bibliography"/>
+                <w:ind w:left="720" w:hanging="720"/>
+                <w:rPr>
+                  <w:noProof/>
+                </w:rPr>
+              </w:pPr>
+              <w:r>
+                <w:rPr>
+                  <w:noProof/>
+                </w:rPr>
+                <w:t xml:space="preserve">Odyntsov, Y. (2024, juni 13). </w:t>
+              </w:r>
+              <w:r>
+                <w:rPr>
+                  <w:i/>
+                  <w:iCs/>
+                  <w:noProof/>
+                </w:rPr>
+                <w:t>Complete Tutorial on Mailto Links: What They Are &amp; How to Use Them</w:t>
+              </w:r>
+              <w:r>
+                <w:rPr>
+                  <w:noProof/>
+                </w:rPr>
+                <w:t>. Retrieved from Mailtrap blog: https://mailtrap.io/blog/mailto-links-explained/</w:t>
+              </w:r>
+            </w:p>
+            <w:p>
+              <w:pPr>
+                <w:pStyle w:val="Bibliography"/>
+                <w:ind w:left="720" w:hanging="720"/>
+                <w:rPr>
+                  <w:noProof/>
+                </w:rPr>
+              </w:pPr>
+              <w:r>
+                <w:rPr>
+                  <w:i/>
+                  <w:iCs/>
+                  <w:noProof/>
+                </w:rPr>
+                <w:t>Window confirm() Method</w:t>
+              </w:r>
+              <w:r>
+                <w:rPr>
+                  <w:noProof/>
+                </w:rPr>
+                <w:t>. (u.d.). Retrieved from W3schools: https://www.w3schools.com/jsref/met_win_confirm.asp</w:t>
+              </w:r>
+            </w:p>
+            <w:p>
+              <w:r>
+                <w:rPr>
+                  <w:b/>
+                  <w:bCs/>
+                  <w:noProof/>
+                </w:rPr>
+                <w:fldChar w:fldCharType="end"/>
+              </w:r>
+            </w:p>
+          </w:sdtContent>
+        </w:sdt>
+      </w:sdtContent>
+    </w:sdt>
     <w:p>
       <w:pPr>
         <w:pStyle w:val="Heading1"/>
@@ -1097,12 +1434,6 @@
           <w:lang w:val="nb-NO"/>
         </w:rPr>
       </w:pPr>
-      <w:r>
-        <w:rPr>
-          <w:lang w:val="nb-NO"/>
-        </w:rPr>
-        <w:t>Referanseliste</w:t>
-      </w:r>
     </w:p>
     <w:p>
       <w:pPr>
@@ -1143,139 +1474,21 @@
     <w:p>
       <w:pPr>
         <w:rPr>
-          <w:lang w:val="sv-SE"/>
-        </w:rPr>
-      </w:pPr>
-    </w:p>
-    <w:p>
-      <w:pPr>
-        <w:rPr>
           <w:lang w:val="nb-NO"/>
         </w:rPr>
       </w:pPr>
-      <w:r>
-        <w:rPr>
-          <w:highlight w:val="magenta"/>
-          <w:lang w:val="nb-NO"/>
-        </w:rPr>
-        <w:t xml:space="preserve">Med mailto: </w:t>
-      </w:r>
-      <w:r>
-        <w:rPr>
-          <w:highlight w:val="magenta"/>
-          <w:lang w:val="nb-NO"/>
-        </w:rPr>
-        <w:fldChar w:fldCharType="begin"/>
-      </w:r>
-      <w:r>
-        <w:rPr>
-          <w:highlight w:val="magenta"/>
-          <w:lang w:val="nb-NO"/>
-        </w:rPr>
-        <w:instrText>HYPERLINK "</w:instrText>
-      </w:r>
-      <w:r>
-        <w:rPr>
-          <w:highlight w:val="magenta"/>
-          <w:lang w:val="nb-NO"/>
-        </w:rPr>
-        <w:instrText>https://mailtrap.io/blog/mailto-links-explained/</w:instrText>
-      </w:r>
-      <w:r>
-        <w:rPr>
-          <w:highlight w:val="magenta"/>
-          <w:lang w:val="nb-NO"/>
-        </w:rPr>
-        <w:instrText>"</w:instrText>
-      </w:r>
-      <w:r>
-        <w:rPr>
-          <w:highlight w:val="magenta"/>
-          <w:lang w:val="nb-NO"/>
-        </w:rPr>
-        <w:fldChar w:fldCharType="separate"/>
-      </w:r>
-      <w:r>
-        <w:rPr>
-          <w:rStyle w:val="Hyperlink"/>
-          <w:highlight w:val="magenta"/>
-          <w:lang w:val="nb-NO"/>
-        </w:rPr>
-        <w:t>https://mailtrap.io/blog/mailto-links-explained/</w:t>
-      </w:r>
-      <w:r>
-        <w:rPr>
-          <w:highlight w:val="magenta"/>
-          <w:lang w:val="nb-NO"/>
-        </w:rPr>
-        <w:fldChar w:fldCharType="end"/>
-      </w:r>
-      <w:r>
-        <w:rPr>
-          <w:lang w:val="nb-NO"/>
-        </w:rPr>
-        <w:t xml:space="preserve"> </w:t>
-      </w:r>
-    </w:p>
-    <w:p>
-      <w:pPr>
-        <w:rPr>
-          <w:lang w:val="nb-NO"/>
-        </w:rPr>
-      </w:pPr>
-      <w:r>
-        <w:rPr>
-          <w:highlight w:val="magenta"/>
-          <w:lang w:val="nb-NO"/>
-        </w:rPr>
-        <w:t>Källa på confirm</w:t>
-      </w:r>
-    </w:p>
-    <w:p>
-      <w:pPr>
-        <w:rPr>
-          <w:lang w:val="sv-SE"/>
-        </w:rPr>
-      </w:pPr>
-      <w:r>
-        <w:rPr>
-          <w:lang w:val="sv-SE"/>
-        </w:rPr>
-        <w:t xml:space="preserve">Prompts och svar i GPT </w:t>
-      </w:r>
-      <w:proofErr w:type="spellStart"/>
-      <w:r>
-        <w:rPr>
-          <w:lang w:val="sv-SE"/>
-        </w:rPr>
-        <w:t>UiO</w:t>
-      </w:r>
-      <w:proofErr w:type="spellEnd"/>
-      <w:r>
-        <w:rPr>
-          <w:lang w:val="sv-SE"/>
-        </w:rPr>
-        <w:t xml:space="preserve"> som användes för </w:t>
-      </w:r>
-      <w:r>
-        <w:rPr>
-          <w:lang w:val="sv-SE"/>
-        </w:rPr>
-        <w:t xml:space="preserve">att skapa objekt med information om anställda i </w:t>
-      </w:r>
-      <w:proofErr w:type="spellStart"/>
-      <w:r>
-        <w:rPr>
-          <w:lang w:val="sv-SE"/>
-        </w:rPr>
-        <w:t>arrayen</w:t>
-      </w:r>
-      <w:proofErr w:type="spellEnd"/>
-      <w:r>
-        <w:rPr>
-          <w:lang w:val="sv-SE"/>
-        </w:rPr>
-        <w:t xml:space="preserve"> </w:t>
+    </w:p>
+    <w:p>
+      <w:pPr>
+        <w:rPr>
+          <w:lang w:val="sv-SE"/>
+        </w:rPr>
+      </w:pPr>
+      <w:r>
+        <w:rPr>
+          <w:lang w:val="sv-SE"/>
+        </w:rPr>
+        <w:t xml:space="preserve">Prompts och svar i GPT UiO som användes för att skapa objekt med information om anställda i arrayen </w:t>
       </w:r>
       <w:r>
         <w:rPr>
@@ -1320,7 +1533,7 @@
                     <pic:cNvPicPr/>
                   </pic:nvPicPr>
                   <pic:blipFill>
-                    <a:blip r:embed="rId4">
+                    <a:blip r:embed="rId5">
                       <a:extLst>
                         <a:ext uri="{28A0092B-C50C-407E-A947-70E740481C1C}">
                           <a14:useLocalDpi xmlns:a14="http://schemas.microsoft.com/office/drawing/2010/main" val="0"/>
@@ -1375,7 +1588,7 @@
                     <pic:cNvPicPr/>
                   </pic:nvPicPr>
                   <pic:blipFill>
-                    <a:blip r:embed="rId4">
+                    <a:blip r:embed="rId5">
                       <a:extLst>
                         <a:ext uri="{28A0092B-C50C-407E-A947-70E740481C1C}">
                           <a14:useLocalDpi xmlns:a14="http://schemas.microsoft.com/office/drawing/2010/main" val="0"/>
@@ -1430,7 +1643,7 @@
                     <pic:cNvPicPr/>
                   </pic:nvPicPr>
                   <pic:blipFill>
-                    <a:blip r:embed="rId5">
+                    <a:blip r:embed="rId6">
                       <a:extLst>
                         <a:ext uri="{28A0092B-C50C-407E-A947-70E740481C1C}">
                           <a14:useLocalDpi xmlns:a14="http://schemas.microsoft.com/office/drawing/2010/main" val="0"/>
@@ -1485,7 +1698,7 @@
                     <pic:cNvPicPr/>
                   </pic:nvPicPr>
                   <pic:blipFill>
-                    <a:blip r:embed="rId6">
+                    <a:blip r:embed="rId7">
                       <a:extLst>
                         <a:ext uri="{28A0092B-C50C-407E-A947-70E740481C1C}">
                           <a14:useLocalDpi xmlns:a14="http://schemas.microsoft.com/office/drawing/2010/main" val="0"/>
@@ -1548,7 +1761,7 @@
                     <pic:cNvPicPr/>
                   </pic:nvPicPr>
                   <pic:blipFill>
-                    <a:blip r:embed="rId7">
+                    <a:blip r:embed="rId8">
                       <a:extLst>
                         <a:ext uri="{28A0092B-C50C-407E-A947-70E740481C1C}">
                           <a14:useLocalDpi xmlns:a14="http://schemas.microsoft.com/office/drawing/2010/main" val="0"/>
@@ -1603,7 +1816,7 @@
                     <pic:cNvPicPr/>
                   </pic:nvPicPr>
                   <pic:blipFill>
-                    <a:blip r:embed="rId8">
+                    <a:blip r:embed="rId9">
                       <a:extLst>
                         <a:ext uri="{28A0092B-C50C-407E-A947-70E740481C1C}">
                           <a14:useLocalDpi xmlns:a14="http://schemas.microsoft.com/office/drawing/2010/main" val="0"/>
@@ -1658,7 +1871,7 @@
                     <pic:cNvPicPr/>
                   </pic:nvPicPr>
                   <pic:blipFill>
-                    <a:blip r:embed="rId9">
+                    <a:blip r:embed="rId10">
                       <a:extLst>
                         <a:ext uri="{28A0092B-C50C-407E-A947-70E740481C1C}">
                           <a14:useLocalDpi xmlns:a14="http://schemas.microsoft.com/office/drawing/2010/main" val="0"/>
@@ -1713,7 +1926,7 @@
                     <pic:cNvPicPr/>
                   </pic:nvPicPr>
                   <pic:blipFill>
-                    <a:blip r:embed="rId10">
+                    <a:blip r:embed="rId11">
                       <a:extLst>
                         <a:ext uri="{28A0092B-C50C-407E-A947-70E740481C1C}">
                           <a14:useLocalDpi xmlns:a14="http://schemas.microsoft.com/office/drawing/2010/main" val="0"/>
@@ -1789,7 +2002,7 @@
                     <pic:cNvPicPr/>
                   </pic:nvPicPr>
                   <pic:blipFill>
-                    <a:blip r:embed="rId11">
+                    <a:blip r:embed="rId12">
                       <a:extLst>
                         <a:ext uri="{28A0092B-C50C-407E-A947-70E740481C1C}">
                           <a14:useLocalDpi xmlns:a14="http://schemas.microsoft.com/office/drawing/2010/main" val="0"/>
@@ -1833,21 +2046,7 @@
         <w:rPr>
           <w:lang w:val="sv-SE"/>
         </w:rPr>
-        <w:t xml:space="preserve">Prompts och svar i GPT </w:t>
-      </w:r>
-      <w:proofErr w:type="spellStart"/>
-      <w:r>
-        <w:rPr>
-          <w:lang w:val="sv-SE"/>
-        </w:rPr>
-        <w:t>UiO</w:t>
-      </w:r>
-      <w:proofErr w:type="spellEnd"/>
-      <w:r>
-        <w:rPr>
-          <w:lang w:val="sv-SE"/>
-        </w:rPr>
-        <w:t xml:space="preserve"> som användes för att</w:t>
+        <w:t>Prompts och svar i GPT UiO som användes för att</w:t>
       </w:r>
       <w:r>
         <w:rPr>
@@ -1884,7 +2083,7 @@
                     <pic:cNvPicPr/>
                   </pic:nvPicPr>
                   <pic:blipFill>
-                    <a:blip r:embed="rId12">
+                    <a:blip r:embed="rId13">
                       <a:extLst>
                         <a:ext uri="{28A0092B-C50C-407E-A947-70E740481C1C}">
                           <a14:useLocalDpi xmlns:a14="http://schemas.microsoft.com/office/drawing/2010/main" val="0"/>
@@ -1939,7 +2138,7 @@
                     <pic:cNvPicPr/>
                   </pic:nvPicPr>
                   <pic:blipFill>
-                    <a:blip r:embed="rId13">
+                    <a:blip r:embed="rId14">
                       <a:extLst>
                         <a:ext uri="{28A0092B-C50C-407E-A947-70E740481C1C}">
                           <a14:useLocalDpi xmlns:a14="http://schemas.microsoft.com/office/drawing/2010/main" val="0"/>
@@ -2002,7 +2201,7 @@
                     <pic:cNvPicPr/>
                   </pic:nvPicPr>
                   <pic:blipFill>
-                    <a:blip r:embed="rId14">
+                    <a:blip r:embed="rId15">
                       <a:extLst>
                         <a:ext uri="{28A0092B-C50C-407E-A947-70E740481C1C}">
                           <a14:useLocalDpi xmlns:a14="http://schemas.microsoft.com/office/drawing/2010/main" val="0"/>
@@ -2057,7 +2256,7 @@
                     <pic:cNvPicPr/>
                   </pic:nvPicPr>
                   <pic:blipFill>
-                    <a:blip r:embed="rId15">
+                    <a:blip r:embed="rId16">
                       <a:extLst>
                         <a:ext uri="{28A0092B-C50C-407E-A947-70E740481C1C}">
                           <a14:useLocalDpi xmlns:a14="http://schemas.microsoft.com/office/drawing/2010/main" val="0"/>
@@ -2112,7 +2311,7 @@
                     <pic:cNvPicPr/>
                   </pic:nvPicPr>
                   <pic:blipFill>
-                    <a:blip r:embed="rId16">
+                    <a:blip r:embed="rId17">
                       <a:extLst>
                         <a:ext uri="{28A0092B-C50C-407E-A947-70E740481C1C}">
                           <a14:useLocalDpi xmlns:a14="http://schemas.microsoft.com/office/drawing/2010/main" val="0"/>
@@ -2166,33 +2365,11 @@
           <w:lang w:val="sv-SE"/>
         </w:rPr>
       </w:pPr>
-      <w:proofErr w:type="spellStart"/>
-      <w:r>
-        <w:rPr>
-          <w:lang w:val="sv-SE"/>
-        </w:rPr>
-        <w:t>Oppgave</w:t>
-      </w:r>
-      <w:proofErr w:type="spellEnd"/>
-      <w:r>
-        <w:rPr>
-          <w:lang w:val="sv-SE"/>
-        </w:rPr>
-        <w:t xml:space="preserve"> 1: Bara </w:t>
-      </w:r>
-      <w:proofErr w:type="gramStart"/>
-      <w:r>
-        <w:rPr>
-          <w:lang w:val="sv-SE"/>
-        </w:rPr>
-        <w:t>undervisare(</w:t>
-      </w:r>
-      <w:proofErr w:type="gramEnd"/>
-      <w:r>
-        <w:rPr>
-          <w:lang w:val="sv-SE"/>
-        </w:rPr>
-        <w:t>lektorer och p</w:t>
+      <w:r>
+        <w:rPr>
+          <w:lang w:val="sv-SE"/>
+        </w:rPr>
+        <w:t>Oppgave 1: Bara undervisare(lektorer och p</w:t>
       </w:r>
       <w:r>
         <w:rPr>
@@ -2204,21 +2381,7 @@
         <w:rPr>
           <w:lang w:val="sv-SE"/>
         </w:rPr>
-        <w:t xml:space="preserve">. (En datastruktur för </w:t>
-      </w:r>
-      <w:proofErr w:type="spellStart"/>
-      <w:r>
-        <w:rPr>
-          <w:lang w:val="sv-SE"/>
-        </w:rPr>
-        <w:t>stilling</w:t>
-      </w:r>
-      <w:proofErr w:type="spellEnd"/>
-      <w:r>
-        <w:rPr>
-          <w:lang w:val="sv-SE"/>
-        </w:rPr>
-        <w:t xml:space="preserve"> och en datastruktur för</w:t>
+        <w:t>. (En datastruktur för stilling och en datastruktur för</w:t>
       </w:r>
       <w:r>
         <w:rPr>
@@ -2242,36 +2405,14 @@
         <w:rPr>
           <w:lang w:val="sv-SE"/>
         </w:rPr>
-        <w:t xml:space="preserve"> där datastrukturen för </w:t>
-      </w:r>
-      <w:proofErr w:type="spellStart"/>
-      <w:r>
-        <w:rPr>
-          <w:lang w:val="sv-SE"/>
-        </w:rPr>
-        <w:t>stilling</w:t>
-      </w:r>
-      <w:proofErr w:type="spellEnd"/>
-      <w:r>
-        <w:rPr>
-          <w:lang w:val="sv-SE"/>
-        </w:rPr>
-        <w:t xml:space="preserve"> används</w:t>
-      </w:r>
-      <w:r>
-        <w:rPr>
-          <w:lang w:val="sv-SE"/>
-        </w:rPr>
-        <w:t xml:space="preserve"> – separat </w:t>
-      </w:r>
-      <w:proofErr w:type="spellStart"/>
-      <w:r>
-        <w:rPr>
-          <w:lang w:val="sv-SE"/>
-        </w:rPr>
-        <w:t>array</w:t>
-      </w:r>
-      <w:proofErr w:type="spellEnd"/>
+        <w:t xml:space="preserve"> där datastrukturen för stilling används</w:t>
+      </w:r>
+      <w:r>
+        <w:rPr>
+          <w:lang w:val="sv-SE"/>
+        </w:rPr>
+        <w:t xml:space="preserve"> – separat array</w:t>
+      </w:r>
       <w:r>
         <w:rPr>
           <w:lang w:val="sv-SE"/>
@@ -2294,21 +2435,7 @@
         <w:rPr>
           <w:lang w:val="sv-SE"/>
         </w:rPr>
-        <w:t xml:space="preserve">. </w:t>
-      </w:r>
-      <w:proofErr w:type="spellStart"/>
-      <w:r>
-        <w:rPr>
-          <w:lang w:val="sv-SE"/>
-        </w:rPr>
-        <w:t>Stilling</w:t>
-      </w:r>
-      <w:proofErr w:type="spellEnd"/>
-      <w:r>
-        <w:rPr>
-          <w:lang w:val="sv-SE"/>
-        </w:rPr>
-        <w:t xml:space="preserve"> SKA vara en egen lista</w:t>
+        <w:t>. Stilling SKA vara en egen lista</w:t>
       </w:r>
       <w:r>
         <w:rPr>
@@ -2333,21 +2460,7 @@
         <w:rPr>
           <w:lang w:val="sv-SE"/>
         </w:rPr>
-        <w:t xml:space="preserve">Alla </w:t>
-      </w:r>
-      <w:proofErr w:type="gramStart"/>
-      <w:r>
-        <w:rPr>
-          <w:lang w:val="sv-SE"/>
-        </w:rPr>
-        <w:t>undervisare(</w:t>
-      </w:r>
-      <w:proofErr w:type="gramEnd"/>
-      <w:r>
-        <w:rPr>
-          <w:lang w:val="sv-SE"/>
-        </w:rPr>
-        <w:t>professorer och lektorer) ska ha kursansvar</w:t>
+        <w:t>Alla undervisare(professorer och lektorer) ska ha kursansvar</w:t>
       </w:r>
       <w:r>
         <w:rPr>
@@ -2401,21 +2514,7 @@
         <w:rPr>
           <w:lang w:val="sv-SE"/>
         </w:rPr>
-        <w:t>”</w:t>
-      </w:r>
-      <w:proofErr w:type="gramStart"/>
-      <w:r>
-        <w:rPr>
-          <w:lang w:val="sv-SE"/>
-        </w:rPr>
-        <w:t>Ingen kursansvar</w:t>
-      </w:r>
-      <w:proofErr w:type="gramEnd"/>
-      <w:r>
-        <w:rPr>
-          <w:lang w:val="sv-SE"/>
-        </w:rPr>
-        <w:t xml:space="preserve">”. </w:t>
+        <w:t xml:space="preserve">”Ingen kursansvar”. </w:t>
       </w:r>
       <w:r>
         <w:rPr>
@@ -2565,35 +2664,7 @@
         <w:rPr>
           <w:lang w:val="sv-SE"/>
         </w:rPr>
-        <w:t xml:space="preserve">arameter som </w:t>
-      </w:r>
-      <w:proofErr w:type="spellStart"/>
-      <w:r>
-        <w:rPr>
-          <w:lang w:val="sv-SE"/>
-        </w:rPr>
-        <w:t>angir</w:t>
-      </w:r>
-      <w:proofErr w:type="spellEnd"/>
-      <w:r>
-        <w:rPr>
-          <w:lang w:val="sv-SE"/>
-        </w:rPr>
-        <w:t xml:space="preserve"> </w:t>
-      </w:r>
-      <w:proofErr w:type="spellStart"/>
-      <w:r>
-        <w:rPr>
-          <w:lang w:val="sv-SE"/>
-        </w:rPr>
-        <w:t>stilling</w:t>
-      </w:r>
-      <w:proofErr w:type="spellEnd"/>
-      <w:r>
-        <w:rPr>
-          <w:lang w:val="sv-SE"/>
-        </w:rPr>
-        <w:t>(jobb), och filtrerar därmed listan utifrån de som har det jobbet</w:t>
+        <w:t>arameter som angir stilling(jobb), och filtrerar därmed listan utifrån de som har det jobbet</w:t>
       </w:r>
     </w:p>
     <w:p>
@@ -2680,55 +2751,13 @@
         <w:rPr>
           <w:lang w:val="sv-SE"/>
         </w:rPr>
-        <w:t xml:space="preserve"> information om en </w:t>
-      </w:r>
-      <w:proofErr w:type="spellStart"/>
-      <w:r>
-        <w:rPr>
-          <w:lang w:val="sv-SE"/>
-        </w:rPr>
-        <w:t>u</w:t>
-      </w:r>
-      <w:r>
-        <w:rPr>
-          <w:lang w:val="sv-SE"/>
-        </w:rPr>
-        <w:t>nderviser</w:t>
-      </w:r>
-      <w:proofErr w:type="spellEnd"/>
-      <w:r>
-        <w:rPr>
-          <w:lang w:val="sv-SE"/>
-        </w:rPr>
-        <w:t xml:space="preserve"> och </w:t>
-      </w:r>
-      <w:proofErr w:type="spellStart"/>
-      <w:r>
-        <w:rPr>
-          <w:lang w:val="sv-SE"/>
-        </w:rPr>
-        <w:t>legge</w:t>
-      </w:r>
-      <w:proofErr w:type="spellEnd"/>
-      <w:r>
-        <w:rPr>
-          <w:lang w:val="sv-SE"/>
-        </w:rPr>
-        <w:t xml:space="preserve"> det </w:t>
-      </w:r>
-      <w:proofErr w:type="spellStart"/>
-      <w:r>
-        <w:rPr>
-          <w:lang w:val="sv-SE"/>
-        </w:rPr>
-        <w:t>til</w:t>
-      </w:r>
-      <w:proofErr w:type="spellEnd"/>
-      <w:r>
-        <w:rPr>
-          <w:lang w:val="sv-SE"/>
-        </w:rPr>
-        <w:t xml:space="preserve"> i registret</w:t>
+        <w:t xml:space="preserve"> information om en u</w:t>
+      </w:r>
+      <w:r>
+        <w:rPr>
+          <w:lang w:val="sv-SE"/>
+        </w:rPr>
+        <w:t>nderviser och legge det til i registret</w:t>
       </w:r>
     </w:p>
     <w:p>
@@ -2747,93 +2776,48 @@
         <w:rPr>
           <w:lang w:val="sv-SE"/>
         </w:rPr>
-        <w:t xml:space="preserve"> </w:t>
-      </w:r>
-      <w:proofErr w:type="spellStart"/>
-      <w:r>
-        <w:rPr>
-          <w:lang w:val="sv-SE"/>
-        </w:rPr>
-        <w:t>idenfierar</w:t>
-      </w:r>
-      <w:proofErr w:type="spellEnd"/>
-      <w:r>
-        <w:rPr>
-          <w:lang w:val="sv-SE"/>
-        </w:rPr>
-        <w:t xml:space="preserve"> en ansatt och tar bort den från registret</w:t>
-      </w:r>
-    </w:p>
-    <w:p>
-      <w:pPr>
-        <w:rPr>
-          <w:lang w:val="sv-SE"/>
-        </w:rPr>
-      </w:pPr>
-    </w:p>
-    <w:p>
-      <w:pPr>
-        <w:rPr>
-          <w:lang w:val="sv-SE"/>
-        </w:rPr>
-      </w:pPr>
-      <w:r>
-        <w:rPr>
-          <w:lang w:val="sv-SE"/>
-        </w:rPr>
-        <w:t xml:space="preserve">En funktion: Om tom sträng för </w:t>
-      </w:r>
-      <w:proofErr w:type="spellStart"/>
-      <w:r>
-        <w:rPr>
-          <w:lang w:val="sv-SE"/>
-        </w:rPr>
-        <w:t>stilling</w:t>
-      </w:r>
-      <w:proofErr w:type="spellEnd"/>
-      <w:r>
-        <w:rPr>
-          <w:lang w:val="sv-SE"/>
-        </w:rPr>
-        <w:t xml:space="preserve">, print </w:t>
-      </w:r>
-      <w:proofErr w:type="gramStart"/>
+        <w:t xml:space="preserve"> idenfierar en ansatt och tar bort den från registret</w:t>
+      </w:r>
+    </w:p>
+    <w:p>
+      <w:pPr>
+        <w:rPr>
+          <w:lang w:val="sv-SE"/>
+        </w:rPr>
+      </w:pPr>
+    </w:p>
+    <w:p>
+      <w:pPr>
+        <w:rPr>
+          <w:lang w:val="sv-SE"/>
+        </w:rPr>
+      </w:pPr>
+      <w:r>
+        <w:rPr>
+          <w:lang w:val="sv-SE"/>
+        </w:rPr>
+        <w:t xml:space="preserve">En funktion: Om tom sträng för stilling, print </w:t>
+      </w:r>
       <w:r>
         <w:rPr>
           <w:i/>
           <w:iCs/>
           <w:lang w:val="sv-SE"/>
         </w:rPr>
-        <w:t>Ingen kursansvar</w:t>
-      </w:r>
-      <w:proofErr w:type="gramEnd"/>
-      <w:r>
-        <w:rPr>
-          <w:i/>
-          <w:iCs/>
-          <w:lang w:val="sv-SE"/>
-        </w:rPr>
-        <w:t xml:space="preserve"> </w:t>
-      </w:r>
-    </w:p>
-    <w:p>
-      <w:pPr>
-        <w:rPr>
-          <w:lang w:val="sv-SE"/>
-        </w:rPr>
-      </w:pPr>
-      <w:r>
-        <w:rPr>
-          <w:lang w:val="sv-SE"/>
-        </w:rPr>
-        <w:t>Funktion 3</w:t>
-      </w:r>
-      <w:proofErr w:type="gramStart"/>
-      <w:r>
-        <w:rPr>
-          <w:lang w:val="sv-SE"/>
-        </w:rPr>
-        <w:t xml:space="preserve">, </w:t>
+        <w:t xml:space="preserve">Ingen kursansvar </w:t>
+      </w:r>
+    </w:p>
+    <w:p>
+      <w:pPr>
+        <w:rPr>
+          <w:lang w:val="sv-SE"/>
+        </w:rPr>
+      </w:pPr>
+      <w:r>
+        <w:rPr>
+          <w:lang w:val="sv-SE"/>
+        </w:rPr>
+        <w:t xml:space="preserve">Funktion 3, </w:t>
       </w:r>
       <w:r>
         <w:rPr>
@@ -2847,7 +2831,6 @@
         </w:rPr>
         <w:t>filter</w:t>
       </w:r>
-      <w:proofErr w:type="gramEnd"/>
       <w:r>
         <w:rPr>
           <w:lang w:val="sv-SE"/>
@@ -2868,84 +2851,41 @@
           <w:lang w:val="sv-SE"/>
         </w:rPr>
       </w:pPr>
-      <w:proofErr w:type="spellStart"/>
       <w:r>
         <w:rPr>
           <w:highlight w:val="magenta"/>
           <w:lang w:val="sv-SE"/>
         </w:rPr>
-        <w:t>Foreach</w:t>
-      </w:r>
-      <w:proofErr w:type="spellEnd"/>
+        <w:t xml:space="preserve">Foreach med </w:t>
+      </w:r>
       <w:r>
         <w:rPr>
           <w:highlight w:val="magenta"/>
           <w:lang w:val="sv-SE"/>
         </w:rPr>
-        <w:t xml:space="preserve"> med </w:t>
+        <w:t>pilfunktioner</w:t>
       </w:r>
       <w:r>
         <w:rPr>
           <w:highlight w:val="magenta"/>
           <w:lang w:val="sv-SE"/>
         </w:rPr>
-        <w:t>pilfunktioner</w:t>
+        <w:t xml:space="preserve"> i en foreach med pilfunktion</w:t>
       </w:r>
       <w:r>
         <w:rPr>
           <w:highlight w:val="magenta"/>
           <w:lang w:val="sv-SE"/>
         </w:rPr>
-        <w:t xml:space="preserve"> i en </w:t>
-      </w:r>
-      <w:proofErr w:type="spellStart"/>
+        <w:t xml:space="preserve"> för att hitta en </w:t>
+      </w:r>
       <w:r>
         <w:rPr>
           <w:highlight w:val="magenta"/>
           <w:lang w:val="sv-SE"/>
         </w:rPr>
-        <w:t>foreach</w:t>
-      </w:r>
-      <w:proofErr w:type="spellEnd"/>
-      <w:r>
-        <w:rPr>
-          <w:highlight w:val="magenta"/>
-          <w:lang w:val="sv-SE"/>
-        </w:rPr>
-        <w:t xml:space="preserve"> med pilfunktion</w:t>
-      </w:r>
-      <w:r>
-        <w:rPr>
-          <w:highlight w:val="magenta"/>
-          <w:lang w:val="sv-SE"/>
-        </w:rPr>
-        <w:t xml:space="preserve"> för att hitta en </w:t>
-      </w:r>
-      <w:proofErr w:type="spellStart"/>
-      <w:r>
-        <w:rPr>
-          <w:highlight w:val="magenta"/>
-          <w:lang w:val="sv-SE"/>
-        </w:rPr>
-        <w:t>array</w:t>
-      </w:r>
-      <w:proofErr w:type="spellEnd"/>
-      <w:r>
-        <w:rPr>
-          <w:highlight w:val="magenta"/>
-          <w:lang w:val="sv-SE"/>
-        </w:rPr>
-        <w:t xml:space="preserve"> i en </w:t>
-      </w:r>
-      <w:proofErr w:type="spellStart"/>
-      <w:r>
-        <w:rPr>
-          <w:highlight w:val="magenta"/>
-          <w:lang w:val="sv-SE"/>
-        </w:rPr>
-        <w:t>array</w:t>
-      </w:r>
-      <w:proofErr w:type="spellEnd"/>
+        <w:t>array i en array</w:t>
+      </w:r>
       <w:r>
         <w:rPr>
           <w:highlight w:val="magenta"/>
@@ -3616,6 +3556,7 @@
   <w:style w:type="character" w:default="1" w:styleId="DefaultParagraphFont">
     <w:name w:val="Default Paragraph Font"/>
     <w:uiPriority w:val="1"/>
+    <w:semiHidden/>
     <w:unhideWhenUsed/>
   </w:style>
   <w:style w:type="table" w:default="1" w:styleId="TableNormal">
@@ -3951,6 +3892,26 @@
       <w:shd w:val="clear" w:color="auto" w:fill="E1DFDD"/>
     </w:rPr>
   </w:style>
+  <w:style w:type="character" w:styleId="FollowedHyperlink">
+    <w:name w:val="FollowedHyperlink"/>
+    <w:basedOn w:val="DefaultParagraphFont"/>
+    <w:uiPriority w:val="99"/>
+    <w:semiHidden/>
+    <w:unhideWhenUsed/>
+    <w:rsid w:val="00DC080F"/>
+    <w:rPr>
+      <w:color w:val="96607D" w:themeColor="followedHyperlink"/>
+      <w:u w:val="single"/>
+    </w:rPr>
+  </w:style>
+  <w:style w:type="paragraph" w:styleId="Bibliography">
+    <w:name w:val="Bibliography"/>
+    <w:basedOn w:val="Normal"/>
+    <w:next w:val="Normal"/>
+    <w:uiPriority w:val="37"/>
+    <w:unhideWhenUsed/>
+    <w:rsid w:val="00310129"/>
+  </w:style>
 </w:styles>
 </file>
 
@@ -4267,4 +4228,59 @@
     </a:ext>
   </a:extLst>
 </a:theme>
+</file>
+
+<file path=customXml/item1.xml><?xml version="1.0" encoding="utf-8"?>
+<b:Sources xmlns:b="http://schemas.openxmlformats.org/officeDocument/2006/bibliography" xmlns="http://schemas.openxmlformats.org/officeDocument/2006/bibliography" SelectedStyle="\APASixthEditionOfficeOnline.xsl" StyleName="APA" Version="6">
+  <b:Source>
+    <b:Tag>Ody24</b:Tag>
+    <b:SourceType>InternetSite</b:SourceType>
+    <b:Guid>{82E575E1-37B1-44F2-BCE5-DD1253BA19B1}</b:Guid>
+    <b:Title>Complete Tutorial on Mailto Links: What They Are &amp; How to Use Them</b:Title>
+    <b:InternetSiteTitle>Mailtrap blog</b:InternetSiteTitle>
+    <b:Year>2024</b:Year>
+    <b:Month>juni</b:Month>
+    <b:Day>13</b:Day>
+    <b:URL>https://mailtrap.io/blog/mailto-links-explained/</b:URL>
+    <b:Author>
+      <b:Author>
+        <b:NameList>
+          <b:Person>
+            <b:Last>Odyntsov</b:Last>
+            <b:First>Yevhenii</b:First>
+          </b:Person>
+        </b:NameList>
+      </b:Author>
+    </b:Author>
+    <b:RefOrder>2</b:RefOrder>
+  </b:Source>
+  <b:Source>
+    <b:Tag>Winud</b:Tag>
+    <b:SourceType>InternetSite</b:SourceType>
+    <b:Guid>{C9105717-1F25-4B54-B8E4-A19AAF276B09}</b:Guid>
+    <b:Title>Window confirm() Method</b:Title>
+    <b:InternetSiteTitle>W3schools</b:InternetSiteTitle>
+    <b:Year>u.d.</b:Year>
+    <b:URL>https://www.w3schools.com/jsref/met_win_confirm.asp</b:URL>
+    <b:RefOrder>3</b:RefOrder>
+  </b:Source>
+  <b:Source>
+    <b:Tag>HTM</b:Tag>
+    <b:SourceType>InternetSite</b:SourceType>
+    <b:Guid>{DB15E285-84D0-446A-B49B-4313964EBBD6}</b:Guid>
+    <b:Title>HTML script defer Attribute</b:Title>
+    <b:InternetSiteTitle>W3schools</b:InternetSiteTitle>
+    <b:URL>https://www.w3schools.com/tags/att_script_defer.asp</b:URL>
+    <b:Year>u.d.</b:Year>
+    <b:RefOrder>1</b:RefOrder>
+  </b:Source>
+</b:Sources>
+</file>
+
+<file path=customXml/itemProps1.xml><?xml version="1.0" encoding="utf-8"?>
+<ds:datastoreItem xmlns:ds="http://schemas.openxmlformats.org/officeDocument/2006/customXml" ds:itemID="{78E65C0E-5BE7-4BF8-BC34-5849C02642BB}">
+  <ds:schemaRefs>
+    <ds:schemaRef ds:uri="http://schemas.openxmlformats.org/officeDocument/2006/bibliography"/>
+  </ds:schemaRefs>
+</ds:datastoreItem>
 </file>
</xml_diff>